<commit_message>
Added ideas and questions
</commit_message>
<xml_diff>
--- a/report.docx
+++ b/report.docx
@@ -42,30 +42,1584 @@
           <w:lang w:val="en-US"/>
         </w:rPr>
         <w:lastRenderedPageBreak/>
-        <w:t>Sources:</w:t>
+        <w:t>Weight p</w:t>
+      </w:r>
+      <w:r>
+        <w:rPr>
+          <w:lang w:val="en-US"/>
+        </w:rPr>
+        <w:t>runing method:</w:t>
       </w:r>
     </w:p>
     <w:p>
       <w:pPr>
-        <w:rPr>
-          <w:lang w:val="en-US"/>
-        </w:rPr>
-      </w:pPr>
-      <w:proofErr w:type="spellStart"/>
-      <w:r>
-        <w:rPr>
-          <w:lang w:val="en-US"/>
-        </w:rPr>
-        <w:t>ResNet</w:t>
-      </w:r>
-      <w:proofErr w:type="spellEnd"/>
-      <w:r>
-        <w:rPr>
-          <w:lang w:val="en-US"/>
-        </w:rPr>
-        <w:t xml:space="preserve"> implementation - </w:t>
-      </w:r>
-      <w:hyperlink r:id="rId4" w:history="1">
+        <w:pStyle w:val="ListParagraph"/>
+        <w:numPr>
+          <w:ilvl w:val="0"/>
+          <w:numId w:val="1"/>
+        </w:numPr>
+        <w:rPr>
+          <w:rFonts w:eastAsiaTheme="minorEastAsia"/>
+          <w:lang w:val="en-US"/>
+        </w:rPr>
+      </w:pPr>
+      <w:r>
+        <w:rPr>
+          <w:lang w:val="en-US"/>
+        </w:rPr>
+        <w:t xml:space="preserve">Start with the Layer </w:t>
+      </w:r>
+      <m:oMath>
+        <m:r>
+          <w:rPr>
+            <w:rFonts w:ascii="Cambria Math" w:hAnsi="Cambria Math"/>
+            <w:lang w:val="en-US"/>
+          </w:rPr>
+          <m:t>F</m:t>
+        </m:r>
+      </m:oMath>
+      <w:r>
+        <w:rPr>
+          <w:lang w:val="en-US"/>
+        </w:rPr>
+        <w:t xml:space="preserve">, input </w:t>
+      </w:r>
+      <m:oMath>
+        <m:r>
+          <w:rPr>
+            <w:rFonts w:ascii="Cambria Math" w:hAnsi="Cambria Math"/>
+            <w:lang w:val="en-US"/>
+          </w:rPr>
+          <m:t>X</m:t>
+        </m:r>
+      </m:oMath>
+      <w:r>
+        <w:rPr>
+          <w:lang w:val="en-US"/>
+        </w:rPr>
+        <w:t xml:space="preserve"> and vector </w:t>
+      </w:r>
+      <m:oMath>
+        <m:r>
+          <w:rPr>
+            <w:rFonts w:ascii="Cambria Math" w:hAnsi="Cambria Math"/>
+            <w:lang w:val="en-US"/>
+          </w:rPr>
+          <m:t>Y = F(X)</m:t>
+        </m:r>
+      </m:oMath>
+      <w:r>
+        <w:rPr>
+          <w:rFonts w:eastAsiaTheme="minorEastAsia"/>
+          <w:lang w:val="en-US"/>
+        </w:rPr>
+        <w:t>.</w:t>
+      </w:r>
+    </w:p>
+    <w:p>
+      <w:pPr>
+        <w:pStyle w:val="ListParagraph"/>
+        <w:numPr>
+          <w:ilvl w:val="0"/>
+          <w:numId w:val="1"/>
+        </w:numPr>
+        <w:rPr>
+          <w:rFonts w:eastAsiaTheme="minorEastAsia"/>
+          <w:lang w:val="en-US"/>
+        </w:rPr>
+      </w:pPr>
+      <w:r>
+        <w:rPr>
+          <w:rFonts w:eastAsiaTheme="minorEastAsia"/>
+          <w:lang w:val="en-US"/>
+        </w:rPr>
+        <w:t xml:space="preserve">Define hyperparameter </w:t>
+      </w:r>
+      <m:oMath>
+        <m:r>
+          <w:rPr>
+            <w:rFonts w:ascii="Cambria Math" w:eastAsiaTheme="minorEastAsia" w:hAnsi="Cambria Math"/>
+            <w:lang w:val="en-US"/>
+          </w:rPr>
+          <m:t>max</m:t>
+        </m:r>
+        <m:r>
+          <m:rPr>
+            <m:lit/>
+          </m:rPr>
+          <w:rPr>
+            <w:rFonts w:ascii="Cambria Math" w:eastAsiaTheme="minorEastAsia" w:hAnsi="Cambria Math"/>
+            <w:lang w:val="en-US"/>
+          </w:rPr>
+          <m:t>_</m:t>
+        </m:r>
+        <m:r>
+          <w:rPr>
+            <w:rFonts w:ascii="Cambria Math" w:eastAsiaTheme="minorEastAsia" w:hAnsi="Cambria Math"/>
+            <w:lang w:val="en-US"/>
+          </w:rPr>
+          <m:t>dist</m:t>
+        </m:r>
+      </m:oMath>
+      <w:r>
+        <w:rPr>
+          <w:rFonts w:eastAsiaTheme="minorEastAsia"/>
+          <w:lang w:val="en-US"/>
+        </w:rPr>
+        <w:t>.</w:t>
+      </w:r>
+    </w:p>
+    <w:p>
+      <w:pPr>
+        <w:pStyle w:val="ListParagraph"/>
+        <w:numPr>
+          <w:ilvl w:val="0"/>
+          <w:numId w:val="1"/>
+        </w:numPr>
+        <w:rPr>
+          <w:rFonts w:eastAsiaTheme="minorEastAsia"/>
+          <w:lang w:val="en-US"/>
+        </w:rPr>
+      </w:pPr>
+      <w:r>
+        <w:rPr>
+          <w:rFonts w:eastAsiaTheme="minorEastAsia"/>
+          <w:lang w:val="en-US"/>
+        </w:rPr>
+        <w:t xml:space="preserve">Define </w:t>
+      </w:r>
+      <m:oMath>
+        <m:r>
+          <w:rPr>
+            <w:rFonts w:ascii="Cambria Math" w:eastAsiaTheme="minorEastAsia" w:hAnsi="Cambria Math"/>
+            <w:lang w:val="en-US"/>
+          </w:rPr>
+          <m:t>i=1</m:t>
+        </m:r>
+      </m:oMath>
+      <w:r>
+        <w:rPr>
+          <w:rFonts w:eastAsiaTheme="minorEastAsia"/>
+          <w:lang w:val="en-US"/>
+        </w:rPr>
+        <w:t xml:space="preserve">, </w:t>
+      </w:r>
+      <m:oMath>
+        <m:sSub>
+          <m:sSubPr>
+            <m:ctrlPr>
+              <w:rPr>
+                <w:rFonts w:ascii="Cambria Math" w:eastAsiaTheme="minorEastAsia" w:hAnsi="Cambria Math"/>
+                <w:i/>
+                <w:lang w:val="en-US"/>
+              </w:rPr>
+            </m:ctrlPr>
+          </m:sSubPr>
+          <m:e>
+            <m:r>
+              <w:rPr>
+                <w:rFonts w:ascii="Cambria Math" w:eastAsiaTheme="minorEastAsia" w:hAnsi="Cambria Math"/>
+                <w:lang w:val="en-US"/>
+              </w:rPr>
+              <m:t>F</m:t>
+            </m:r>
+          </m:e>
+          <m:sub>
+            <m:r>
+              <w:rPr>
+                <w:rFonts w:ascii="Cambria Math" w:eastAsiaTheme="minorEastAsia" w:hAnsi="Cambria Math"/>
+                <w:lang w:val="en-US"/>
+              </w:rPr>
+              <m:t>0</m:t>
+            </m:r>
+          </m:sub>
+        </m:sSub>
+        <m:r>
+          <w:rPr>
+            <w:rFonts w:ascii="Cambria Math" w:eastAsiaTheme="minorEastAsia" w:hAnsi="Cambria Math"/>
+            <w:lang w:val="en-US"/>
+          </w:rPr>
+          <m:t>=F</m:t>
+        </m:r>
+      </m:oMath>
+      <w:r>
+        <w:rPr>
+          <w:rFonts w:eastAsiaTheme="minorEastAsia"/>
+          <w:lang w:val="en-US"/>
+        </w:rPr>
+        <w:t>.</w:t>
+      </w:r>
+    </w:p>
+    <w:p>
+      <w:pPr>
+        <w:pStyle w:val="ListParagraph"/>
+        <w:numPr>
+          <w:ilvl w:val="0"/>
+          <w:numId w:val="1"/>
+        </w:numPr>
+        <w:rPr>
+          <w:rFonts w:eastAsiaTheme="minorEastAsia"/>
+          <w:lang w:val="en-US"/>
+        </w:rPr>
+      </w:pPr>
+      <w:r>
+        <w:rPr>
+          <w:rFonts w:eastAsiaTheme="minorEastAsia"/>
+          <w:lang w:val="en-US"/>
+        </w:rPr>
+        <w:t xml:space="preserve">Define </w:t>
+      </w:r>
+      <m:oMath>
+        <m:r>
+          <w:rPr>
+            <w:rFonts w:ascii="Cambria Math" w:eastAsiaTheme="minorEastAsia" w:hAnsi="Cambria Math"/>
+            <w:lang w:val="en-US"/>
+          </w:rPr>
+          <m:t>A={</m:t>
+        </m:r>
+        <m:sSub>
+          <m:sSubPr>
+            <m:ctrlPr>
+              <w:rPr>
+                <w:rFonts w:ascii="Cambria Math" w:eastAsiaTheme="minorEastAsia" w:hAnsi="Cambria Math"/>
+                <w:i/>
+                <w:lang w:val="en-US"/>
+              </w:rPr>
+            </m:ctrlPr>
+          </m:sSubPr>
+          <m:e>
+            <m:r>
+              <w:rPr>
+                <w:rFonts w:ascii="Cambria Math" w:eastAsiaTheme="minorEastAsia" w:hAnsi="Cambria Math"/>
+                <w:lang w:val="en-US"/>
+              </w:rPr>
+              <m:t>F</m:t>
+            </m:r>
+          </m:e>
+          <m:sub>
+            <m:r>
+              <w:rPr>
+                <w:rFonts w:ascii="Cambria Math" w:eastAsiaTheme="minorEastAsia" w:hAnsi="Cambria Math"/>
+                <w:lang w:val="en-US"/>
+              </w:rPr>
+              <m:t>i</m:t>
+            </m:r>
+          </m:sub>
+        </m:sSub>
+        <m:r>
+          <w:rPr>
+            <w:rFonts w:ascii="Cambria Math" w:eastAsiaTheme="minorEastAsia" w:hAnsi="Cambria Math"/>
+            <w:lang w:val="en-US"/>
+          </w:rPr>
+          <m:t>|</m:t>
+        </m:r>
+        <m:sSub>
+          <m:sSubPr>
+            <m:ctrlPr>
+              <w:rPr>
+                <w:rFonts w:ascii="Cambria Math" w:eastAsiaTheme="minorEastAsia" w:hAnsi="Cambria Math"/>
+                <w:i/>
+                <w:lang w:val="en-US"/>
+              </w:rPr>
+            </m:ctrlPr>
+          </m:sSubPr>
+          <m:e>
+            <m:r>
+              <w:rPr>
+                <w:rFonts w:ascii="Cambria Math" w:eastAsiaTheme="minorEastAsia" w:hAnsi="Cambria Math"/>
+                <w:lang w:val="en-US"/>
+              </w:rPr>
+              <m:t>F</m:t>
+            </m:r>
+          </m:e>
+          <m:sub>
+            <m:r>
+              <w:rPr>
+                <w:rFonts w:ascii="Cambria Math" w:eastAsiaTheme="minorEastAsia" w:hAnsi="Cambria Math"/>
+                <w:lang w:val="en-US"/>
+              </w:rPr>
+              <m:t>i</m:t>
+            </m:r>
+          </m:sub>
+        </m:sSub>
+        <m:r>
+          <w:rPr>
+            <w:rFonts w:ascii="Cambria Math" w:eastAsiaTheme="minorEastAsia" w:hAnsi="Cambria Math"/>
+            <w:lang w:val="en-US"/>
+          </w:rPr>
+          <m:t xml:space="preserve">is </m:t>
+        </m:r>
+        <m:sSub>
+          <m:sSubPr>
+            <m:ctrlPr>
+              <w:rPr>
+                <w:rFonts w:ascii="Cambria Math" w:eastAsiaTheme="minorEastAsia" w:hAnsi="Cambria Math"/>
+                <w:i/>
+                <w:lang w:val="en-US"/>
+              </w:rPr>
+            </m:ctrlPr>
+          </m:sSubPr>
+          <m:e>
+            <m:r>
+              <w:rPr>
+                <w:rFonts w:ascii="Cambria Math" w:eastAsiaTheme="minorEastAsia" w:hAnsi="Cambria Math"/>
+                <w:lang w:val="en-US"/>
+              </w:rPr>
+              <m:t>F</m:t>
+            </m:r>
+          </m:e>
+          <m:sub>
+            <m:r>
+              <w:rPr>
+                <w:rFonts w:ascii="Cambria Math" w:eastAsiaTheme="minorEastAsia" w:hAnsi="Cambria Math"/>
+                <w:lang w:val="en-US"/>
+              </w:rPr>
+              <m:t>i-1</m:t>
+            </m:r>
+          </m:sub>
+        </m:sSub>
+        <m:r>
+          <w:rPr>
+            <w:rFonts w:ascii="Cambria Math" w:eastAsiaTheme="minorEastAsia" w:hAnsi="Cambria Math"/>
+            <w:lang w:val="en-US"/>
+          </w:rPr>
+          <m:t xml:space="preserve"> with 1 weight zeroed}</m:t>
+        </m:r>
+      </m:oMath>
+      <w:r>
+        <w:rPr>
+          <w:rFonts w:eastAsiaTheme="minorEastAsia"/>
+          <w:lang w:val="en-US"/>
+        </w:rPr>
+        <w:t>.</w:t>
+      </w:r>
+    </w:p>
+    <w:p>
+      <w:pPr>
+        <w:pStyle w:val="ListParagraph"/>
+        <w:numPr>
+          <w:ilvl w:val="0"/>
+          <w:numId w:val="1"/>
+        </w:numPr>
+        <w:rPr>
+          <w:rFonts w:eastAsiaTheme="minorEastAsia"/>
+          <w:lang w:val="en-US"/>
+        </w:rPr>
+      </w:pPr>
+      <w:r>
+        <w:rPr>
+          <w:rFonts w:eastAsiaTheme="minorEastAsia"/>
+          <w:lang w:val="en-US"/>
+        </w:rPr>
+        <w:t xml:space="preserve">Pick </w:t>
+      </w:r>
+      <m:oMath>
+        <m:sSub>
+          <m:sSubPr>
+            <m:ctrlPr>
+              <w:rPr>
+                <w:rFonts w:ascii="Cambria Math" w:eastAsiaTheme="minorEastAsia" w:hAnsi="Cambria Math"/>
+                <w:i/>
+                <w:lang w:val="en-US"/>
+              </w:rPr>
+            </m:ctrlPr>
+          </m:sSubPr>
+          <m:e>
+            <m:r>
+              <w:rPr>
+                <w:rFonts w:ascii="Cambria Math" w:eastAsiaTheme="minorEastAsia" w:hAnsi="Cambria Math"/>
+                <w:lang w:val="en-US"/>
+              </w:rPr>
+              <m:t>F</m:t>
+            </m:r>
+          </m:e>
+          <m:sub>
+            <m:r>
+              <w:rPr>
+                <w:rFonts w:ascii="Cambria Math" w:eastAsiaTheme="minorEastAsia" w:hAnsi="Cambria Math"/>
+                <w:lang w:val="en-US"/>
+              </w:rPr>
+              <m:t>i</m:t>
+            </m:r>
+          </m:sub>
+        </m:sSub>
+        <m:r>
+          <w:rPr>
+            <w:rFonts w:ascii="Cambria Math" w:eastAsiaTheme="minorEastAsia" w:hAnsi="Cambria Math"/>
+            <w:lang w:val="en-US"/>
+          </w:rPr>
+          <m:t>∈A</m:t>
+        </m:r>
+      </m:oMath>
+      <w:r>
+        <w:rPr>
+          <w:rFonts w:eastAsiaTheme="minorEastAsia"/>
+          <w:lang w:val="en-US"/>
+        </w:rPr>
+        <w:t xml:space="preserve">, such that </w:t>
+      </w:r>
+      <m:oMath>
+        <m:r>
+          <w:rPr>
+            <w:rFonts w:ascii="Cambria Math" w:eastAsiaTheme="minorEastAsia" w:hAnsi="Cambria Math"/>
+            <w:lang w:val="en-US"/>
+          </w:rPr>
+          <m:t>d</m:t>
+        </m:r>
+        <m:d>
+          <m:dPr>
+            <m:ctrlPr>
+              <w:rPr>
+                <w:rFonts w:ascii="Cambria Math" w:eastAsiaTheme="minorEastAsia" w:hAnsi="Cambria Math"/>
+                <w:i/>
+                <w:lang w:val="en-US"/>
+              </w:rPr>
+            </m:ctrlPr>
+          </m:dPr>
+          <m:e>
+            <m:r>
+              <w:rPr>
+                <w:rFonts w:ascii="Cambria Math" w:eastAsiaTheme="minorEastAsia" w:hAnsi="Cambria Math"/>
+                <w:lang w:val="en-US"/>
+              </w:rPr>
+              <m:t xml:space="preserve">Y, </m:t>
+            </m:r>
+            <m:sSub>
+              <m:sSubPr>
+                <m:ctrlPr>
+                  <w:rPr>
+                    <w:rFonts w:ascii="Cambria Math" w:eastAsiaTheme="minorEastAsia" w:hAnsi="Cambria Math"/>
+                    <w:i/>
+                    <w:lang w:val="en-US"/>
+                  </w:rPr>
+                </m:ctrlPr>
+              </m:sSubPr>
+              <m:e>
+                <m:r>
+                  <w:rPr>
+                    <w:rFonts w:ascii="Cambria Math" w:eastAsiaTheme="minorEastAsia" w:hAnsi="Cambria Math"/>
+                    <w:lang w:val="en-US"/>
+                  </w:rPr>
+                  <m:t>F</m:t>
+                </m:r>
+              </m:e>
+              <m:sub>
+                <m:r>
+                  <w:rPr>
+                    <w:rFonts w:ascii="Cambria Math" w:eastAsiaTheme="minorEastAsia" w:hAnsi="Cambria Math"/>
+                    <w:lang w:val="en-US"/>
+                  </w:rPr>
+                  <m:t>i</m:t>
+                </m:r>
+              </m:sub>
+            </m:sSub>
+            <m:d>
+              <m:dPr>
+                <m:ctrlPr>
+                  <w:rPr>
+                    <w:rFonts w:ascii="Cambria Math" w:eastAsiaTheme="minorEastAsia" w:hAnsi="Cambria Math"/>
+                    <w:i/>
+                    <w:lang w:val="en-US"/>
+                  </w:rPr>
+                </m:ctrlPr>
+              </m:dPr>
+              <m:e>
+                <m:r>
+                  <w:rPr>
+                    <w:rFonts w:ascii="Cambria Math" w:eastAsiaTheme="minorEastAsia" w:hAnsi="Cambria Math"/>
+                    <w:lang w:val="en-US"/>
+                  </w:rPr>
+                  <m:t>X</m:t>
+                </m:r>
+              </m:e>
+            </m:d>
+          </m:e>
+        </m:d>
+        <m:r>
+          <w:rPr>
+            <w:rFonts w:ascii="Cambria Math" w:eastAsiaTheme="minorEastAsia" w:hAnsi="Cambria Math"/>
+            <w:lang w:val="en-US"/>
+          </w:rPr>
+          <m:t>=</m:t>
+        </m:r>
+        <m:sSub>
+          <m:sSubPr>
+            <m:ctrlPr>
+              <w:rPr>
+                <w:rFonts w:ascii="Cambria Math" w:eastAsiaTheme="minorEastAsia" w:hAnsi="Cambria Math"/>
+                <w:i/>
+                <w:lang w:val="en-US"/>
+              </w:rPr>
+            </m:ctrlPr>
+          </m:sSubPr>
+          <m:e>
+            <m:r>
+              <w:rPr>
+                <w:rFonts w:ascii="Cambria Math" w:eastAsiaTheme="minorEastAsia" w:hAnsi="Cambria Math"/>
+                <w:lang w:val="en-US"/>
+              </w:rPr>
+              <m:t>l</m:t>
+            </m:r>
+          </m:e>
+          <m:sub>
+            <m:r>
+              <w:rPr>
+                <w:rFonts w:ascii="Cambria Math" w:eastAsiaTheme="minorEastAsia" w:hAnsi="Cambria Math"/>
+                <w:lang w:val="en-US"/>
+              </w:rPr>
+              <m:t>i</m:t>
+            </m:r>
+          </m:sub>
+        </m:sSub>
+      </m:oMath>
+      <w:r>
+        <w:rPr>
+          <w:rFonts w:eastAsiaTheme="minorEastAsia"/>
+          <w:lang w:val="en-US"/>
+        </w:rPr>
+        <w:t xml:space="preserve"> is minimal.</w:t>
+      </w:r>
+    </w:p>
+    <w:p>
+      <w:pPr>
+        <w:pStyle w:val="ListParagraph"/>
+        <w:numPr>
+          <w:ilvl w:val="0"/>
+          <w:numId w:val="1"/>
+        </w:numPr>
+        <w:rPr>
+          <w:rFonts w:eastAsiaTheme="minorEastAsia"/>
+          <w:lang w:val="en-US"/>
+        </w:rPr>
+      </w:pPr>
+      <w:r>
+        <w:rPr>
+          <w:rFonts w:eastAsiaTheme="minorEastAsia"/>
+          <w:lang w:val="en-US"/>
+        </w:rPr>
+        <w:t xml:space="preserve">Save </w:t>
+      </w:r>
+      <m:oMath>
+        <m:sSub>
+          <m:sSubPr>
+            <m:ctrlPr>
+              <w:rPr>
+                <w:rFonts w:ascii="Cambria Math" w:eastAsiaTheme="minorEastAsia" w:hAnsi="Cambria Math"/>
+                <w:i/>
+                <w:lang w:val="en-US"/>
+              </w:rPr>
+            </m:ctrlPr>
+          </m:sSubPr>
+          <m:e>
+            <m:r>
+              <w:rPr>
+                <w:rFonts w:ascii="Cambria Math" w:eastAsiaTheme="minorEastAsia" w:hAnsi="Cambria Math"/>
+                <w:lang w:val="en-US"/>
+              </w:rPr>
+              <m:t>F</m:t>
+            </m:r>
+          </m:e>
+          <m:sub>
+            <m:r>
+              <w:rPr>
+                <w:rFonts w:ascii="Cambria Math" w:eastAsiaTheme="minorEastAsia" w:hAnsi="Cambria Math"/>
+                <w:lang w:val="en-US"/>
+              </w:rPr>
+              <m:t>i</m:t>
+            </m:r>
+          </m:sub>
+        </m:sSub>
+      </m:oMath>
+      <w:r>
+        <w:rPr>
+          <w:rFonts w:eastAsiaTheme="minorEastAsia"/>
+          <w:lang w:val="en-US"/>
+        </w:rPr>
+        <w:t xml:space="preserve"> and </w:t>
+      </w:r>
+      <m:oMath>
+        <m:sSub>
+          <m:sSubPr>
+            <m:ctrlPr>
+              <w:rPr>
+                <w:rFonts w:ascii="Cambria Math" w:eastAsiaTheme="minorEastAsia" w:hAnsi="Cambria Math"/>
+                <w:i/>
+                <w:lang w:val="en-US"/>
+              </w:rPr>
+            </m:ctrlPr>
+          </m:sSubPr>
+          <m:e>
+            <m:r>
+              <w:rPr>
+                <w:rFonts w:ascii="Cambria Math" w:eastAsiaTheme="minorEastAsia" w:hAnsi="Cambria Math"/>
+                <w:lang w:val="en-US"/>
+              </w:rPr>
+              <m:t>l</m:t>
+            </m:r>
+          </m:e>
+          <m:sub>
+            <m:r>
+              <w:rPr>
+                <w:rFonts w:ascii="Cambria Math" w:eastAsiaTheme="minorEastAsia" w:hAnsi="Cambria Math"/>
+                <w:lang w:val="en-US"/>
+              </w:rPr>
+              <m:t>i</m:t>
+            </m:r>
+          </m:sub>
+        </m:sSub>
+      </m:oMath>
+      <w:r>
+        <w:rPr>
+          <w:rFonts w:eastAsiaTheme="minorEastAsia"/>
+          <w:lang w:val="en-US"/>
+        </w:rPr>
+        <w:t xml:space="preserve"> in a list.</w:t>
+      </w:r>
+    </w:p>
+    <w:p>
+      <w:pPr>
+        <w:pStyle w:val="ListParagraph"/>
+        <w:numPr>
+          <w:ilvl w:val="0"/>
+          <w:numId w:val="1"/>
+        </w:numPr>
+        <w:rPr>
+          <w:rFonts w:eastAsiaTheme="minorEastAsia"/>
+          <w:lang w:val="en-US"/>
+        </w:rPr>
+      </w:pPr>
+      <w:r>
+        <w:rPr>
+          <w:rFonts w:eastAsiaTheme="minorEastAsia"/>
+          <w:lang w:val="en-US"/>
+        </w:rPr>
+        <w:t xml:space="preserve">If </w:t>
+      </w:r>
+      <m:oMath>
+        <m:r>
+          <w:rPr>
+            <w:rFonts w:ascii="Cambria Math" w:eastAsiaTheme="minorEastAsia" w:hAnsi="Cambria Math"/>
+            <w:lang w:val="en-US"/>
+          </w:rPr>
+          <m:t>l</m:t>
+        </m:r>
+        <m:r>
+          <w:rPr>
+            <w:rFonts w:ascii="Cambria Math" w:eastAsiaTheme="minorEastAsia" w:hAnsi="Cambria Math"/>
+            <w:lang w:val="en-US"/>
+          </w:rPr>
+          <m:t>&lt;max</m:t>
+        </m:r>
+        <m:r>
+          <m:rPr>
+            <m:lit/>
+          </m:rPr>
+          <w:rPr>
+            <w:rFonts w:ascii="Cambria Math" w:eastAsiaTheme="minorEastAsia" w:hAnsi="Cambria Math"/>
+            <w:lang w:val="en-US"/>
+          </w:rPr>
+          <m:t>_</m:t>
+        </m:r>
+        <m:r>
+          <w:rPr>
+            <w:rFonts w:ascii="Cambria Math" w:eastAsiaTheme="minorEastAsia" w:hAnsi="Cambria Math"/>
+            <w:lang w:val="en-US"/>
+          </w:rPr>
+          <m:t>dist</m:t>
+        </m:r>
+      </m:oMath>
+      <w:r>
+        <w:rPr>
+          <w:rFonts w:eastAsiaTheme="minorEastAsia"/>
+          <w:lang w:val="en-US"/>
+        </w:rPr>
+        <w:t xml:space="preserve">, set </w:t>
+      </w:r>
+      <m:oMath>
+        <m:r>
+          <w:rPr>
+            <w:rFonts w:ascii="Cambria Math" w:eastAsiaTheme="minorEastAsia" w:hAnsi="Cambria Math"/>
+            <w:lang w:val="en-US"/>
+          </w:rPr>
+          <m:t>i=i+1</m:t>
+        </m:r>
+      </m:oMath>
+      <w:r>
+        <w:rPr>
+          <w:rFonts w:eastAsiaTheme="minorEastAsia"/>
+          <w:lang w:val="en-US"/>
+        </w:rPr>
+        <w:t xml:space="preserve"> and return to step </w:t>
+      </w:r>
+      <w:r>
+        <w:rPr>
+          <w:rFonts w:eastAsiaTheme="minorEastAsia"/>
+          <w:lang w:val="en-US"/>
+        </w:rPr>
+        <w:t>4</w:t>
+      </w:r>
+      <w:r>
+        <w:rPr>
+          <w:rFonts w:eastAsiaTheme="minorEastAsia"/>
+          <w:lang w:val="en-US"/>
+        </w:rPr>
+        <w:t>.</w:t>
+      </w:r>
+    </w:p>
+    <w:p>
+      <w:pPr>
+        <w:pStyle w:val="ListParagraph"/>
+        <w:numPr>
+          <w:ilvl w:val="0"/>
+          <w:numId w:val="1"/>
+        </w:numPr>
+        <w:rPr>
+          <w:rFonts w:eastAsiaTheme="minorEastAsia"/>
+          <w:lang w:val="en-US"/>
+        </w:rPr>
+      </w:pPr>
+      <w:r>
+        <w:rPr>
+          <w:rFonts w:eastAsiaTheme="minorEastAsia"/>
+          <w:lang w:val="en-US"/>
+        </w:rPr>
+        <w:t>Calculate</w:t>
+      </w:r>
+      <w:r>
+        <w:rPr>
+          <w:rFonts w:eastAsiaTheme="minorEastAsia"/>
+          <w:lang w:val="en-US"/>
+        </w:rPr>
+        <w:t xml:space="preserve"> </w:t>
+      </w:r>
+      <m:oMath>
+        <m:r>
+          <w:rPr>
+            <w:rFonts w:ascii="Cambria Math" w:eastAsiaTheme="minorEastAsia" w:hAnsi="Cambria Math"/>
+            <w:lang w:val="en-US"/>
+          </w:rPr>
+          <m:t>k</m:t>
+        </m:r>
+        <m:r>
+          <w:rPr>
+            <w:rFonts w:ascii="Cambria Math" w:eastAsiaTheme="minorEastAsia" w:hAnsi="Cambria Math"/>
+            <w:lang w:val="en-US"/>
+          </w:rPr>
+          <m:t>=</m:t>
+        </m:r>
+        <m:func>
+          <m:funcPr>
+            <m:ctrlPr>
+              <w:rPr>
+                <w:rFonts w:ascii="Cambria Math" w:eastAsiaTheme="minorEastAsia" w:hAnsi="Cambria Math"/>
+                <w:i/>
+                <w:lang w:val="en-US"/>
+              </w:rPr>
+            </m:ctrlPr>
+          </m:funcPr>
+          <m:fName>
+            <m:limLow>
+              <m:limLowPr>
+                <m:ctrlPr>
+                  <w:rPr>
+                    <w:rFonts w:ascii="Cambria Math" w:eastAsiaTheme="minorEastAsia" w:hAnsi="Cambria Math"/>
+                    <w:i/>
+                    <w:lang w:val="en-US"/>
+                  </w:rPr>
+                </m:ctrlPr>
+              </m:limLowPr>
+              <m:e>
+                <m:r>
+                  <m:rPr>
+                    <m:sty m:val="p"/>
+                  </m:rPr>
+                  <w:rPr>
+                    <w:rFonts w:ascii="Cambria Math" w:eastAsiaTheme="minorEastAsia" w:hAnsi="Cambria Math"/>
+                    <w:lang w:val="en-US"/>
+                  </w:rPr>
+                  <m:t>argmax</m:t>
+                </m:r>
+                <m:ctrlPr>
+                  <w:rPr>
+                    <w:rFonts w:ascii="Cambria Math" w:eastAsiaTheme="minorEastAsia" w:hAnsi="Cambria Math"/>
+                    <w:lang w:val="en-US"/>
+                  </w:rPr>
+                </m:ctrlPr>
+              </m:e>
+              <m:lim>
+                <m:r>
+                  <w:rPr>
+                    <w:rFonts w:ascii="Cambria Math" w:eastAsiaTheme="minorEastAsia" w:hAnsi="Cambria Math"/>
+                    <w:lang w:val="en-US"/>
+                  </w:rPr>
+                  <m:t>j</m:t>
+                </m:r>
+                <m:ctrlPr>
+                  <w:rPr>
+                    <w:rFonts w:ascii="Cambria Math" w:eastAsiaTheme="minorEastAsia" w:hAnsi="Cambria Math"/>
+                    <w:lang w:val="en-US"/>
+                  </w:rPr>
+                </m:ctrlPr>
+              </m:lim>
+            </m:limLow>
+          </m:fName>
+          <m:e>
+            <m:f>
+              <m:fPr>
+                <m:ctrlPr>
+                  <w:rPr>
+                    <w:rFonts w:ascii="Cambria Math" w:eastAsiaTheme="minorEastAsia" w:hAnsi="Cambria Math"/>
+                    <w:i/>
+                    <w:lang w:val="en-US"/>
+                  </w:rPr>
+                </m:ctrlPr>
+              </m:fPr>
+              <m:num>
+                <m:r>
+                  <w:rPr>
+                    <w:rFonts w:ascii="Cambria Math" w:eastAsiaTheme="minorEastAsia" w:hAnsi="Cambria Math"/>
+                    <w:lang w:val="en-US"/>
+                  </w:rPr>
+                  <m:t>max</m:t>
+                </m:r>
+                <m:r>
+                  <m:rPr>
+                    <m:lit/>
+                  </m:rPr>
+                  <w:rPr>
+                    <w:rFonts w:ascii="Cambria Math" w:eastAsiaTheme="minorEastAsia" w:hAnsi="Cambria Math"/>
+                    <w:lang w:val="en-US"/>
+                  </w:rPr>
+                  <m:t>_</m:t>
+                </m:r>
+                <m:r>
+                  <w:rPr>
+                    <w:rFonts w:ascii="Cambria Math" w:eastAsiaTheme="minorEastAsia" w:hAnsi="Cambria Math"/>
+                    <w:lang w:val="en-US"/>
+                  </w:rPr>
+                  <m:t>dist-</m:t>
+                </m:r>
+                <m:sSub>
+                  <m:sSubPr>
+                    <m:ctrlPr>
+                      <w:rPr>
+                        <w:rFonts w:ascii="Cambria Math" w:eastAsiaTheme="minorEastAsia" w:hAnsi="Cambria Math"/>
+                        <w:i/>
+                        <w:lang w:val="en-US"/>
+                      </w:rPr>
+                    </m:ctrlPr>
+                  </m:sSubPr>
+                  <m:e>
+                    <m:r>
+                      <w:rPr>
+                        <w:rFonts w:ascii="Cambria Math" w:eastAsiaTheme="minorEastAsia" w:hAnsi="Cambria Math"/>
+                        <w:lang w:val="en-US"/>
+                      </w:rPr>
+                      <m:t>l</m:t>
+                    </m:r>
+                  </m:e>
+                  <m:sub>
+                    <m:r>
+                      <w:rPr>
+                        <w:rFonts w:ascii="Cambria Math" w:eastAsiaTheme="minorEastAsia" w:hAnsi="Cambria Math"/>
+                        <w:lang w:val="en-US"/>
+                      </w:rPr>
+                      <m:t>j</m:t>
+                    </m:r>
+                  </m:sub>
+                </m:sSub>
+              </m:num>
+              <m:den>
+                <m:r>
+                  <w:rPr>
+                    <w:rFonts w:ascii="Cambria Math" w:eastAsiaTheme="minorEastAsia" w:hAnsi="Cambria Math"/>
+                    <w:lang w:val="en-US"/>
+                  </w:rPr>
+                  <m:t>i-j</m:t>
+                </m:r>
+              </m:den>
+            </m:f>
+          </m:e>
+        </m:func>
+      </m:oMath>
+      <w:r>
+        <w:rPr>
+          <w:rFonts w:eastAsiaTheme="minorEastAsia"/>
+          <w:lang w:val="en-US"/>
+        </w:rPr>
+        <w:t xml:space="preserve"> and return </w:t>
+      </w:r>
+      <m:oMath>
+        <m:sSub>
+          <m:sSubPr>
+            <m:ctrlPr>
+              <w:rPr>
+                <w:rFonts w:ascii="Cambria Math" w:eastAsiaTheme="minorEastAsia" w:hAnsi="Cambria Math"/>
+                <w:i/>
+                <w:lang w:val="en-US"/>
+              </w:rPr>
+            </m:ctrlPr>
+          </m:sSubPr>
+          <m:e>
+            <m:r>
+              <w:rPr>
+                <w:rFonts w:ascii="Cambria Math" w:eastAsiaTheme="minorEastAsia" w:hAnsi="Cambria Math"/>
+                <w:lang w:val="en-US"/>
+              </w:rPr>
+              <m:t>F</m:t>
+            </m:r>
+          </m:e>
+          <m:sub>
+            <m:r>
+              <w:rPr>
+                <w:rFonts w:ascii="Cambria Math" w:eastAsiaTheme="minorEastAsia" w:hAnsi="Cambria Math"/>
+                <w:lang w:val="en-US"/>
+              </w:rPr>
+              <m:t>k</m:t>
+            </m:r>
+          </m:sub>
+        </m:sSub>
+      </m:oMath>
+      <w:r>
+        <w:rPr>
+          <w:rFonts w:eastAsiaTheme="minorEastAsia"/>
+          <w:lang w:val="en-US"/>
+        </w:rPr>
+        <w:t xml:space="preserve"> </w:t>
+      </w:r>
+      <w:r>
+        <w:rPr>
+          <w:rFonts w:eastAsiaTheme="minorEastAsia"/>
+          <w:color w:val="FF0000"/>
+          <w:lang w:val="en-US"/>
+        </w:rPr>
+        <w:t>(Rethink this entire algorit</w:t>
+      </w:r>
+      <w:r>
+        <w:rPr>
+          <w:rFonts w:eastAsiaTheme="minorEastAsia"/>
+          <w:color w:val="FF0000"/>
+          <w:lang w:val="en-US"/>
+        </w:rPr>
+        <w:t>h</w:t>
+      </w:r>
+      <w:r>
+        <w:rPr>
+          <w:rFonts w:eastAsiaTheme="minorEastAsia"/>
+          <w:color w:val="FF0000"/>
+          <w:lang w:val="en-US"/>
+        </w:rPr>
+        <w:t>m)</w:t>
+      </w:r>
+      <w:r>
+        <w:rPr>
+          <w:rFonts w:eastAsiaTheme="minorEastAsia"/>
+          <w:lang w:val="en-US"/>
+        </w:rPr>
+        <w:t>.</w:t>
+      </w:r>
+    </w:p>
+    <w:p>
+      <w:pPr>
+        <w:rPr>
+          <w:rFonts w:eastAsiaTheme="minorEastAsia"/>
+          <w:lang w:val="en-US"/>
+        </w:rPr>
+      </w:pPr>
+      <w:r>
+        <w:rPr>
+          <w:rFonts w:eastAsiaTheme="minorEastAsia"/>
+          <w:lang w:val="en-US"/>
+        </w:rPr>
+        <w:t xml:space="preserve">Time complexity: </w:t>
+      </w:r>
+      <m:oMath>
+        <m:r>
+          <w:rPr>
+            <w:rFonts w:ascii="Cambria Math" w:eastAsiaTheme="minorEastAsia" w:hAnsi="Cambria Math"/>
+            <w:lang w:val="en-US"/>
+          </w:rPr>
+          <m:t>O(</m:t>
+        </m:r>
+        <m:sSup>
+          <m:sSupPr>
+            <m:ctrlPr>
+              <w:rPr>
+                <w:rFonts w:ascii="Cambria Math" w:eastAsiaTheme="minorEastAsia" w:hAnsi="Cambria Math"/>
+                <w:i/>
+                <w:lang w:val="en-US"/>
+              </w:rPr>
+            </m:ctrlPr>
+          </m:sSupPr>
+          <m:e>
+            <m:r>
+              <w:rPr>
+                <w:rFonts w:ascii="Cambria Math" w:eastAsiaTheme="minorEastAsia" w:hAnsi="Cambria Math"/>
+                <w:lang w:val="en-US"/>
+              </w:rPr>
+              <m:t>n</m:t>
+            </m:r>
+          </m:e>
+          <m:sup>
+            <m:r>
+              <w:rPr>
+                <w:rFonts w:ascii="Cambria Math" w:eastAsiaTheme="minorEastAsia" w:hAnsi="Cambria Math"/>
+                <w:lang w:val="en-US"/>
+              </w:rPr>
+              <m:t>2</m:t>
+            </m:r>
+          </m:sup>
+        </m:sSup>
+        <m:r>
+          <w:rPr>
+            <w:rFonts w:ascii="Cambria Math" w:eastAsiaTheme="minorEastAsia" w:hAnsi="Cambria Math"/>
+            <w:lang w:val="en-US"/>
+          </w:rPr>
+          <m:t>*i</m:t>
+        </m:r>
+        <m:r>
+          <w:rPr>
+            <w:rFonts w:ascii="Cambria Math" w:eastAsiaTheme="minorEastAsia" w:hAnsi="Cambria Math"/>
+            <w:lang w:val="en-US"/>
+          </w:rPr>
+          <m:t>)</m:t>
+        </m:r>
+      </m:oMath>
+      <w:r>
+        <w:rPr>
+          <w:rFonts w:eastAsiaTheme="minorEastAsia"/>
+          <w:lang w:val="en-US"/>
+        </w:rPr>
+        <w:t xml:space="preserve">, where </w:t>
+      </w:r>
+      <m:oMath>
+        <m:r>
+          <w:rPr>
+            <w:rFonts w:ascii="Cambria Math" w:eastAsiaTheme="minorEastAsia" w:hAnsi="Cambria Math"/>
+            <w:lang w:val="en-US"/>
+          </w:rPr>
+          <m:t>n</m:t>
+        </m:r>
+      </m:oMath>
+      <w:r>
+        <w:rPr>
+          <w:rFonts w:eastAsiaTheme="minorEastAsia"/>
+          <w:lang w:val="en-US"/>
+        </w:rPr>
+        <w:t xml:space="preserve"> is the number of weights in </w:t>
+      </w:r>
+      <m:oMath>
+        <m:r>
+          <w:rPr>
+            <w:rFonts w:ascii="Cambria Math" w:eastAsiaTheme="minorEastAsia" w:hAnsi="Cambria Math"/>
+            <w:lang w:val="en-US"/>
+          </w:rPr>
+          <m:t>F</m:t>
+        </m:r>
+      </m:oMath>
+      <w:r>
+        <w:rPr>
+          <w:rFonts w:eastAsiaTheme="minorEastAsia"/>
+          <w:lang w:val="en-US"/>
+        </w:rPr>
+        <w:t>,</w:t>
+      </w:r>
+      <w:r>
+        <w:rPr>
+          <w:rFonts w:eastAsiaTheme="minorEastAsia"/>
+          <w:lang w:val="en-US"/>
+        </w:rPr>
+        <w:t xml:space="preserve"> </w:t>
+      </w:r>
+      <m:oMath>
+        <m:r>
+          <w:rPr>
+            <w:rFonts w:ascii="Cambria Math" w:eastAsiaTheme="minorEastAsia" w:hAnsi="Cambria Math"/>
+            <w:lang w:val="en-US"/>
+          </w:rPr>
+          <m:t>i</m:t>
+        </m:r>
+      </m:oMath>
+      <w:r>
+        <w:rPr>
+          <w:rFonts w:eastAsiaTheme="minorEastAsia"/>
+          <w:lang w:val="en-US"/>
+        </w:rPr>
+        <w:t xml:space="preserve"> is the maximal pruning we try,</w:t>
+      </w:r>
+      <w:r>
+        <w:rPr>
+          <w:rFonts w:eastAsiaTheme="minorEastAsia"/>
+          <w:lang w:val="en-US"/>
+        </w:rPr>
+        <w:t xml:space="preserve"> </w:t>
+      </w:r>
+      <w:r>
+        <w:rPr>
+          <w:rFonts w:eastAsiaTheme="minorEastAsia"/>
+          <w:lang w:val="en-US"/>
+        </w:rPr>
+        <w:t>and using</w:t>
+      </w:r>
+      <w:r>
+        <w:rPr>
+          <w:rFonts w:eastAsiaTheme="minorEastAsia"/>
+          <w:lang w:val="en-US"/>
+        </w:rPr>
+        <w:t xml:space="preserve"> no parallelization.</w:t>
+      </w:r>
+    </w:p>
+    <w:p>
+      <w:pPr>
+        <w:rPr>
+          <w:rFonts w:eastAsiaTheme="minorEastAsia"/>
+          <w:lang w:val="en-US"/>
+        </w:rPr>
+      </w:pPr>
+      <w:r>
+        <w:rPr>
+          <w:rFonts w:eastAsiaTheme="minorEastAsia"/>
+          <w:lang w:val="en-US"/>
+        </w:rPr>
+        <w:t>Problem</w:t>
+      </w:r>
+      <w:r>
+        <w:rPr>
+          <w:rFonts w:eastAsiaTheme="minorEastAsia"/>
+          <w:lang w:val="en-US"/>
+        </w:rPr>
+        <w:t>s</w:t>
+      </w:r>
+      <w:r>
+        <w:rPr>
+          <w:rFonts w:eastAsiaTheme="minorEastAsia"/>
+          <w:lang w:val="en-US"/>
+        </w:rPr>
+        <w:t xml:space="preserve">: </w:t>
+      </w:r>
+    </w:p>
+    <w:p>
+      <w:pPr>
+        <w:pStyle w:val="ListParagraph"/>
+        <w:numPr>
+          <w:ilvl w:val="0"/>
+          <w:numId w:val="2"/>
+        </w:numPr>
+        <w:rPr>
+          <w:rFonts w:eastAsiaTheme="minorEastAsia"/>
+          <w:lang w:val="en-US"/>
+        </w:rPr>
+      </w:pPr>
+      <w:r>
+        <w:rPr>
+          <w:rFonts w:eastAsiaTheme="minorEastAsia"/>
+          <w:lang w:val="en-US"/>
+        </w:rPr>
+        <w:t xml:space="preserve">Taking the best step in any </w:t>
+      </w:r>
+      <w:r>
+        <w:rPr>
+          <w:rFonts w:eastAsiaTheme="minorEastAsia"/>
+          <w:lang w:val="en-US"/>
+        </w:rPr>
+        <w:t>iteration and</w:t>
+      </w:r>
+      <w:r>
+        <w:rPr>
+          <w:rFonts w:eastAsiaTheme="minorEastAsia"/>
+          <w:lang w:val="en-US"/>
+        </w:rPr>
+        <w:t xml:space="preserve"> excluding all other steps.</w:t>
+      </w:r>
+      <w:r>
+        <w:rPr>
+          <w:rFonts w:eastAsiaTheme="minorEastAsia"/>
+          <w:lang w:val="en-US"/>
+        </w:rPr>
+        <w:t xml:space="preserve"> </w:t>
+      </w:r>
+    </w:p>
+    <w:p>
+      <w:pPr>
+        <w:pStyle w:val="ListParagraph"/>
+        <w:numPr>
+          <w:ilvl w:val="0"/>
+          <w:numId w:val="2"/>
+        </w:numPr>
+        <w:rPr>
+          <w:rFonts w:eastAsiaTheme="minorEastAsia"/>
+          <w:lang w:val="en-US"/>
+        </w:rPr>
+      </w:pPr>
+      <w:r>
+        <w:rPr>
+          <w:rFonts w:eastAsiaTheme="minorEastAsia"/>
+          <w:lang w:val="en-US"/>
+        </w:rPr>
+        <w:t>The search might not lead to optimal results.</w:t>
+      </w:r>
+      <w:r>
+        <w:rPr>
+          <w:rFonts w:eastAsiaTheme="minorEastAsia"/>
+          <w:lang w:val="en-US"/>
+        </w:rPr>
+        <w:t xml:space="preserve"> </w:t>
+      </w:r>
+    </w:p>
+    <w:p>
+      <w:pPr>
+        <w:pStyle w:val="ListParagraph"/>
+        <w:numPr>
+          <w:ilvl w:val="0"/>
+          <w:numId w:val="2"/>
+        </w:numPr>
+        <w:rPr>
+          <w:rFonts w:eastAsiaTheme="minorEastAsia"/>
+          <w:lang w:val="en-US"/>
+        </w:rPr>
+      </w:pPr>
+      <w:r>
+        <w:rPr>
+          <w:rFonts w:eastAsiaTheme="minorEastAsia"/>
+          <w:lang w:val="en-US"/>
+        </w:rPr>
+        <w:t>R</w:t>
+      </w:r>
+      <w:r>
+        <w:rPr>
+          <w:rFonts w:eastAsiaTheme="minorEastAsia"/>
+          <w:lang w:val="en-US"/>
+        </w:rPr>
+        <w:t xml:space="preserve">elies on a hyperparameter which we don’t know it’s optimal value. </w:t>
+      </w:r>
+    </w:p>
+    <w:p>
+      <w:pPr>
+        <w:pStyle w:val="ListParagraph"/>
+        <w:numPr>
+          <w:ilvl w:val="0"/>
+          <w:numId w:val="2"/>
+        </w:numPr>
+        <w:rPr>
+          <w:rFonts w:eastAsiaTheme="minorEastAsia"/>
+          <w:lang w:val="en-US"/>
+        </w:rPr>
+      </w:pPr>
+      <w:r>
+        <w:rPr>
+          <w:rFonts w:eastAsiaTheme="minorEastAsia"/>
+          <w:lang w:val="en-US"/>
+        </w:rPr>
+        <w:t>U</w:t>
+      </w:r>
+      <w:r>
+        <w:rPr>
+          <w:rFonts w:eastAsiaTheme="minorEastAsia"/>
+          <w:lang w:val="en-US"/>
+        </w:rPr>
+        <w:t>sing an approximation of the recoverability</w:t>
+      </w:r>
+      <w:r>
+        <w:rPr>
+          <w:rFonts w:eastAsiaTheme="minorEastAsia"/>
+          <w:lang w:val="en-US"/>
+        </w:rPr>
+        <w:t xml:space="preserve"> (Not necessarily a bad thing).</w:t>
+      </w:r>
+      <w:r>
+        <w:rPr>
+          <w:rFonts w:eastAsiaTheme="minorEastAsia"/>
+          <w:lang w:val="en-US"/>
+        </w:rPr>
+        <w:t xml:space="preserve"> </w:t>
+      </w:r>
+    </w:p>
+    <w:p>
+      <w:pPr>
+        <w:pStyle w:val="ListParagraph"/>
+        <w:numPr>
+          <w:ilvl w:val="0"/>
+          <w:numId w:val="2"/>
+        </w:numPr>
+        <w:rPr>
+          <w:rFonts w:eastAsiaTheme="minorEastAsia"/>
+          <w:lang w:val="en-US"/>
+        </w:rPr>
+      </w:pPr>
+      <w:r>
+        <w:rPr>
+          <w:rFonts w:eastAsiaTheme="minorEastAsia"/>
+          <w:lang w:val="en-US"/>
+        </w:rPr>
+        <w:t>T</w:t>
+      </w:r>
+      <w:r>
+        <w:rPr>
+          <w:rFonts w:eastAsiaTheme="minorEastAsia"/>
+          <w:lang w:val="en-US"/>
+        </w:rPr>
+        <w:t xml:space="preserve">he </w:t>
+      </w:r>
+      <w:r>
+        <w:rPr>
+          <w:rFonts w:eastAsiaTheme="minorEastAsia"/>
+          <w:lang w:val="en-US"/>
+        </w:rPr>
+        <w:t>argmax function might be a bad fit</w:t>
+      </w:r>
+      <w:r>
+        <w:rPr>
+          <w:rFonts w:eastAsiaTheme="minorEastAsia"/>
+          <w:lang w:val="en-US"/>
+        </w:rPr>
+        <w:t>.</w:t>
+      </w:r>
+    </w:p>
+    <w:p>
+      <w:pPr>
+        <w:ind w:left="360"/>
+        <w:rPr>
+          <w:lang w:val="en-US"/>
+        </w:rPr>
+      </w:pPr>
+      <w:r>
+        <w:rPr>
+          <w:lang w:val="en-US"/>
+        </w:rPr>
+        <w:br w:type="page"/>
+      </w:r>
+    </w:p>
+    <w:p>
+      <w:pPr>
+        <w:pStyle w:val="Heading1"/>
+        <w:rPr>
+          <w:lang w:val="en-US"/>
+        </w:rPr>
+      </w:pPr>
+      <w:r>
+        <w:rPr>
+          <w:lang w:val="en-US"/>
+        </w:rPr>
+        <w:lastRenderedPageBreak/>
+        <w:t>Questions:</w:t>
+      </w:r>
+    </w:p>
+    <w:p>
+      <w:pPr>
+        <w:pStyle w:val="ListParagraph"/>
+        <w:numPr>
+          <w:ilvl w:val="0"/>
+          <w:numId w:val="4"/>
+        </w:numPr>
+        <w:rPr>
+          <w:lang w:val="en-US"/>
+        </w:rPr>
+      </w:pPr>
+      <w:r>
+        <w:rPr>
+          <w:lang w:val="en-US"/>
+        </w:rPr>
+        <w:t xml:space="preserve">Do we need to prune individual weights, </w:t>
+      </w:r>
+      <w:proofErr w:type="gramStart"/>
+      <w:r>
+        <w:rPr>
+          <w:lang w:val="en-US"/>
+        </w:rPr>
+        <w:t>layers</w:t>
+      </w:r>
+      <w:proofErr w:type="gramEnd"/>
+      <w:r>
+        <w:rPr>
+          <w:lang w:val="en-US"/>
+        </w:rPr>
+        <w:t xml:space="preserve"> or both?</w:t>
+      </w:r>
+    </w:p>
+    <w:p>
+      <w:pPr>
+        <w:pStyle w:val="ListParagraph"/>
+        <w:numPr>
+          <w:ilvl w:val="0"/>
+          <w:numId w:val="4"/>
+        </w:numPr>
+        <w:rPr>
+          <w:lang w:val="en-US"/>
+        </w:rPr>
+      </w:pPr>
+      <w:r>
+        <w:rPr>
+          <w:lang w:val="en-US"/>
+        </w:rPr>
+        <w:t xml:space="preserve">Ask about the </w:t>
+      </w:r>
+      <w:proofErr w:type="gramStart"/>
+      <w:r>
+        <w:rPr>
+          <w:lang w:val="en-US"/>
+        </w:rPr>
+        <w:t>1000 layer</w:t>
+      </w:r>
+      <w:proofErr w:type="gramEnd"/>
+      <w:r>
+        <w:rPr>
+          <w:lang w:val="en-US"/>
+        </w:rPr>
+        <w:t xml:space="preserve"> network.</w:t>
+      </w:r>
+    </w:p>
+    <w:p>
+      <w:pPr>
+        <w:pStyle w:val="ListParagraph"/>
+        <w:numPr>
+          <w:ilvl w:val="0"/>
+          <w:numId w:val="4"/>
+        </w:numPr>
+        <w:rPr>
+          <w:lang w:val="en-US"/>
+        </w:rPr>
+      </w:pPr>
+      <w:r>
+        <w:rPr>
+          <w:lang w:val="en-US"/>
+        </w:rPr>
+        <w:t>Ask for explanation about the kernel method and RKHS.</w:t>
+      </w:r>
+      <w:r>
+        <w:rPr>
+          <w:lang w:val="en-US"/>
+        </w:rPr>
+        <w:t xml:space="preserve"> </w:t>
+      </w:r>
+      <w:r>
+        <w:rPr>
+          <w:color w:val="FF0000"/>
+          <w:lang w:val="en-US"/>
+        </w:rPr>
+        <w:t>(</w:t>
+      </w:r>
+      <w:r>
+        <w:rPr>
+          <w:color w:val="FF0000"/>
+          <w:lang w:val="en-US"/>
+        </w:rPr>
+        <w:t>Previously said not required</w:t>
+      </w:r>
+      <w:r>
+        <w:rPr>
+          <w:color w:val="FF0000"/>
+          <w:lang w:val="en-US"/>
+        </w:rPr>
+        <w:t>)</w:t>
+      </w:r>
+    </w:p>
+    <w:p>
+      <w:pPr>
+        <w:pStyle w:val="ListParagraph"/>
+        <w:numPr>
+          <w:ilvl w:val="0"/>
+          <w:numId w:val="4"/>
+        </w:numPr>
+        <w:rPr>
+          <w:lang w:val="en-US"/>
+        </w:rPr>
+      </w:pPr>
+      <w:r>
+        <w:rPr>
+          <w:lang w:val="en-US"/>
+        </w:rPr>
+        <w:t>Ask for practical help with recoverability.</w:t>
+      </w:r>
+      <w:r>
+        <w:rPr>
+          <w:lang w:val="en-US"/>
+        </w:rPr>
+        <w:t xml:space="preserve"> </w:t>
+      </w:r>
+      <w:r>
+        <w:rPr>
+          <w:color w:val="FF0000"/>
+          <w:lang w:val="en-US"/>
+        </w:rPr>
+        <w:t>(Show what we have already)</w:t>
+      </w:r>
+    </w:p>
+    <w:p>
+      <w:pPr>
+        <w:pStyle w:val="ListParagraph"/>
+        <w:numPr>
+          <w:ilvl w:val="0"/>
+          <w:numId w:val="4"/>
+        </w:numPr>
+        <w:rPr>
+          <w:lang w:val="en-US"/>
+        </w:rPr>
+      </w:pPr>
+      <w:r>
+        <w:rPr>
+          <w:lang w:val="en-US"/>
+        </w:rPr>
+        <w:t>Maybe help define the project better.</w:t>
+      </w:r>
+    </w:p>
+    <w:p>
+      <w:pPr>
+        <w:pStyle w:val="ListParagraph"/>
+        <w:numPr>
+          <w:ilvl w:val="0"/>
+          <w:numId w:val="4"/>
+        </w:numPr>
+        <w:rPr>
+          <w:lang w:val="en-US"/>
+        </w:rPr>
+      </w:pPr>
+      <w:r>
+        <w:rPr>
+          <w:lang w:val="en-US"/>
+        </w:rPr>
+        <w:t>Ask for intuition when checking recoverability of complete layers, do we want to check the recoverability between two constant spots (Like start and end of the model) or on changing spots</w:t>
+      </w:r>
+      <w:r>
+        <w:rPr>
+          <w:lang w:val="en-US"/>
+        </w:rPr>
+        <w:t>?</w:t>
+      </w:r>
+      <w:r>
+        <w:rPr>
+          <w:lang w:val="en-US"/>
+        </w:rPr>
+        <w:br w:type="page"/>
+      </w:r>
+    </w:p>
+    <w:p>
+      <w:pPr>
+        <w:pStyle w:val="Heading1"/>
+        <w:rPr>
+          <w:lang w:val="en-US"/>
+        </w:rPr>
+      </w:pPr>
+      <w:r>
+        <w:rPr>
+          <w:lang w:val="en-US"/>
+        </w:rPr>
+        <w:lastRenderedPageBreak/>
+        <w:t>Sources:</w:t>
+      </w:r>
+    </w:p>
+    <w:p>
+      <w:pPr>
+        <w:rPr>
+          <w:lang w:val="en-US"/>
+        </w:rPr>
+      </w:pPr>
+      <w:r>
+        <w:rPr>
+          <w:lang w:val="en-US"/>
+        </w:rPr>
+        <w:t xml:space="preserve">ResNet implementation - </w:t>
+      </w:r>
+      <w:hyperlink r:id="rId6" w:history="1">
         <w:r>
           <w:rPr>
             <w:rStyle w:val="Hyperlink"/>
@@ -91,23 +1645,9 @@
         <w:rPr>
           <w:lang w:val="en-US" w:bidi="he-IL"/>
         </w:rPr>
-        <w:t xml:space="preserve">CIFAR-10 </w:t>
-      </w:r>
-      <w:proofErr w:type="spellStart"/>
-      <w:r>
-        <w:rPr>
-          <w:lang w:val="en-US" w:bidi="he-IL"/>
-        </w:rPr>
-        <w:t>turorial</w:t>
-      </w:r>
-      <w:proofErr w:type="spellEnd"/>
-      <w:r>
-        <w:rPr>
-          <w:lang w:val="en-US" w:bidi="he-IL"/>
-        </w:rPr>
-        <w:t xml:space="preserve"> - </w:t>
-      </w:r>
-      <w:hyperlink r:id="rId5" w:history="1">
+        <w:t xml:space="preserve">CIFAR-10 turorial - </w:t>
+      </w:r>
+      <w:hyperlink r:id="rId7" w:history="1">
         <w:r>
           <w:rPr>
             <w:rStyle w:val="Hyperlink"/>
@@ -131,6 +1671,563 @@
     </w:sectPr>
   </w:body>
 </w:document>
+</file>
+
+<file path=word/numbering.xml><?xml version="1.0" encoding="utf-8"?>
+<w:numbering xmlns:wpc="http://schemas.microsoft.com/office/word/2010/wordprocessingCanvas" xmlns:cx="http://schemas.microsoft.com/office/drawing/2014/chartex" xmlns:cx1="http://schemas.microsoft.com/office/drawing/2015/9/8/chartex" xmlns:cx2="http://schemas.microsoft.com/office/drawing/2015/10/21/chartex" xmlns:cx3="http://schemas.microsoft.com/office/drawing/2016/5/9/chartex" xmlns:cx4="http://schemas.microsoft.com/office/drawing/2016/5/10/chartex" xmlns:cx5="http://schemas.microsoft.com/office/drawing/2016/5/11/chartex" xmlns:cx6="http://schemas.microsoft.com/office/drawing/2016/5/12/chartex" xmlns:cx7="http://schemas.microsoft.com/office/drawing/2016/5/13/chartex" xmlns:cx8="http://schemas.microsoft.com/office/drawing/2016/5/14/chartex" xmlns:mc="http://schemas.openxmlformats.org/markup-compatibility/2006" xmlns:aink="http://schemas.microsoft.com/office/drawing/2016/ink" xmlns:am3d="http://schemas.microsoft.com/office/drawing/2017/model3d" xmlns:o="urn:schemas-microsoft-com:office:office" xmlns:oel="http://schemas.microsoft.com/office/2019/extlst" xmlns:r="http://schemas.openxmlformats.org/officeDocument/2006/relationships" xmlns:m="http://schemas.openxmlformats.org/officeDocument/2006/math" xmlns:v="urn:schemas-microsoft-com:vml" xmlns:wp14="http://schemas.microsoft.com/office/word/2010/wordprocessingDrawing" xmlns:wp="http://schemas.openxmlformats.org/drawingml/2006/wordprocessingDrawing" xmlns:w10="urn:schemas-microsoft-com:office:word" xmlns:w="http://schemas.openxmlformats.org/wordprocessingml/2006/main" xmlns:w14="http://schemas.microsoft.com/office/word/2010/wordml" xmlns:w15="http://schemas.microsoft.com/office/word/2012/wordml" xmlns:w16cex="http://schemas.microsoft.com/office/word/2018/wordml/cex" xmlns:w16cid="http://schemas.microsoft.com/office/word/2016/wordml/cid" xmlns:w16="http://schemas.microsoft.com/office/word/2018/wordml" xmlns:w16sdtdh="http://schemas.microsoft.com/office/word/2020/wordml/sdtdatahash" xmlns:w16se="http://schemas.microsoft.com/office/word/2015/wordml/symex" xmlns:wpg="http://schemas.microsoft.com/office/word/2010/wordprocessingGroup" xmlns:wpi="http://schemas.microsoft.com/office/word/2010/wordprocessingInk" xmlns:wne="http://schemas.microsoft.com/office/word/2006/wordml" xmlns:wps="http://schemas.microsoft.com/office/word/2010/wordprocessingShape" mc:Ignorable="w14 w15 w16se w16cid w16 w16cex w16sdtdh wp14">
+  <w:abstractNum w:abstractNumId="0" w15:restartNumberingAfterBreak="0">
+    <w:nsid w:val="00DF1BFC"/>
+    <w:multiLevelType w:val="hybridMultilevel"/>
+    <w:tmpl w:val="F0164464"/>
+    <w:lvl w:ilvl="0" w:tplc="2000000F">
+      <w:start w:val="1"/>
+      <w:numFmt w:val="decimal"/>
+      <w:lvlText w:val="%1."/>
+      <w:lvlJc w:val="left"/>
+      <w:pPr>
+        <w:ind w:left="720" w:hanging="360"/>
+      </w:pPr>
+      <w:rPr>
+        <w:rFonts w:hint="default"/>
+      </w:rPr>
+    </w:lvl>
+    <w:lvl w:ilvl="1" w:tplc="20000019" w:tentative="1">
+      <w:start w:val="1"/>
+      <w:numFmt w:val="lowerLetter"/>
+      <w:lvlText w:val="%2."/>
+      <w:lvlJc w:val="left"/>
+      <w:pPr>
+        <w:ind w:left="1440" w:hanging="360"/>
+      </w:pPr>
+    </w:lvl>
+    <w:lvl w:ilvl="2" w:tplc="2000001B" w:tentative="1">
+      <w:start w:val="1"/>
+      <w:numFmt w:val="lowerRoman"/>
+      <w:lvlText w:val="%3."/>
+      <w:lvlJc w:val="right"/>
+      <w:pPr>
+        <w:ind w:left="2160" w:hanging="180"/>
+      </w:pPr>
+    </w:lvl>
+    <w:lvl w:ilvl="3" w:tplc="2000000F" w:tentative="1">
+      <w:start w:val="1"/>
+      <w:numFmt w:val="decimal"/>
+      <w:lvlText w:val="%4."/>
+      <w:lvlJc w:val="left"/>
+      <w:pPr>
+        <w:ind w:left="2880" w:hanging="360"/>
+      </w:pPr>
+    </w:lvl>
+    <w:lvl w:ilvl="4" w:tplc="20000019" w:tentative="1">
+      <w:start w:val="1"/>
+      <w:numFmt w:val="lowerLetter"/>
+      <w:lvlText w:val="%5."/>
+      <w:lvlJc w:val="left"/>
+      <w:pPr>
+        <w:ind w:left="3600" w:hanging="360"/>
+      </w:pPr>
+    </w:lvl>
+    <w:lvl w:ilvl="5" w:tplc="2000001B" w:tentative="1">
+      <w:start w:val="1"/>
+      <w:numFmt w:val="lowerRoman"/>
+      <w:lvlText w:val="%6."/>
+      <w:lvlJc w:val="right"/>
+      <w:pPr>
+        <w:ind w:left="4320" w:hanging="180"/>
+      </w:pPr>
+    </w:lvl>
+    <w:lvl w:ilvl="6" w:tplc="2000000F" w:tentative="1">
+      <w:start w:val="1"/>
+      <w:numFmt w:val="decimal"/>
+      <w:lvlText w:val="%7."/>
+      <w:lvlJc w:val="left"/>
+      <w:pPr>
+        <w:ind w:left="5040" w:hanging="360"/>
+      </w:pPr>
+    </w:lvl>
+    <w:lvl w:ilvl="7" w:tplc="20000019" w:tentative="1">
+      <w:start w:val="1"/>
+      <w:numFmt w:val="lowerLetter"/>
+      <w:lvlText w:val="%8."/>
+      <w:lvlJc w:val="left"/>
+      <w:pPr>
+        <w:ind w:left="5760" w:hanging="360"/>
+      </w:pPr>
+    </w:lvl>
+    <w:lvl w:ilvl="8" w:tplc="2000001B" w:tentative="1">
+      <w:start w:val="1"/>
+      <w:numFmt w:val="lowerRoman"/>
+      <w:lvlText w:val="%9."/>
+      <w:lvlJc w:val="right"/>
+      <w:pPr>
+        <w:ind w:left="6480" w:hanging="180"/>
+      </w:pPr>
+    </w:lvl>
+  </w:abstractNum>
+  <w:abstractNum w:abstractNumId="1" w15:restartNumberingAfterBreak="0">
+    <w:nsid w:val="093F5E85"/>
+    <w:multiLevelType w:val="hybridMultilevel"/>
+    <w:tmpl w:val="E630438C"/>
+    <w:lvl w:ilvl="0" w:tplc="2000000F">
+      <w:start w:val="1"/>
+      <w:numFmt w:val="decimal"/>
+      <w:lvlText w:val="%1."/>
+      <w:lvlJc w:val="left"/>
+      <w:pPr>
+        <w:ind w:left="720" w:hanging="360"/>
+      </w:pPr>
+      <w:rPr>
+        <w:rFonts w:hint="default"/>
+      </w:rPr>
+    </w:lvl>
+    <w:lvl w:ilvl="1" w:tplc="20000019" w:tentative="1">
+      <w:start w:val="1"/>
+      <w:numFmt w:val="lowerLetter"/>
+      <w:lvlText w:val="%2."/>
+      <w:lvlJc w:val="left"/>
+      <w:pPr>
+        <w:ind w:left="1440" w:hanging="360"/>
+      </w:pPr>
+    </w:lvl>
+    <w:lvl w:ilvl="2" w:tplc="2000001B" w:tentative="1">
+      <w:start w:val="1"/>
+      <w:numFmt w:val="lowerRoman"/>
+      <w:lvlText w:val="%3."/>
+      <w:lvlJc w:val="right"/>
+      <w:pPr>
+        <w:ind w:left="2160" w:hanging="180"/>
+      </w:pPr>
+    </w:lvl>
+    <w:lvl w:ilvl="3" w:tplc="2000000F" w:tentative="1">
+      <w:start w:val="1"/>
+      <w:numFmt w:val="decimal"/>
+      <w:lvlText w:val="%4."/>
+      <w:lvlJc w:val="left"/>
+      <w:pPr>
+        <w:ind w:left="2880" w:hanging="360"/>
+      </w:pPr>
+    </w:lvl>
+    <w:lvl w:ilvl="4" w:tplc="20000019" w:tentative="1">
+      <w:start w:val="1"/>
+      <w:numFmt w:val="lowerLetter"/>
+      <w:lvlText w:val="%5."/>
+      <w:lvlJc w:val="left"/>
+      <w:pPr>
+        <w:ind w:left="3600" w:hanging="360"/>
+      </w:pPr>
+    </w:lvl>
+    <w:lvl w:ilvl="5" w:tplc="2000001B" w:tentative="1">
+      <w:start w:val="1"/>
+      <w:numFmt w:val="lowerRoman"/>
+      <w:lvlText w:val="%6."/>
+      <w:lvlJc w:val="right"/>
+      <w:pPr>
+        <w:ind w:left="4320" w:hanging="180"/>
+      </w:pPr>
+    </w:lvl>
+    <w:lvl w:ilvl="6" w:tplc="2000000F" w:tentative="1">
+      <w:start w:val="1"/>
+      <w:numFmt w:val="decimal"/>
+      <w:lvlText w:val="%7."/>
+      <w:lvlJc w:val="left"/>
+      <w:pPr>
+        <w:ind w:left="5040" w:hanging="360"/>
+      </w:pPr>
+    </w:lvl>
+    <w:lvl w:ilvl="7" w:tplc="20000019" w:tentative="1">
+      <w:start w:val="1"/>
+      <w:numFmt w:val="lowerLetter"/>
+      <w:lvlText w:val="%8."/>
+      <w:lvlJc w:val="left"/>
+      <w:pPr>
+        <w:ind w:left="5760" w:hanging="360"/>
+      </w:pPr>
+    </w:lvl>
+    <w:lvl w:ilvl="8" w:tplc="2000001B" w:tentative="1">
+      <w:start w:val="1"/>
+      <w:numFmt w:val="lowerRoman"/>
+      <w:lvlText w:val="%9."/>
+      <w:lvlJc w:val="right"/>
+      <w:pPr>
+        <w:ind w:left="6480" w:hanging="180"/>
+      </w:pPr>
+    </w:lvl>
+  </w:abstractNum>
+  <w:abstractNum w:abstractNumId="2" w15:restartNumberingAfterBreak="0">
+    <w:nsid w:val="172F2D0F"/>
+    <w:multiLevelType w:val="hybridMultilevel"/>
+    <w:tmpl w:val="747A0A1E"/>
+    <w:lvl w:ilvl="0" w:tplc="2000000F">
+      <w:start w:val="1"/>
+      <w:numFmt w:val="decimal"/>
+      <w:lvlText w:val="%1."/>
+      <w:lvlJc w:val="left"/>
+      <w:pPr>
+        <w:ind w:left="720" w:hanging="360"/>
+      </w:pPr>
+      <w:rPr>
+        <w:rFonts w:hint="default"/>
+      </w:rPr>
+    </w:lvl>
+    <w:lvl w:ilvl="1" w:tplc="20000019" w:tentative="1">
+      <w:start w:val="1"/>
+      <w:numFmt w:val="lowerLetter"/>
+      <w:lvlText w:val="%2."/>
+      <w:lvlJc w:val="left"/>
+      <w:pPr>
+        <w:ind w:left="1440" w:hanging="360"/>
+      </w:pPr>
+    </w:lvl>
+    <w:lvl w:ilvl="2" w:tplc="2000001B" w:tentative="1">
+      <w:start w:val="1"/>
+      <w:numFmt w:val="lowerRoman"/>
+      <w:lvlText w:val="%3."/>
+      <w:lvlJc w:val="right"/>
+      <w:pPr>
+        <w:ind w:left="2160" w:hanging="180"/>
+      </w:pPr>
+    </w:lvl>
+    <w:lvl w:ilvl="3" w:tplc="2000000F" w:tentative="1">
+      <w:start w:val="1"/>
+      <w:numFmt w:val="decimal"/>
+      <w:lvlText w:val="%4."/>
+      <w:lvlJc w:val="left"/>
+      <w:pPr>
+        <w:ind w:left="2880" w:hanging="360"/>
+      </w:pPr>
+    </w:lvl>
+    <w:lvl w:ilvl="4" w:tplc="20000019" w:tentative="1">
+      <w:start w:val="1"/>
+      <w:numFmt w:val="lowerLetter"/>
+      <w:lvlText w:val="%5."/>
+      <w:lvlJc w:val="left"/>
+      <w:pPr>
+        <w:ind w:left="3600" w:hanging="360"/>
+      </w:pPr>
+    </w:lvl>
+    <w:lvl w:ilvl="5" w:tplc="2000001B" w:tentative="1">
+      <w:start w:val="1"/>
+      <w:numFmt w:val="lowerRoman"/>
+      <w:lvlText w:val="%6."/>
+      <w:lvlJc w:val="right"/>
+      <w:pPr>
+        <w:ind w:left="4320" w:hanging="180"/>
+      </w:pPr>
+    </w:lvl>
+    <w:lvl w:ilvl="6" w:tplc="2000000F" w:tentative="1">
+      <w:start w:val="1"/>
+      <w:numFmt w:val="decimal"/>
+      <w:lvlText w:val="%7."/>
+      <w:lvlJc w:val="left"/>
+      <w:pPr>
+        <w:ind w:left="5040" w:hanging="360"/>
+      </w:pPr>
+    </w:lvl>
+    <w:lvl w:ilvl="7" w:tplc="20000019" w:tentative="1">
+      <w:start w:val="1"/>
+      <w:numFmt w:val="lowerLetter"/>
+      <w:lvlText w:val="%8."/>
+      <w:lvlJc w:val="left"/>
+      <w:pPr>
+        <w:ind w:left="5760" w:hanging="360"/>
+      </w:pPr>
+    </w:lvl>
+    <w:lvl w:ilvl="8" w:tplc="2000001B" w:tentative="1">
+      <w:start w:val="1"/>
+      <w:numFmt w:val="lowerRoman"/>
+      <w:lvlText w:val="%9."/>
+      <w:lvlJc w:val="right"/>
+      <w:pPr>
+        <w:ind w:left="6480" w:hanging="180"/>
+      </w:pPr>
+    </w:lvl>
+  </w:abstractNum>
+  <w:abstractNum w:abstractNumId="3" w15:restartNumberingAfterBreak="0">
+    <w:nsid w:val="43F30E44"/>
+    <w:multiLevelType w:val="hybridMultilevel"/>
+    <w:tmpl w:val="8A72B538"/>
+    <w:lvl w:ilvl="0" w:tplc="2000000F">
+      <w:start w:val="1"/>
+      <w:numFmt w:val="decimal"/>
+      <w:lvlText w:val="%1."/>
+      <w:lvlJc w:val="left"/>
+      <w:pPr>
+        <w:ind w:left="720" w:hanging="360"/>
+      </w:pPr>
+      <w:rPr>
+        <w:rFonts w:hint="default"/>
+      </w:rPr>
+    </w:lvl>
+    <w:lvl w:ilvl="1" w:tplc="20000019" w:tentative="1">
+      <w:start w:val="1"/>
+      <w:numFmt w:val="lowerLetter"/>
+      <w:lvlText w:val="%2."/>
+      <w:lvlJc w:val="left"/>
+      <w:pPr>
+        <w:ind w:left="1440" w:hanging="360"/>
+      </w:pPr>
+    </w:lvl>
+    <w:lvl w:ilvl="2" w:tplc="2000001B" w:tentative="1">
+      <w:start w:val="1"/>
+      <w:numFmt w:val="lowerRoman"/>
+      <w:lvlText w:val="%3."/>
+      <w:lvlJc w:val="right"/>
+      <w:pPr>
+        <w:ind w:left="2160" w:hanging="180"/>
+      </w:pPr>
+    </w:lvl>
+    <w:lvl w:ilvl="3" w:tplc="2000000F" w:tentative="1">
+      <w:start w:val="1"/>
+      <w:numFmt w:val="decimal"/>
+      <w:lvlText w:val="%4."/>
+      <w:lvlJc w:val="left"/>
+      <w:pPr>
+        <w:ind w:left="2880" w:hanging="360"/>
+      </w:pPr>
+    </w:lvl>
+    <w:lvl w:ilvl="4" w:tplc="20000019" w:tentative="1">
+      <w:start w:val="1"/>
+      <w:numFmt w:val="lowerLetter"/>
+      <w:lvlText w:val="%5."/>
+      <w:lvlJc w:val="left"/>
+      <w:pPr>
+        <w:ind w:left="3600" w:hanging="360"/>
+      </w:pPr>
+    </w:lvl>
+    <w:lvl w:ilvl="5" w:tplc="2000001B" w:tentative="1">
+      <w:start w:val="1"/>
+      <w:numFmt w:val="lowerRoman"/>
+      <w:lvlText w:val="%6."/>
+      <w:lvlJc w:val="right"/>
+      <w:pPr>
+        <w:ind w:left="4320" w:hanging="180"/>
+      </w:pPr>
+    </w:lvl>
+    <w:lvl w:ilvl="6" w:tplc="2000000F" w:tentative="1">
+      <w:start w:val="1"/>
+      <w:numFmt w:val="decimal"/>
+      <w:lvlText w:val="%7."/>
+      <w:lvlJc w:val="left"/>
+      <w:pPr>
+        <w:ind w:left="5040" w:hanging="360"/>
+      </w:pPr>
+    </w:lvl>
+    <w:lvl w:ilvl="7" w:tplc="20000019" w:tentative="1">
+      <w:start w:val="1"/>
+      <w:numFmt w:val="lowerLetter"/>
+      <w:lvlText w:val="%8."/>
+      <w:lvlJc w:val="left"/>
+      <w:pPr>
+        <w:ind w:left="5760" w:hanging="360"/>
+      </w:pPr>
+    </w:lvl>
+    <w:lvl w:ilvl="8" w:tplc="2000001B" w:tentative="1">
+      <w:start w:val="1"/>
+      <w:numFmt w:val="lowerRoman"/>
+      <w:lvlText w:val="%9."/>
+      <w:lvlJc w:val="right"/>
+      <w:pPr>
+        <w:ind w:left="6480" w:hanging="180"/>
+      </w:pPr>
+    </w:lvl>
+  </w:abstractNum>
+  <w:abstractNum w:abstractNumId="4" w15:restartNumberingAfterBreak="0">
+    <w:nsid w:val="517A76F9"/>
+    <w:multiLevelType w:val="hybridMultilevel"/>
+    <w:tmpl w:val="35324380"/>
+    <w:lvl w:ilvl="0" w:tplc="DE64620E">
+      <w:start w:val="1"/>
+      <w:numFmt w:val="decimal"/>
+      <w:lvlText w:val="%1."/>
+      <w:lvlJc w:val="left"/>
+      <w:pPr>
+        <w:ind w:left="720" w:hanging="360"/>
+      </w:pPr>
+      <w:rPr>
+        <w:rFonts w:eastAsiaTheme="minorHAnsi" w:hint="default"/>
+      </w:rPr>
+    </w:lvl>
+    <w:lvl w:ilvl="1" w:tplc="20000019" w:tentative="1">
+      <w:start w:val="1"/>
+      <w:numFmt w:val="lowerLetter"/>
+      <w:lvlText w:val="%2."/>
+      <w:lvlJc w:val="left"/>
+      <w:pPr>
+        <w:ind w:left="1440" w:hanging="360"/>
+      </w:pPr>
+    </w:lvl>
+    <w:lvl w:ilvl="2" w:tplc="2000001B" w:tentative="1">
+      <w:start w:val="1"/>
+      <w:numFmt w:val="lowerRoman"/>
+      <w:lvlText w:val="%3."/>
+      <w:lvlJc w:val="right"/>
+      <w:pPr>
+        <w:ind w:left="2160" w:hanging="180"/>
+      </w:pPr>
+    </w:lvl>
+    <w:lvl w:ilvl="3" w:tplc="2000000F" w:tentative="1">
+      <w:start w:val="1"/>
+      <w:numFmt w:val="decimal"/>
+      <w:lvlText w:val="%4."/>
+      <w:lvlJc w:val="left"/>
+      <w:pPr>
+        <w:ind w:left="2880" w:hanging="360"/>
+      </w:pPr>
+    </w:lvl>
+    <w:lvl w:ilvl="4" w:tplc="20000019" w:tentative="1">
+      <w:start w:val="1"/>
+      <w:numFmt w:val="lowerLetter"/>
+      <w:lvlText w:val="%5."/>
+      <w:lvlJc w:val="left"/>
+      <w:pPr>
+        <w:ind w:left="3600" w:hanging="360"/>
+      </w:pPr>
+    </w:lvl>
+    <w:lvl w:ilvl="5" w:tplc="2000001B" w:tentative="1">
+      <w:start w:val="1"/>
+      <w:numFmt w:val="lowerRoman"/>
+      <w:lvlText w:val="%6."/>
+      <w:lvlJc w:val="right"/>
+      <w:pPr>
+        <w:ind w:left="4320" w:hanging="180"/>
+      </w:pPr>
+    </w:lvl>
+    <w:lvl w:ilvl="6" w:tplc="2000000F" w:tentative="1">
+      <w:start w:val="1"/>
+      <w:numFmt w:val="decimal"/>
+      <w:lvlText w:val="%7."/>
+      <w:lvlJc w:val="left"/>
+      <w:pPr>
+        <w:ind w:left="5040" w:hanging="360"/>
+      </w:pPr>
+    </w:lvl>
+    <w:lvl w:ilvl="7" w:tplc="20000019" w:tentative="1">
+      <w:start w:val="1"/>
+      <w:numFmt w:val="lowerLetter"/>
+      <w:lvlText w:val="%8."/>
+      <w:lvlJc w:val="left"/>
+      <w:pPr>
+        <w:ind w:left="5760" w:hanging="360"/>
+      </w:pPr>
+    </w:lvl>
+    <w:lvl w:ilvl="8" w:tplc="2000001B" w:tentative="1">
+      <w:start w:val="1"/>
+      <w:numFmt w:val="lowerRoman"/>
+      <w:lvlText w:val="%9."/>
+      <w:lvlJc w:val="right"/>
+      <w:pPr>
+        <w:ind w:left="6480" w:hanging="180"/>
+      </w:pPr>
+    </w:lvl>
+  </w:abstractNum>
+  <w:abstractNum w:abstractNumId="5" w15:restartNumberingAfterBreak="0">
+    <w:nsid w:val="79697615"/>
+    <w:multiLevelType w:val="hybridMultilevel"/>
+    <w:tmpl w:val="0BC8333E"/>
+    <w:lvl w:ilvl="0" w:tplc="2000000F">
+      <w:start w:val="1"/>
+      <w:numFmt w:val="decimal"/>
+      <w:lvlText w:val="%1."/>
+      <w:lvlJc w:val="left"/>
+      <w:pPr>
+        <w:ind w:left="720" w:hanging="360"/>
+      </w:pPr>
+      <w:rPr>
+        <w:rFonts w:hint="default"/>
+      </w:rPr>
+    </w:lvl>
+    <w:lvl w:ilvl="1" w:tplc="20000019" w:tentative="1">
+      <w:start w:val="1"/>
+      <w:numFmt w:val="lowerLetter"/>
+      <w:lvlText w:val="%2."/>
+      <w:lvlJc w:val="left"/>
+      <w:pPr>
+        <w:ind w:left="1440" w:hanging="360"/>
+      </w:pPr>
+    </w:lvl>
+    <w:lvl w:ilvl="2" w:tplc="2000001B" w:tentative="1">
+      <w:start w:val="1"/>
+      <w:numFmt w:val="lowerRoman"/>
+      <w:lvlText w:val="%3."/>
+      <w:lvlJc w:val="right"/>
+      <w:pPr>
+        <w:ind w:left="2160" w:hanging="180"/>
+      </w:pPr>
+    </w:lvl>
+    <w:lvl w:ilvl="3" w:tplc="2000000F" w:tentative="1">
+      <w:start w:val="1"/>
+      <w:numFmt w:val="decimal"/>
+      <w:lvlText w:val="%4."/>
+      <w:lvlJc w:val="left"/>
+      <w:pPr>
+        <w:ind w:left="2880" w:hanging="360"/>
+      </w:pPr>
+    </w:lvl>
+    <w:lvl w:ilvl="4" w:tplc="20000019" w:tentative="1">
+      <w:start w:val="1"/>
+      <w:numFmt w:val="lowerLetter"/>
+      <w:lvlText w:val="%5."/>
+      <w:lvlJc w:val="left"/>
+      <w:pPr>
+        <w:ind w:left="3600" w:hanging="360"/>
+      </w:pPr>
+    </w:lvl>
+    <w:lvl w:ilvl="5" w:tplc="2000001B" w:tentative="1">
+      <w:start w:val="1"/>
+      <w:numFmt w:val="lowerRoman"/>
+      <w:lvlText w:val="%6."/>
+      <w:lvlJc w:val="right"/>
+      <w:pPr>
+        <w:ind w:left="4320" w:hanging="180"/>
+      </w:pPr>
+    </w:lvl>
+    <w:lvl w:ilvl="6" w:tplc="2000000F" w:tentative="1">
+      <w:start w:val="1"/>
+      <w:numFmt w:val="decimal"/>
+      <w:lvlText w:val="%7."/>
+      <w:lvlJc w:val="left"/>
+      <w:pPr>
+        <w:ind w:left="5040" w:hanging="360"/>
+      </w:pPr>
+    </w:lvl>
+    <w:lvl w:ilvl="7" w:tplc="20000019" w:tentative="1">
+      <w:start w:val="1"/>
+      <w:numFmt w:val="lowerLetter"/>
+      <w:lvlText w:val="%8."/>
+      <w:lvlJc w:val="left"/>
+      <w:pPr>
+        <w:ind w:left="5760" w:hanging="360"/>
+      </w:pPr>
+    </w:lvl>
+    <w:lvl w:ilvl="8" w:tplc="2000001B" w:tentative="1">
+      <w:start w:val="1"/>
+      <w:numFmt w:val="lowerRoman"/>
+      <w:lvlText w:val="%9."/>
+      <w:lvlJc w:val="right"/>
+      <w:pPr>
+        <w:ind w:left="6480" w:hanging="180"/>
+      </w:pPr>
+    </w:lvl>
+  </w:abstractNum>
+  <w:num w:numId="1" w16cid:durableId="1594363069">
+    <w:abstractNumId w:val="4"/>
+  </w:num>
+  <w:num w:numId="2" w16cid:durableId="198276643">
+    <w:abstractNumId w:val="0"/>
+  </w:num>
+  <w:num w:numId="3" w16cid:durableId="1278218010">
+    <w:abstractNumId w:val="5"/>
+  </w:num>
+  <w:num w:numId="4" w16cid:durableId="293947491">
+    <w:abstractNumId w:val="2"/>
+  </w:num>
+  <w:num w:numId="5" w16cid:durableId="1577517395">
+    <w:abstractNumId w:val="1"/>
+  </w:num>
+  <w:num w:numId="6" w16cid:durableId="1542011235">
+    <w:abstractNumId w:val="3"/>
+  </w:num>
+</w:numbering>
 </file>
 
 <file path=word/styles.xml><?xml version="1.0" encoding="utf-8"?>
@@ -650,6 +2747,27 @@
       <w:shd w:val="clear" w:color="auto" w:fill="E1DFDD"/>
     </w:rPr>
   </w:style>
+  <w:style w:type="character" w:styleId="PlaceholderText">
+    <w:name w:val="Placeholder Text"/>
+    <w:basedOn w:val="DefaultParagraphFont"/>
+    <w:uiPriority w:val="99"/>
+    <w:semiHidden/>
+    <w:rsid w:val="00D30FCF"/>
+    <w:rPr>
+      <w:color w:val="808080"/>
+    </w:rPr>
+  </w:style>
+  <w:style w:type="paragraph" w:styleId="ListParagraph">
+    <w:name w:val="List Paragraph"/>
+    <w:basedOn w:val="Normal"/>
+    <w:uiPriority w:val="34"/>
+    <w:qFormat/>
+    <w:rsid w:val="00D30FCF"/>
+    <w:pPr>
+      <w:ind w:left="720"/>
+      <w:contextualSpacing/>
+    </w:pPr>
+  </w:style>
 </w:styles>
 </file>
 
@@ -946,4 +3064,16 @@
     </a:ext>
   </a:extLst>
 </a:theme>
+</file>
+
+<file path=customXml/item1.xml><?xml version="1.0" encoding="utf-8"?>
+<b:Sources xmlns:b="http://schemas.openxmlformats.org/officeDocument/2006/bibliography" xmlns="http://schemas.openxmlformats.org/officeDocument/2006/bibliography" SelectedStyle="\APASixthEditionOfficeOnline.xsl" StyleName="APA" Version="6"/>
+</file>
+
+<file path=customXml/itemProps1.xml><?xml version="1.0" encoding="utf-8"?>
+<ds:datastoreItem xmlns:ds="http://schemas.openxmlformats.org/officeDocument/2006/customXml" ds:itemID="{BF7C12D4-68DB-48C9-A917-5DC974B150AC}">
+  <ds:schemaRefs>
+    <ds:schemaRef ds:uri="http://schemas.openxmlformats.org/officeDocument/2006/bibliography"/>
+  </ds:schemaRefs>
+</ds:datastoreItem>
 </file>
</xml_diff>

<commit_message>
Updated the pruning method
</commit_message>
<xml_diff>
--- a/report.docx
+++ b/report.docx
@@ -701,14 +701,7 @@
             <w:rFonts w:ascii="Cambria Math" w:eastAsiaTheme="minorEastAsia" w:hAnsi="Cambria Math"/>
             <w:lang w:val="en-US"/>
           </w:rPr>
-          <m:t>l</m:t>
-        </m:r>
-        <m:r>
-          <w:rPr>
-            <w:rFonts w:ascii="Cambria Math" w:eastAsiaTheme="minorEastAsia" w:hAnsi="Cambria Math"/>
-            <w:lang w:val="en-US"/>
-          </w:rPr>
-          <m:t>&lt;max</m:t>
+          <m:t>l&lt;max</m:t>
         </m:r>
         <m:r>
           <m:rPr>
@@ -798,14 +791,7 @@
             <w:rFonts w:ascii="Cambria Math" w:eastAsiaTheme="minorEastAsia" w:hAnsi="Cambria Math"/>
             <w:lang w:val="en-US"/>
           </w:rPr>
-          <m:t>k</m:t>
-        </m:r>
-        <m:r>
-          <w:rPr>
-            <w:rFonts w:ascii="Cambria Math" w:eastAsiaTheme="minorEastAsia" w:hAnsi="Cambria Math"/>
-            <w:lang w:val="en-US"/>
-          </w:rPr>
-          <m:t>=</m:t>
+          <m:t>k=</m:t>
         </m:r>
         <m:func>
           <m:funcPr>
@@ -1075,14 +1061,7 @@
             <w:rFonts w:ascii="Cambria Math" w:eastAsiaTheme="minorEastAsia" w:hAnsi="Cambria Math"/>
             <w:lang w:val="en-US"/>
           </w:rPr>
-          <m:t>*i</m:t>
-        </m:r>
-        <m:r>
-          <w:rPr>
-            <w:rFonts w:ascii="Cambria Math" w:eastAsiaTheme="minorEastAsia" w:hAnsi="Cambria Math"/>
-            <w:lang w:val="en-US"/>
-          </w:rPr>
-          <m:t>)</m:t>
+          <m:t>*i)</m:t>
         </m:r>
       </m:oMath>
       <w:r>
@@ -1377,6 +1356,26 @@
     </w:p>
     <w:p>
       <w:pPr>
+        <w:pStyle w:val="ListParagraph"/>
+        <w:numPr>
+          <w:ilvl w:val="0"/>
+          <w:numId w:val="2"/>
+        </w:numPr>
+        <w:rPr>
+          <w:rFonts w:eastAsiaTheme="minorEastAsia"/>
+          <w:lang w:val="en-US"/>
+        </w:rPr>
+      </w:pPr>
+      <w:r>
+        <w:rPr>
+          <w:rFonts w:eastAsiaTheme="minorEastAsia"/>
+          <w:lang w:val="en-US"/>
+        </w:rPr>
+        <w:t>Only using 1 X. Possible solution: Choose n random vectors and calculate ethe distance on all of them, then aggregate (Using average, worst case or voting).</w:t>
+      </w:r>
+    </w:p>
+    <w:p>
+      <w:pPr>
         <w:ind w:left="360"/>
         <w:rPr>
           <w:lang w:val="en-US"/>
@@ -1419,21 +1418,7 @@
         <w:rPr>
           <w:lang w:val="en-US"/>
         </w:rPr>
-        <w:t xml:space="preserve">Do we need to prune individual weights, </w:t>
-      </w:r>
-      <w:proofErr w:type="gramStart"/>
-      <w:r>
-        <w:rPr>
-          <w:lang w:val="en-US"/>
-        </w:rPr>
-        <w:t>layers</w:t>
-      </w:r>
-      <w:proofErr w:type="gramEnd"/>
-      <w:r>
-        <w:rPr>
-          <w:lang w:val="en-US"/>
-        </w:rPr>
-        <w:t xml:space="preserve"> or both?</w:t>
+        <w:t>Do we need to prune individual weights, layers or both?</w:t>
       </w:r>
     </w:p>
     <w:p>
@@ -1451,21 +1436,7 @@
         <w:rPr>
           <w:lang w:val="en-US"/>
         </w:rPr>
-        <w:t xml:space="preserve">Ask about the </w:t>
-      </w:r>
-      <w:proofErr w:type="gramStart"/>
-      <w:r>
-        <w:rPr>
-          <w:lang w:val="en-US"/>
-        </w:rPr>
-        <w:t>1000 layer</w:t>
-      </w:r>
-      <w:proofErr w:type="gramEnd"/>
-      <w:r>
-        <w:rPr>
-          <w:lang w:val="en-US"/>
-        </w:rPr>
-        <w:t xml:space="preserve"> network.</w:t>
+        <w:t>Ask about the 1000 layer network.</w:t>
       </w:r>
     </w:p>
     <w:p>

</xml_diff>

<commit_message>
Contined work on report
</commit_message>
<xml_diff>
--- a/report.docx
+++ b/report.docx
@@ -19,19 +19,195 @@
     </w:p>
     <w:p>
       <w:pPr>
-        <w:rPr>
-          <w:lang w:val="en-US"/>
-        </w:rPr>
-      </w:pPr>
-      <w:r>
-        <w:rPr>
-          <w:lang w:val="en-US"/>
-        </w:rPr>
-        <w:br w:type="page"/>
+        <w:pStyle w:val="Heading1"/>
+        <w:rPr>
+          <w:lang w:val="en-US"/>
+        </w:rPr>
+      </w:pPr>
+      <w:r>
+        <w:rPr>
+          <w:lang w:val="en-US"/>
+        </w:rPr>
+        <w:t>Abstract:</w:t>
       </w:r>
     </w:p>
     <w:p>
       <w:pPr>
+        <w:rPr>
+          <w:rFonts w:hint="cs"/>
+          <w:rtl/>
+          <w:lang w:val="en-US" w:bidi="he-IL"/>
+        </w:rPr>
+      </w:pPr>
+      <w:r>
+        <w:rPr>
+          <w:lang w:val="en-US"/>
+        </w:rPr>
+        <w:t xml:space="preserve">CNNs have existed for many years, and with time their size has </w:t>
+      </w:r>
+      <w:proofErr w:type="gramStart"/>
+      <w:r>
+        <w:rPr>
+          <w:lang w:val="en-US"/>
+        </w:rPr>
+        <w:t>increased substantially, with</w:t>
+      </w:r>
+      <w:proofErr w:type="gramEnd"/>
+      <w:r>
+        <w:rPr>
+          <w:lang w:val="en-US"/>
+        </w:rPr>
+        <w:t xml:space="preserve"> recent models reaching hundreds of billions of parameters. Those models are computationally expensive, and take a long time to run after training, making </w:t>
+      </w:r>
+      <w:proofErr w:type="gramStart"/>
+      <w:r>
+        <w:rPr>
+          <w:lang w:val="en-US"/>
+        </w:rPr>
+        <w:t>some of</w:t>
+      </w:r>
+      <w:proofErr w:type="gramEnd"/>
+      <w:r>
+        <w:rPr>
+          <w:lang w:val="en-US"/>
+        </w:rPr>
+        <w:t xml:space="preserve"> them hard to use efficiently.</w:t>
+      </w:r>
+      <w:r>
+        <w:rPr>
+          <w:lang w:val="en-US"/>
+        </w:rPr>
+        <w:t xml:space="preserve"> Our study suggests a method to prune such </w:t>
+      </w:r>
+      <w:r>
+        <w:rPr>
+          <w:lang w:val="en-US"/>
+        </w:rPr>
+        <w:t xml:space="preserve">networks using an approximation of the Recoverability metric </w:t>
+      </w:r>
+      <w:r>
+        <w:rPr>
+          <w:lang w:val="en-US"/>
+        </w:rPr>
+        <w:t>(</w:t>
+      </w:r>
+      <w:r>
+        <w:rPr>
+          <w:color w:val="FF0000"/>
+          <w:lang w:val="en-US"/>
+        </w:rPr>
+        <w:t>TODO: Cite the recoverability paper</w:t>
+      </w:r>
+      <w:r>
+        <w:rPr>
+          <w:lang w:val="en-US"/>
+        </w:rPr>
+        <w:t>)</w:t>
+      </w:r>
+      <w:r>
+        <w:rPr>
+          <w:lang w:val="en-US"/>
+        </w:rPr>
+        <w:t xml:space="preserve"> </w:t>
+      </w:r>
+      <w:r>
+        <w:rPr>
+          <w:lang w:val="en-US"/>
+        </w:rPr>
+        <w:t>to</w:t>
+      </w:r>
+      <w:r>
+        <w:rPr>
+          <w:lang w:val="en-US"/>
+        </w:rPr>
+        <w:t xml:space="preserve"> decide which weights</w:t>
+      </w:r>
+      <w:r>
+        <w:rPr>
+          <w:lang w:val="en-US"/>
+        </w:rPr>
+        <w:t xml:space="preserve"> (</w:t>
+      </w:r>
+      <w:r>
+        <w:rPr>
+          <w:color w:val="FF0000"/>
+          <w:lang w:val="en-US"/>
+        </w:rPr>
+        <w:t>and layers?</w:t>
+      </w:r>
+      <w:r>
+        <w:rPr>
+          <w:lang w:val="en-US"/>
+        </w:rPr>
+        <w:t>)</w:t>
+      </w:r>
+      <w:r>
+        <w:rPr>
+          <w:lang w:val="en-US"/>
+        </w:rPr>
+        <w:t xml:space="preserve"> can </w:t>
+      </w:r>
+      <w:proofErr w:type="gramStart"/>
+      <w:r>
+        <w:rPr>
+          <w:lang w:val="en-US"/>
+        </w:rPr>
+        <w:t>be nullified</w:t>
+      </w:r>
+      <w:proofErr w:type="gramEnd"/>
+      <w:r>
+        <w:rPr>
+          <w:lang w:val="en-US" w:bidi="he-IL"/>
+        </w:rPr>
+        <w:t>.</w:t>
+      </w:r>
+      <w:r>
+        <w:rPr>
+          <w:lang w:val="en-US"/>
+        </w:rPr>
+        <w:t xml:space="preserve"> </w:t>
+      </w:r>
+      <w:r>
+        <w:rPr>
+          <w:lang w:val="en-US"/>
+        </w:rPr>
+        <w:t>B</w:t>
+      </w:r>
+      <w:r>
+        <w:rPr>
+          <w:lang w:val="en-US"/>
+        </w:rPr>
+        <w:t>y doing so we make the computation faster while minimally hurting the performance.</w:t>
+      </w:r>
+      <w:r>
+        <w:rPr>
+          <w:lang w:val="en-US"/>
+        </w:rPr>
+        <w:t xml:space="preserve"> </w:t>
+      </w:r>
+      <w:r>
+        <w:rPr>
+          <w:color w:val="FF0000"/>
+          <w:lang w:val="en-US"/>
+        </w:rPr>
+        <w:t>TODO: Results</w:t>
+      </w:r>
+      <w:r>
+        <w:rPr>
+          <w:color w:val="FF0000"/>
+          <w:lang w:val="en-US"/>
+        </w:rPr>
+        <w:t xml:space="preserve"> and future work</w:t>
+      </w:r>
+      <w:r>
+        <w:rPr>
+          <w:lang w:val="en-US"/>
+        </w:rPr>
+        <w:t>.</w:t>
+      </w:r>
+    </w:p>
+    <w:p>
+      <w:pPr>
         <w:pStyle w:val="Heading1"/>
         <w:rPr>
           <w:lang w:val="en-US"/>
@@ -41,14 +217,632 @@
         <w:rPr>
           <w:lang w:val="en-US"/>
         </w:rPr>
-        <w:lastRenderedPageBreak/>
-        <w:t>Weight p</w:t>
-      </w:r>
-      <w:r>
-        <w:rPr>
-          <w:lang w:val="en-US"/>
-        </w:rPr>
-        <w:t>runing method:</w:t>
+        <w:t>Intro:</w:t>
+      </w:r>
+    </w:p>
+    <w:p>
+      <w:pPr>
+        <w:rPr>
+          <w:rFonts w:eastAsiaTheme="minorEastAsia"/>
+          <w:lang w:val="en-US" w:bidi="he-IL"/>
+        </w:rPr>
+      </w:pPr>
+      <w:r>
+        <w:rPr>
+          <w:lang w:val="en-US"/>
+        </w:rPr>
+        <w:t>The Lottery Ticket Hypothesis (</w:t>
+      </w:r>
+      <w:r>
+        <w:rPr>
+          <w:color w:val="FF0000"/>
+          <w:lang w:val="en-US"/>
+        </w:rPr>
+        <w:t>Cite</w:t>
+      </w:r>
+      <w:r>
+        <w:rPr>
+          <w:lang w:val="en-US"/>
+        </w:rPr>
+        <w:t>) suggest that neural networks contain subnetworks, that when trained in isolation can reach results as good as the original networks, while reducing the required storage, training time and computation time.</w:t>
+      </w:r>
+      <w:r>
+        <w:rPr>
+          <w:lang w:val="en-US"/>
+        </w:rPr>
+        <w:t xml:space="preserve"> </w:t>
+      </w:r>
+      <w:proofErr w:type="gramStart"/>
+      <w:r>
+        <w:rPr>
+          <w:lang w:val="en-US"/>
+        </w:rPr>
+        <w:t>In order to</w:t>
+      </w:r>
+      <w:proofErr w:type="gramEnd"/>
+      <w:r>
+        <w:rPr>
+          <w:lang w:val="en-US"/>
+        </w:rPr>
+        <w:t xml:space="preserve"> find these subnetworks, we would like to use pruning techniques (</w:t>
+      </w:r>
+      <w:r>
+        <w:rPr>
+          <w:color w:val="FF0000"/>
+          <w:lang w:val="en-US"/>
+        </w:rPr>
+        <w:t>cite</w:t>
+      </w:r>
+      <w:r>
+        <w:rPr>
+          <w:lang w:val="en-US"/>
+        </w:rPr>
+        <w:t>?)</w:t>
+      </w:r>
+      <w:r>
+        <w:rPr>
+          <w:lang w:val="en-US"/>
+        </w:rPr>
+        <w:t xml:space="preserve"> </w:t>
+      </w:r>
+      <w:r>
+        <w:rPr>
+          <w:lang w:val="en-US"/>
+        </w:rPr>
+        <w:t xml:space="preserve">which allow us to take a trained networks and start removing redundant weights and even complete layers. Right now, many pruning methods exist and </w:t>
+      </w:r>
+      <w:proofErr w:type="gramStart"/>
+      <w:r>
+        <w:rPr>
+          <w:lang w:val="en-US"/>
+        </w:rPr>
+        <w:t>are proven</w:t>
+      </w:r>
+      <w:proofErr w:type="gramEnd"/>
+      <w:r>
+        <w:rPr>
+          <w:lang w:val="en-US"/>
+        </w:rPr>
+        <w:t xml:space="preserve"> to work, but we would like to try a new pruning method which relies on the Recoverability metric, or at least an approximation of it. </w:t>
+      </w:r>
+      <w:r>
+        <w:rPr>
+          <w:lang w:val="en-US"/>
+        </w:rPr>
+        <w:t xml:space="preserve">Given two vectors </w:t>
+      </w:r>
+      <m:oMath>
+        <m:r>
+          <w:rPr>
+            <w:rFonts w:ascii="Cambria Math" w:hAnsi="Cambria Math"/>
+            <w:lang w:val="en-US"/>
+          </w:rPr>
+          <m:t>X</m:t>
+        </m:r>
+      </m:oMath>
+      <w:r>
+        <w:rPr>
+          <w:rFonts w:eastAsiaTheme="minorEastAsia"/>
+          <w:lang w:val="en-US"/>
+        </w:rPr>
+        <w:t xml:space="preserve"> and </w:t>
+      </w:r>
+      <m:oMath>
+        <m:r>
+          <w:rPr>
+            <w:rFonts w:ascii="Cambria Math" w:eastAsiaTheme="minorEastAsia" w:hAnsi="Cambria Math"/>
+            <w:lang w:val="en-US"/>
+          </w:rPr>
+          <m:t>Y</m:t>
+        </m:r>
+      </m:oMath>
+      <w:r>
+        <w:rPr>
+          <w:rFonts w:eastAsiaTheme="minorEastAsia"/>
+          <w:lang w:val="en-US"/>
+        </w:rPr>
+        <w:t xml:space="preserve">, the Recoverability </w:t>
+      </w:r>
+      <m:oMath>
+        <m:r>
+          <w:rPr>
+            <w:rFonts w:ascii="Cambria Math" w:eastAsiaTheme="minorEastAsia" w:hAnsi="Cambria Math"/>
+            <w:lang w:val="en-US"/>
+          </w:rPr>
+          <m:t>ρ</m:t>
+        </m:r>
+        <m:d>
+          <m:dPr>
+            <m:ctrlPr>
+              <w:rPr>
+                <w:rFonts w:ascii="Cambria Math" w:eastAsiaTheme="minorEastAsia" w:hAnsi="Cambria Math"/>
+                <w:i/>
+                <w:lang w:val="en-US"/>
+              </w:rPr>
+            </m:ctrlPr>
+          </m:dPr>
+          <m:e>
+            <m:r>
+              <w:rPr>
+                <w:rFonts w:ascii="Cambria Math" w:eastAsiaTheme="minorEastAsia" w:hAnsi="Cambria Math"/>
+                <w:lang w:val="en-US"/>
+              </w:rPr>
+              <m:t>Y</m:t>
+            </m:r>
+          </m:e>
+          <m:e>
+            <m:r>
+              <w:rPr>
+                <w:rFonts w:ascii="Cambria Math" w:eastAsiaTheme="minorEastAsia" w:hAnsi="Cambria Math"/>
+                <w:lang w:val="en-US"/>
+              </w:rPr>
+              <m:t>X</m:t>
+            </m:r>
+          </m:e>
+        </m:d>
+      </m:oMath>
+      <w:r>
+        <w:rPr>
+          <w:rFonts w:eastAsiaTheme="minorEastAsia"/>
+          <w:lang w:val="en-US"/>
+        </w:rPr>
+        <w:t xml:space="preserve"> </w:t>
+      </w:r>
+      <w:proofErr w:type="gramStart"/>
+      <w:r>
+        <w:rPr>
+          <w:rFonts w:eastAsiaTheme="minorEastAsia"/>
+          <w:lang w:val="en-US"/>
+        </w:rPr>
+        <w:t>is defined</w:t>
+      </w:r>
+      <w:proofErr w:type="gramEnd"/>
+      <w:r>
+        <w:rPr>
+          <w:rFonts w:eastAsiaTheme="minorEastAsia"/>
+          <w:lang w:val="en-US"/>
+        </w:rPr>
+        <w:t xml:space="preserve"> by </w:t>
+      </w:r>
+      <m:oMath>
+        <m:func>
+          <m:funcPr>
+            <m:ctrlPr>
+              <w:rPr>
+                <w:rFonts w:ascii="Cambria Math" w:eastAsiaTheme="minorEastAsia" w:hAnsi="Cambria Math"/>
+                <w:i/>
+                <w:lang w:val="en-US"/>
+              </w:rPr>
+            </m:ctrlPr>
+          </m:funcPr>
+          <m:fName>
+            <m:limLow>
+              <m:limLowPr>
+                <m:ctrlPr>
+                  <w:rPr>
+                    <w:rFonts w:ascii="Cambria Math" w:eastAsiaTheme="minorEastAsia" w:hAnsi="Cambria Math"/>
+                    <w:i/>
+                    <w:lang w:val="en-US"/>
+                  </w:rPr>
+                </m:ctrlPr>
+              </m:limLowPr>
+              <m:e>
+                <m:r>
+                  <m:rPr>
+                    <m:sty m:val="p"/>
+                  </m:rPr>
+                  <w:rPr>
+                    <w:rFonts w:ascii="Cambria Math" w:eastAsiaTheme="minorEastAsia" w:hAnsi="Cambria Math"/>
+                    <w:lang w:val="en-US"/>
+                  </w:rPr>
+                  <m:t>inf</m:t>
+                </m:r>
+                <m:ctrlPr>
+                  <w:rPr>
+                    <w:rFonts w:ascii="Cambria Math" w:eastAsiaTheme="minorEastAsia" w:hAnsi="Cambria Math"/>
+                    <w:lang w:val="en-US"/>
+                  </w:rPr>
+                </m:ctrlPr>
+              </m:e>
+              <m:lim>
+                <m:r>
+                  <w:rPr>
+                    <w:rFonts w:ascii="Cambria Math" w:eastAsiaTheme="minorEastAsia" w:hAnsi="Cambria Math"/>
+                    <w:lang w:val="en-US"/>
+                  </w:rPr>
+                  <m:t>f</m:t>
+                </m:r>
+                <m:ctrlPr>
+                  <w:rPr>
+                    <w:rFonts w:ascii="Cambria Math" w:eastAsiaTheme="minorEastAsia" w:hAnsi="Cambria Math"/>
+                    <w:lang w:val="en-US"/>
+                  </w:rPr>
+                </m:ctrlPr>
+              </m:lim>
+            </m:limLow>
+            <m:ctrlPr>
+              <w:rPr>
+                <w:rFonts w:ascii="Cambria Math" w:hAnsi="Cambria Math"/>
+                <w:i/>
+                <w:lang w:val="en-US"/>
+              </w:rPr>
+            </m:ctrlPr>
+          </m:fName>
+          <m:e>
+            <m:r>
+              <w:rPr>
+                <w:rFonts w:ascii="Cambria Math" w:hAnsi="Cambria Math"/>
+                <w:lang w:val="en-US"/>
+              </w:rPr>
+              <m:t>d</m:t>
+            </m:r>
+            <m:d>
+              <m:dPr>
+                <m:ctrlPr>
+                  <w:rPr>
+                    <w:rFonts w:ascii="Cambria Math" w:hAnsi="Cambria Math"/>
+                    <w:i/>
+                    <w:lang w:val="en-US"/>
+                  </w:rPr>
+                </m:ctrlPr>
+              </m:dPr>
+              <m:e>
+                <m:r>
+                  <w:rPr>
+                    <w:rFonts w:ascii="Cambria Math" w:hAnsi="Cambria Math"/>
+                    <w:lang w:val="en-US"/>
+                  </w:rPr>
+                  <m:t>f</m:t>
+                </m:r>
+                <m:d>
+                  <m:dPr>
+                    <m:ctrlPr>
+                      <w:rPr>
+                        <w:rFonts w:ascii="Cambria Math" w:hAnsi="Cambria Math"/>
+                        <w:i/>
+                        <w:lang w:val="en-US"/>
+                      </w:rPr>
+                    </m:ctrlPr>
+                  </m:dPr>
+                  <m:e>
+                    <m:r>
+                      <w:rPr>
+                        <w:rFonts w:ascii="Cambria Math" w:hAnsi="Cambria Math"/>
+                        <w:lang w:val="en-US"/>
+                      </w:rPr>
+                      <m:t>X</m:t>
+                    </m:r>
+                  </m:e>
+                </m:d>
+                <m:r>
+                  <w:rPr>
+                    <w:rFonts w:ascii="Cambria Math" w:hAnsi="Cambria Math"/>
+                    <w:lang w:val="en-US"/>
+                  </w:rPr>
+                  <m:t>,Y</m:t>
+                </m:r>
+              </m:e>
+            </m:d>
+            <m:ctrlPr>
+              <w:rPr>
+                <w:rFonts w:ascii="Cambria Math" w:hAnsi="Cambria Math"/>
+                <w:i/>
+                <w:lang w:val="en-US"/>
+              </w:rPr>
+            </m:ctrlPr>
+          </m:e>
+        </m:func>
+      </m:oMath>
+      <w:r>
+        <w:rPr>
+          <w:rFonts w:eastAsiaTheme="minorEastAsia"/>
+          <w:lang w:val="en-US"/>
+        </w:rPr>
+        <w:t xml:space="preserve">, where </w:t>
+      </w:r>
+      <m:oMath>
+        <m:r>
+          <w:rPr>
+            <w:rFonts w:ascii="Cambria Math" w:eastAsiaTheme="minorEastAsia" w:hAnsi="Cambria Math"/>
+            <w:lang w:val="en-US"/>
+          </w:rPr>
+          <m:t>f</m:t>
+        </m:r>
+      </m:oMath>
+      <w:r>
+        <w:rPr>
+          <w:rFonts w:eastAsiaTheme="minorEastAsia"/>
+          <w:lang w:val="en-US"/>
+        </w:rPr>
+        <w:t xml:space="preserve"> is a continuous function. Since there are infinitely </w:t>
+      </w:r>
+      <w:proofErr w:type="gramStart"/>
+      <w:r>
+        <w:rPr>
+          <w:rFonts w:eastAsiaTheme="minorEastAsia"/>
+          <w:lang w:val="en-US"/>
+        </w:rPr>
+        <w:t>man</w:t>
+      </w:r>
+      <w:r>
+        <w:rPr>
+          <w:rFonts w:eastAsiaTheme="minorEastAsia"/>
+          <w:lang w:val="en-US"/>
+        </w:rPr>
+        <w:t>y</w:t>
+      </w:r>
+      <w:proofErr w:type="gramEnd"/>
+      <w:r>
+        <w:rPr>
+          <w:rFonts w:eastAsiaTheme="minorEastAsia"/>
+          <w:lang w:val="en-US"/>
+        </w:rPr>
+        <w:t xml:space="preserve"> </w:t>
+      </w:r>
+      <w:r>
+        <w:rPr>
+          <w:rFonts w:eastAsiaTheme="minorEastAsia"/>
+          <w:lang w:val="en-US"/>
+        </w:rPr>
+        <w:t xml:space="preserve">continuous functions, we decided to limit the group of functions </w:t>
+      </w:r>
+      <w:r>
+        <w:rPr>
+          <w:rFonts w:eastAsiaTheme="minorEastAsia"/>
+          <w:lang w:val="en-US" w:bidi="he-IL"/>
+        </w:rPr>
+        <w:t>which f can be chosen from, and then perform calculate the approximated metric exactly.</w:t>
+      </w:r>
+      <w:r>
+        <w:rPr>
+          <w:rFonts w:eastAsiaTheme="minorEastAsia"/>
+          <w:lang w:val="en-US" w:bidi="he-IL"/>
+        </w:rPr>
+        <w:t xml:space="preserve"> </w:t>
+      </w:r>
+    </w:p>
+    <w:p>
+      <w:pPr>
+        <w:rPr>
+          <w:rFonts w:eastAsiaTheme="minorEastAsia"/>
+          <w:lang w:val="en-US" w:bidi="he-IL"/>
+        </w:rPr>
+      </w:pPr>
+      <w:r>
+        <w:rPr>
+          <w:rFonts w:eastAsiaTheme="minorEastAsia" w:hint="cs"/>
+          <w:lang w:val="en-US" w:bidi="he-IL"/>
+        </w:rPr>
+        <w:t>W</w:t>
+      </w:r>
+      <w:r>
+        <w:rPr>
+          <w:rFonts w:eastAsiaTheme="minorEastAsia"/>
+          <w:lang w:val="en-US" w:bidi="he-IL"/>
+        </w:rPr>
+        <w:t xml:space="preserve">e believe that by calculating how recoverable a layer’s output is from the input, we will be able to find </w:t>
+      </w:r>
+      <w:r>
+        <w:rPr>
+          <w:rFonts w:eastAsiaTheme="minorEastAsia"/>
+          <w:lang w:val="en-US" w:bidi="he-IL"/>
+        </w:rPr>
+        <w:t xml:space="preserve">layers in which certain weights are redundant to the calculation, thus </w:t>
+      </w:r>
+      <w:proofErr w:type="spellStart"/>
+      <w:r>
+        <w:rPr>
+          <w:rFonts w:eastAsiaTheme="minorEastAsia"/>
+          <w:lang w:val="en-US" w:bidi="he-IL"/>
+        </w:rPr>
+        <w:t>prunable</w:t>
+      </w:r>
+      <w:proofErr w:type="spellEnd"/>
+      <w:r>
+        <w:rPr>
+          <w:rFonts w:eastAsiaTheme="minorEastAsia"/>
+          <w:lang w:val="en-US" w:bidi="he-IL"/>
+        </w:rPr>
+        <w:t>.</w:t>
+      </w:r>
+    </w:p>
+    <w:p>
+      <w:pPr>
+        <w:pStyle w:val="Heading1"/>
+        <w:rPr>
+          <w:vertAlign w:val="subscript"/>
+          <w:lang w:val="en-US"/>
+        </w:rPr>
+      </w:pPr>
+      <w:r>
+        <w:rPr>
+          <w:lang w:val="en-US"/>
+        </w:rPr>
+        <w:t>Method:</w:t>
+      </w:r>
+      <w:r>
+        <w:rPr>
+          <w:lang w:val="en-US"/>
+        </w:rPr>
+        <w:t xml:space="preserve"> </w:t>
+      </w:r>
+    </w:p>
+    <w:p>
+      <w:pPr>
+        <w:rPr>
+          <w:lang w:val="en-US" w:bidi="he-IL"/>
+        </w:rPr>
+      </w:pPr>
+      <w:r>
+        <w:rPr>
+          <w:rFonts w:eastAsiaTheme="minorEastAsia"/>
+          <w:lang w:val="en-US" w:bidi="he-IL"/>
+        </w:rPr>
+        <w:t xml:space="preserve">Using </w:t>
+      </w:r>
+      <w:r>
+        <w:rPr>
+          <w:rFonts w:eastAsiaTheme="minorEastAsia"/>
+          <w:lang w:val="en-US" w:bidi="he-IL"/>
+        </w:rPr>
+        <w:t>our approximation</w:t>
+      </w:r>
+      <w:r>
+        <w:rPr>
+          <w:rFonts w:eastAsiaTheme="minorEastAsia"/>
+          <w:lang w:val="en-US" w:bidi="he-IL"/>
+        </w:rPr>
+        <w:t xml:space="preserve">, we </w:t>
+      </w:r>
+      <w:proofErr w:type="gramStart"/>
+      <w:r>
+        <w:rPr>
+          <w:rFonts w:eastAsiaTheme="minorEastAsia"/>
+          <w:lang w:val="en-US" w:bidi="he-IL"/>
+        </w:rPr>
+        <w:t>are able to</w:t>
+      </w:r>
+      <w:proofErr w:type="gramEnd"/>
+      <w:r>
+        <w:rPr>
+          <w:rFonts w:eastAsiaTheme="minorEastAsia"/>
+          <w:lang w:val="en-US" w:bidi="he-IL"/>
+        </w:rPr>
+        <w:t xml:space="preserve"> estimate how recoverabl</w:t>
+      </w:r>
+      <w:r>
+        <w:rPr>
+          <w:rFonts w:eastAsiaTheme="minorEastAsia"/>
+          <w:lang w:val="en-US" w:bidi="he-IL"/>
+        </w:rPr>
+        <w:t>e</w:t>
+      </w:r>
+      <w:r>
+        <w:rPr>
+          <w:rFonts w:eastAsiaTheme="minorEastAsia"/>
+          <w:lang w:val="en-US" w:bidi="he-IL"/>
+        </w:rPr>
+        <w:t xml:space="preserve"> is </w:t>
+      </w:r>
+      <m:oMath>
+        <m:r>
+          <w:rPr>
+            <w:rFonts w:ascii="Cambria Math" w:eastAsiaTheme="minorEastAsia" w:hAnsi="Cambria Math"/>
+            <w:lang w:val="en-US" w:bidi="he-IL"/>
+          </w:rPr>
+          <m:t>Y</m:t>
+        </m:r>
+      </m:oMath>
+      <w:r>
+        <w:rPr>
+          <w:rFonts w:eastAsiaTheme="minorEastAsia"/>
+          <w:lang w:val="en-US" w:bidi="he-IL"/>
+        </w:rPr>
+        <w:t xml:space="preserve"> from </w:t>
+      </w:r>
+      <m:oMath>
+        <m:r>
+          <w:rPr>
+            <w:rFonts w:ascii="Cambria Math" w:eastAsiaTheme="minorEastAsia" w:hAnsi="Cambria Math"/>
+            <w:lang w:val="en-US" w:bidi="he-IL"/>
+          </w:rPr>
+          <m:t>X</m:t>
+        </m:r>
+      </m:oMath>
+      <w:r>
+        <w:rPr>
+          <w:rFonts w:eastAsiaTheme="minorEastAsia"/>
+          <w:lang w:val="en-US" w:bidi="he-IL"/>
+        </w:rPr>
+        <w:t xml:space="preserve"> on all functions in which a single weight is pruned. If we find that the recoverability is high, we zero the weight which </w:t>
+      </w:r>
+      <w:r>
+        <w:rPr>
+          <w:rFonts w:eastAsiaTheme="minorEastAsia"/>
+          <w:lang w:val="en-US" w:bidi="he-IL"/>
+        </w:rPr>
+        <w:t>we found to be</w:t>
+      </w:r>
+      <w:r>
+        <w:rPr>
+          <w:rFonts w:eastAsiaTheme="minorEastAsia"/>
+          <w:lang w:val="en-US" w:bidi="he-IL"/>
+        </w:rPr>
+        <w:t xml:space="preserve"> least important repeat the process</w:t>
+      </w:r>
+      <w:r>
+        <w:rPr>
+          <w:rFonts w:eastAsiaTheme="minorEastAsia"/>
+          <w:lang w:val="en-US" w:bidi="he-IL"/>
+        </w:rPr>
+        <w:t xml:space="preserve"> until the Recoverability reaches a certain threshold that we defined as a hyperparameter</w:t>
+      </w:r>
+      <w:r>
+        <w:rPr>
+          <w:rFonts w:eastAsiaTheme="minorEastAsia"/>
+          <w:lang w:val="en-US" w:bidi="he-IL"/>
+        </w:rPr>
+        <w:t>.</w:t>
+      </w:r>
+    </w:p>
+    <w:p>
+      <w:pPr>
+        <w:pStyle w:val="Heading2"/>
+        <w:rPr>
+          <w:lang w:val="en-US"/>
+        </w:rPr>
+      </w:pPr>
+      <w:r>
+        <w:rPr>
+          <w:lang w:val="en-US"/>
+        </w:rPr>
+        <w:t>Basic pruning method:</w:t>
+      </w:r>
+    </w:p>
+    <w:p>
+      <w:pPr>
+        <w:rPr>
+          <w:rFonts w:eastAsiaTheme="minorEastAsia"/>
+          <w:lang w:val="en-US"/>
+        </w:rPr>
+      </w:pPr>
+      <w:r>
+        <w:rPr>
+          <w:lang w:val="en-US"/>
+        </w:rPr>
+        <w:t xml:space="preserve">As a basis we decided to try and find a way to prune weights in a specific layer </w:t>
+      </w:r>
+      <m:oMath>
+        <m:r>
+          <w:rPr>
+            <w:rFonts w:ascii="Cambria Math" w:hAnsi="Cambria Math"/>
+            <w:lang w:val="en-US"/>
+          </w:rPr>
+          <m:t>F</m:t>
+        </m:r>
+      </m:oMath>
+      <w:r>
+        <w:rPr>
+          <w:rFonts w:eastAsiaTheme="minorEastAsia"/>
+          <w:lang w:val="en-US"/>
+        </w:rPr>
+        <w:t xml:space="preserve"> when given a specific input vector </w:t>
+      </w:r>
+      <m:oMath>
+        <m:r>
+          <w:rPr>
+            <w:rFonts w:ascii="Cambria Math" w:eastAsiaTheme="minorEastAsia" w:hAnsi="Cambria Math"/>
+            <w:lang w:val="en-US"/>
+          </w:rPr>
+          <m:t>X</m:t>
+        </m:r>
+      </m:oMath>
+      <w:r>
+        <w:rPr>
+          <w:rFonts w:eastAsiaTheme="minorEastAsia"/>
+          <w:lang w:val="en-US"/>
+        </w:rPr>
+        <w:t>. The method works as follows:</w:t>
       </w:r>
     </w:p>
     <w:p>
@@ -133,7 +927,21 @@
           <w:rFonts w:eastAsiaTheme="minorEastAsia"/>
           <w:lang w:val="en-US"/>
         </w:rPr>
-        <w:t xml:space="preserve">Define hyperparameter </w:t>
+        <w:t>Define hyperparameter</w:t>
+      </w:r>
+      <w:r>
+        <w:rPr>
+          <w:rFonts w:eastAsiaTheme="minorEastAsia"/>
+          <w:lang w:val="en-US"/>
+        </w:rPr>
+        <w:t>s</w:t>
+      </w:r>
+      <w:r>
+        <w:rPr>
+          <w:rFonts w:eastAsiaTheme="minorEastAsia"/>
+          <w:lang w:val="en-US"/>
+        </w:rPr>
+        <w:t xml:space="preserve"> </w:t>
       </w:r>
       <m:oMath>
         <m:r>
@@ -158,7 +966,7 @@
             <w:rFonts w:ascii="Cambria Math" w:eastAsiaTheme="minorEastAsia" w:hAnsi="Cambria Math"/>
             <w:lang w:val="en-US"/>
           </w:rPr>
-          <m:t>dist</m:t>
+          <m:t>dist, λ</m:t>
         </m:r>
       </m:oMath>
       <w:r>
@@ -696,12 +1504,41 @@
         <w:t xml:space="preserve">If </w:t>
       </w:r>
       <m:oMath>
-        <m:r>
-          <w:rPr>
-            <w:rFonts w:ascii="Cambria Math" w:eastAsiaTheme="minorEastAsia" w:hAnsi="Cambria Math"/>
-            <w:lang w:val="en-US"/>
-          </w:rPr>
-          <m:t>l&lt;max</m:t>
+        <m:sSub>
+          <m:sSubPr>
+            <m:ctrlPr>
+              <w:rPr>
+                <w:rFonts w:ascii="Cambria Math" w:eastAsiaTheme="minorEastAsia" w:hAnsi="Cambria Math"/>
+                <w:i/>
+                <w:lang w:val="en-US"/>
+              </w:rPr>
+            </m:ctrlPr>
+          </m:sSubPr>
+          <m:e>
+            <m:r>
+              <w:rPr>
+                <w:rFonts w:ascii="Cambria Math" w:eastAsiaTheme="minorEastAsia" w:hAnsi="Cambria Math"/>
+                <w:lang w:val="en-US"/>
+              </w:rPr>
+              <m:t>l</m:t>
+            </m:r>
+          </m:e>
+          <m:sub>
+            <m:r>
+              <w:rPr>
+                <w:rFonts w:ascii="Cambria Math" w:eastAsiaTheme="minorEastAsia" w:hAnsi="Cambria Math"/>
+                <w:lang w:val="en-US"/>
+              </w:rPr>
+              <m:t>i</m:t>
+            </m:r>
+          </m:sub>
+        </m:sSub>
+        <m:r>
+          <w:rPr>
+            <w:rFonts w:ascii="Cambria Math" w:eastAsiaTheme="minorEastAsia" w:hAnsi="Cambria Math"/>
+            <w:lang w:val="en-US"/>
+          </w:rPr>
+          <m:t>&lt;max</m:t>
         </m:r>
         <m:r>
           <m:rPr>
@@ -742,21 +1579,7 @@
           <w:rFonts w:eastAsiaTheme="minorEastAsia"/>
           <w:lang w:val="en-US"/>
         </w:rPr>
-        <w:t xml:space="preserve"> and return to step </w:t>
-      </w:r>
-      <w:r>
-        <w:rPr>
-          <w:rFonts w:eastAsiaTheme="minorEastAsia"/>
-          <w:lang w:val="en-US"/>
-        </w:rPr>
-        <w:t>4</w:t>
-      </w:r>
-      <w:r>
-        <w:rPr>
-          <w:rFonts w:eastAsiaTheme="minorEastAsia"/>
-          <w:lang w:val="en-US"/>
-        </w:rPr>
-        <w:t>.</w:t>
+        <w:t xml:space="preserve"> and return to step 4.</w:t>
       </w:r>
     </w:p>
     <w:p>
@@ -776,14 +1599,7 @@
           <w:rFonts w:eastAsiaTheme="minorEastAsia"/>
           <w:lang w:val="en-US"/>
         </w:rPr>
-        <w:t>Calculate</w:t>
-      </w:r>
-      <w:r>
-        <w:rPr>
-          <w:rFonts w:eastAsiaTheme="minorEastAsia"/>
-          <w:lang w:val="en-US"/>
-        </w:rPr>
-        <w:t xml:space="preserve"> </w:t>
+        <w:t xml:space="preserve">Calculate </w:t>
       </w:r>
       <m:oMath>
         <m:r>
@@ -916,13 +1732,1480 @@
                 </m:sSub>
               </m:num>
               <m:den>
+                <m:sSup>
+                  <m:sSupPr>
+                    <m:ctrlPr>
+                      <w:rPr>
+                        <w:rFonts w:ascii="Cambria Math" w:eastAsiaTheme="minorEastAsia" w:hAnsi="Cambria Math"/>
+                        <w:i/>
+                        <w:lang w:val="en-US"/>
+                      </w:rPr>
+                    </m:ctrlPr>
+                  </m:sSupPr>
+                  <m:e>
+                    <m:d>
+                      <m:dPr>
+                        <m:ctrlPr>
+                          <w:rPr>
+                            <w:rFonts w:ascii="Cambria Math" w:eastAsiaTheme="minorEastAsia" w:hAnsi="Cambria Math"/>
+                            <w:i/>
+                            <w:lang w:val="en-US"/>
+                          </w:rPr>
+                        </m:ctrlPr>
+                      </m:dPr>
+                      <m:e>
+                        <m:r>
+                          <w:rPr>
+                            <w:rFonts w:ascii="Cambria Math" w:eastAsiaTheme="minorEastAsia" w:hAnsi="Cambria Math"/>
+                            <w:lang w:val="en-US"/>
+                          </w:rPr>
+                          <m:t>i-j</m:t>
+                        </m:r>
+                      </m:e>
+                    </m:d>
+                  </m:e>
+                  <m:sup>
+                    <m:r>
+                      <w:rPr>
+                        <w:rFonts w:ascii="Cambria Math" w:eastAsiaTheme="minorEastAsia" w:hAnsi="Cambria Math"/>
+                        <w:lang w:val="en-US"/>
+                      </w:rPr>
+                      <m:t>1+λ</m:t>
+                    </m:r>
+                  </m:sup>
+                </m:sSup>
+              </m:den>
+            </m:f>
+          </m:e>
+        </m:func>
+      </m:oMath>
+      <w:r>
+        <w:rPr>
+          <w:rFonts w:eastAsiaTheme="minorEastAsia"/>
+          <w:lang w:val="en-US"/>
+        </w:rPr>
+        <w:t xml:space="preserve"> and return </w:t>
+      </w:r>
+      <m:oMath>
+        <m:sSub>
+          <m:sSubPr>
+            <m:ctrlPr>
+              <w:rPr>
+                <w:rFonts w:ascii="Cambria Math" w:eastAsiaTheme="minorEastAsia" w:hAnsi="Cambria Math"/>
+                <w:i/>
+                <w:lang w:val="en-US"/>
+              </w:rPr>
+            </m:ctrlPr>
+          </m:sSubPr>
+          <m:e>
+            <m:r>
+              <w:rPr>
+                <w:rFonts w:ascii="Cambria Math" w:eastAsiaTheme="minorEastAsia" w:hAnsi="Cambria Math"/>
+                <w:lang w:val="en-US"/>
+              </w:rPr>
+              <m:t>F</m:t>
+            </m:r>
+          </m:e>
+          <m:sub>
+            <m:r>
+              <w:rPr>
+                <w:rFonts w:ascii="Cambria Math" w:eastAsiaTheme="minorEastAsia" w:hAnsi="Cambria Math"/>
+                <w:lang w:val="en-US"/>
+              </w:rPr>
+              <m:t>k</m:t>
+            </m:r>
+          </m:sub>
+        </m:sSub>
+      </m:oMath>
+      <w:r>
+        <w:rPr>
+          <w:rFonts w:eastAsiaTheme="minorEastAsia"/>
+          <w:lang w:val="en-US"/>
+        </w:rPr>
+        <w:t>.</w:t>
+      </w:r>
+    </w:p>
+    <w:p>
+      <w:pPr>
+        <w:rPr>
+          <w:rFonts w:eastAsiaTheme="minorEastAsia"/>
+          <w:lang w:val="en-US"/>
+        </w:rPr>
+      </w:pPr>
+      <w:r>
+        <w:rPr>
+          <w:rFonts w:eastAsiaTheme="minorEastAsia"/>
+          <w:lang w:val="en-US"/>
+        </w:rPr>
+        <w:lastRenderedPageBreak/>
+        <w:t xml:space="preserve">The main idea is that we try to find a balance between how much we hurt the performance and how </w:t>
+      </w:r>
+      <w:proofErr w:type="gramStart"/>
+      <w:r>
+        <w:rPr>
+          <w:rFonts w:eastAsiaTheme="minorEastAsia"/>
+          <w:lang w:val="en-US"/>
+        </w:rPr>
+        <w:t>many</w:t>
+      </w:r>
+      <w:proofErr w:type="gramEnd"/>
+      <w:r>
+        <w:rPr>
+          <w:rFonts w:eastAsiaTheme="minorEastAsia"/>
+          <w:lang w:val="en-US"/>
+        </w:rPr>
+        <w:t xml:space="preserve"> weights we zero. This balance is determined by the hyperparameter </w:t>
+      </w:r>
+      <m:oMath>
+        <m:r>
+          <w:rPr>
+            <w:rFonts w:ascii="Cambria Math" w:eastAsiaTheme="minorEastAsia" w:hAnsi="Cambria Math"/>
+            <w:lang w:val="en-US"/>
+          </w:rPr>
+          <m:t>λ</m:t>
+        </m:r>
+      </m:oMath>
+      <w:r>
+        <w:rPr>
+          <w:rFonts w:eastAsiaTheme="minorEastAsia"/>
+          <w:lang w:val="en-US"/>
+        </w:rPr>
+        <w:t>.</w:t>
+      </w:r>
+      <w:r>
+        <w:rPr>
+          <w:rFonts w:eastAsiaTheme="minorEastAsia"/>
+          <w:lang w:val="en-US"/>
+        </w:rPr>
+        <w:t xml:space="preserve"> A high value of </w:t>
+      </w:r>
+      <m:oMath>
+        <m:r>
+          <w:rPr>
+            <w:rFonts w:ascii="Cambria Math" w:eastAsiaTheme="minorEastAsia" w:hAnsi="Cambria Math"/>
+            <w:lang w:val="en-US"/>
+          </w:rPr>
+          <m:t>λ</m:t>
+        </m:r>
+      </m:oMath>
+      <w:r>
+        <w:rPr>
+          <w:rFonts w:eastAsiaTheme="minorEastAsia"/>
+          <w:lang w:val="en-US"/>
+        </w:rPr>
+        <w:t xml:space="preserve"> means that we prefer zeroing </w:t>
+      </w:r>
+      <w:r>
+        <w:rPr>
+          <w:rFonts w:eastAsiaTheme="minorEastAsia"/>
+          <w:lang w:val="en-US"/>
+        </w:rPr>
+        <w:t>more weights</w:t>
+      </w:r>
+      <w:proofErr w:type="gramStart"/>
+      <w:r>
+        <w:rPr>
+          <w:rFonts w:eastAsiaTheme="minorEastAsia"/>
+          <w:lang w:val="en-US"/>
+        </w:rPr>
+        <w:t xml:space="preserve">. </w:t>
+      </w:r>
+      <w:r>
+        <w:rPr>
+          <w:rFonts w:eastAsiaTheme="minorEastAsia"/>
+          <w:lang w:val="en-US"/>
+        </w:rPr>
+        <w:t xml:space="preserve"> </w:t>
+      </w:r>
+      <w:proofErr w:type="gramEnd"/>
+      <w:r>
+        <w:rPr>
+          <w:rFonts w:eastAsiaTheme="minorEastAsia"/>
+          <w:lang w:val="en-US"/>
+        </w:rPr>
+        <w:t xml:space="preserve">Since we have no reason to try and zero every single weight, we decided that we need a threshold that once we </w:t>
+      </w:r>
+      <w:r>
+        <w:rPr>
+          <w:rFonts w:eastAsiaTheme="minorEastAsia"/>
+          <w:lang w:val="en-US"/>
+        </w:rPr>
+        <w:t>reach,</w:t>
+      </w:r>
+      <w:r>
+        <w:rPr>
+          <w:rFonts w:eastAsiaTheme="minorEastAsia"/>
+          <w:lang w:val="en-US"/>
+        </w:rPr>
+        <w:t xml:space="preserve"> we stop the algorithm and return the best result found so far. This threshold </w:t>
+      </w:r>
+      <w:proofErr w:type="gramStart"/>
+      <w:r>
+        <w:rPr>
+          <w:rFonts w:eastAsiaTheme="minorEastAsia"/>
+          <w:lang w:val="en-US"/>
+        </w:rPr>
+        <w:t>is defined</w:t>
+      </w:r>
+      <w:proofErr w:type="gramEnd"/>
+      <w:r>
+        <w:rPr>
+          <w:rFonts w:eastAsiaTheme="minorEastAsia"/>
+          <w:lang w:val="en-US"/>
+        </w:rPr>
+        <w:t xml:space="preserve"> by the hyperparameter </w:t>
+      </w:r>
+      <m:oMath>
+        <m:r>
+          <w:rPr>
+            <w:rFonts w:ascii="Cambria Math" w:eastAsiaTheme="minorEastAsia" w:hAnsi="Cambria Math"/>
+            <w:lang w:val="en-US"/>
+          </w:rPr>
+          <m:t>max</m:t>
+        </m:r>
+        <m:r>
+          <m:rPr>
+            <m:lit/>
+          </m:rPr>
+          <w:rPr>
+            <w:rFonts w:ascii="Cambria Math" w:eastAsiaTheme="minorEastAsia" w:hAnsi="Cambria Math"/>
+            <w:lang w:val="en-US"/>
+          </w:rPr>
+          <m:t>_</m:t>
+        </m:r>
+        <m:r>
+          <w:rPr>
+            <w:rFonts w:ascii="Cambria Math" w:eastAsiaTheme="minorEastAsia" w:hAnsi="Cambria Math"/>
+            <w:lang w:val="en-US"/>
+          </w:rPr>
+          <m:t>dist</m:t>
+        </m:r>
+      </m:oMath>
+      <w:r>
+        <w:rPr>
+          <w:rFonts w:eastAsiaTheme="minorEastAsia"/>
+          <w:lang w:val="en-US"/>
+        </w:rPr>
+        <w:t>.</w:t>
+      </w:r>
+      <w:r>
+        <w:rPr>
+          <w:rFonts w:eastAsiaTheme="minorEastAsia"/>
+          <w:lang w:val="en-US"/>
+        </w:rPr>
+        <w:t xml:space="preserve"> A higher </w:t>
+      </w:r>
+      <m:oMath>
+        <m:r>
+          <w:rPr>
+            <w:rFonts w:ascii="Cambria Math" w:eastAsiaTheme="minorEastAsia" w:hAnsi="Cambria Math"/>
+            <w:lang w:val="en-US"/>
+          </w:rPr>
+          <m:t>max</m:t>
+        </m:r>
+        <m:r>
+          <m:rPr>
+            <m:lit/>
+          </m:rPr>
+          <w:rPr>
+            <w:rFonts w:ascii="Cambria Math" w:eastAsiaTheme="minorEastAsia" w:hAnsi="Cambria Math"/>
+            <w:lang w:val="en-US"/>
+          </w:rPr>
+          <m:t>_</m:t>
+        </m:r>
+        <m:r>
+          <w:rPr>
+            <w:rFonts w:ascii="Cambria Math" w:eastAsiaTheme="minorEastAsia" w:hAnsi="Cambria Math"/>
+            <w:lang w:val="en-US"/>
+          </w:rPr>
+          <m:t>dist</m:t>
+        </m:r>
+      </m:oMath>
+      <w:r>
+        <w:rPr>
+          <w:rFonts w:eastAsiaTheme="minorEastAsia"/>
+          <w:lang w:val="en-US"/>
+        </w:rPr>
+        <w:t xml:space="preserve"> means we would like to search deeper.</w:t>
+      </w:r>
+    </w:p>
+    <w:p>
+      <w:pPr>
+        <w:rPr>
+          <w:rFonts w:eastAsiaTheme="minorEastAsia"/>
+          <w:lang w:val="en-US"/>
+        </w:rPr>
+      </w:pPr>
+      <w:r>
+        <w:rPr>
+          <w:rFonts w:eastAsiaTheme="minorEastAsia"/>
+          <w:lang w:val="en-US"/>
+        </w:rPr>
+        <w:t xml:space="preserve">This pruning method is problematic since a single input vector is not a good representative of how important a specific weight is. For that </w:t>
+      </w:r>
+      <w:proofErr w:type="gramStart"/>
+      <w:r>
+        <w:rPr>
+          <w:rFonts w:eastAsiaTheme="minorEastAsia"/>
+          <w:lang w:val="en-US"/>
+        </w:rPr>
+        <w:t>reason</w:t>
+      </w:r>
+      <w:proofErr w:type="gramEnd"/>
+      <w:r>
+        <w:rPr>
+          <w:rFonts w:eastAsiaTheme="minorEastAsia"/>
+          <w:lang w:val="en-US"/>
+        </w:rPr>
+        <w:t xml:space="preserve"> we decided to not only consider one image, but many</w:t>
+      </w:r>
+      <w:r>
+        <w:rPr>
+          <w:rFonts w:eastAsiaTheme="minorEastAsia"/>
+          <w:lang w:val="en-US"/>
+        </w:rPr>
+        <w:t>, and thought of the Batch Pruning Method.</w:t>
+      </w:r>
+    </w:p>
+    <w:p>
+      <w:pPr>
+        <w:pStyle w:val="Heading2"/>
+        <w:rPr>
+          <w:lang w:val="en-US"/>
+        </w:rPr>
+      </w:pPr>
+      <w:r>
+        <w:rPr>
+          <w:lang w:val="en-US"/>
+        </w:rPr>
+        <w:t>B</w:t>
+      </w:r>
+      <w:r>
+        <w:rPr>
+          <w:lang w:val="en-US"/>
+        </w:rPr>
+        <w:t>atch</w:t>
+      </w:r>
+      <w:r>
+        <w:rPr>
+          <w:lang w:val="en-US"/>
+        </w:rPr>
+        <w:t xml:space="preserve"> pruning method:</w:t>
+      </w:r>
+    </w:p>
+    <w:p>
+      <w:pPr>
+        <w:rPr>
+          <w:rFonts w:eastAsiaTheme="minorEastAsia"/>
+          <w:lang w:val="en-US"/>
+        </w:rPr>
+      </w:pPr>
+      <w:r>
+        <w:rPr>
+          <w:lang w:val="en-US"/>
+        </w:rPr>
+        <w:t>In this method we</w:t>
+      </w:r>
+      <w:r>
+        <w:rPr>
+          <w:lang w:val="en-US"/>
+        </w:rPr>
+        <w:t xml:space="preserve"> prune weights in a specific layer </w:t>
+      </w:r>
+      <m:oMath>
+        <m:r>
+          <w:rPr>
+            <w:rFonts w:ascii="Cambria Math" w:hAnsi="Cambria Math"/>
+            <w:lang w:val="en-US"/>
+          </w:rPr>
+          <m:t>F</m:t>
+        </m:r>
+      </m:oMath>
+      <w:r>
+        <w:rPr>
+          <w:rFonts w:eastAsiaTheme="minorEastAsia"/>
+          <w:lang w:val="en-US"/>
+        </w:rPr>
+        <w:t xml:space="preserve"> when given a </w:t>
+      </w:r>
+      <w:r>
+        <w:rPr>
+          <w:rFonts w:eastAsiaTheme="minorEastAsia"/>
+          <w:lang w:val="en-US"/>
+        </w:rPr>
+        <w:t>batch of</w:t>
+      </w:r>
+      <w:r>
+        <w:rPr>
+          <w:rFonts w:eastAsiaTheme="minorEastAsia"/>
+          <w:lang w:val="en-US"/>
+        </w:rPr>
+        <w:t xml:space="preserve"> vector</w:t>
+      </w:r>
+      <w:r>
+        <w:rPr>
+          <w:rFonts w:eastAsiaTheme="minorEastAsia"/>
+          <w:lang w:val="en-US"/>
+        </w:rPr>
+        <w:t>s</w:t>
+      </w:r>
+      <w:r>
+        <w:rPr>
+          <w:rFonts w:eastAsiaTheme="minorEastAsia"/>
+          <w:lang w:val="en-US"/>
+        </w:rPr>
+        <w:t xml:space="preserve"> </w:t>
+      </w:r>
+      <m:oMath>
+        <m:sSub>
+          <m:sSubPr>
+            <m:ctrlPr>
+              <w:rPr>
+                <w:rFonts w:ascii="Cambria Math" w:eastAsiaTheme="minorEastAsia" w:hAnsi="Cambria Math"/>
+                <w:i/>
+                <w:lang w:val="en-US"/>
+              </w:rPr>
+            </m:ctrlPr>
+          </m:sSubPr>
+          <m:e>
+            <m:r>
+              <w:rPr>
+                <w:rFonts w:ascii="Cambria Math" w:eastAsiaTheme="minorEastAsia" w:hAnsi="Cambria Math"/>
+                <w:lang w:val="en-US"/>
+              </w:rPr>
+              <m:t>B</m:t>
+            </m:r>
+          </m:e>
+          <m:sub>
+            <m:r>
+              <w:rPr>
+                <w:rFonts w:ascii="Cambria Math" w:eastAsiaTheme="minorEastAsia" w:hAnsi="Cambria Math"/>
+                <w:lang w:val="en-US"/>
+              </w:rPr>
+              <m:t>X</m:t>
+            </m:r>
+          </m:sub>
+        </m:sSub>
+      </m:oMath>
+      <w:r>
+        <w:rPr>
+          <w:rFonts w:eastAsiaTheme="minorEastAsia"/>
+          <w:lang w:val="en-US"/>
+        </w:rPr>
+        <w:t>. The method works as follows:</w:t>
+      </w:r>
+    </w:p>
+    <w:p>
+      <w:pPr>
+        <w:pStyle w:val="ListParagraph"/>
+        <w:numPr>
+          <w:ilvl w:val="0"/>
+          <w:numId w:val="7"/>
+        </w:numPr>
+        <w:rPr>
+          <w:rFonts w:eastAsiaTheme="minorEastAsia"/>
+          <w:lang w:val="en-US"/>
+        </w:rPr>
+      </w:pPr>
+      <w:r>
+        <w:rPr>
+          <w:lang w:val="en-US"/>
+        </w:rPr>
+        <w:t xml:space="preserve">Start with the Layer </w:t>
+      </w:r>
+      <m:oMath>
+        <m:r>
+          <w:rPr>
+            <w:rFonts w:ascii="Cambria Math" w:hAnsi="Cambria Math"/>
+            <w:lang w:val="en-US"/>
+          </w:rPr>
+          <m:t>F</m:t>
+        </m:r>
+      </m:oMath>
+      <w:r>
+        <w:rPr>
+          <w:lang w:val="en-US"/>
+        </w:rPr>
+        <w:t xml:space="preserve">, input </w:t>
+      </w:r>
+      <m:oMath>
+        <m:sSub>
+          <m:sSubPr>
+            <m:ctrlPr>
+              <w:rPr>
+                <w:rFonts w:ascii="Cambria Math" w:hAnsi="Cambria Math"/>
+                <w:i/>
+                <w:lang w:val="en-US"/>
+              </w:rPr>
+            </m:ctrlPr>
+          </m:sSubPr>
+          <m:e>
+            <m:r>
+              <w:rPr>
+                <w:rFonts w:ascii="Cambria Math" w:hAnsi="Cambria Math"/>
+                <w:lang w:val="en-US"/>
+              </w:rPr>
+              <m:t>B</m:t>
+            </m:r>
+          </m:e>
+          <m:sub>
+            <m:r>
+              <w:rPr>
+                <w:rFonts w:ascii="Cambria Math" w:hAnsi="Cambria Math"/>
+                <w:lang w:val="en-US"/>
+              </w:rPr>
+              <m:t>X</m:t>
+            </m:r>
+          </m:sub>
+        </m:sSub>
+      </m:oMath>
+      <w:r>
+        <w:rPr>
+          <w:rFonts w:eastAsiaTheme="minorEastAsia"/>
+          <w:lang w:val="en-US"/>
+        </w:rPr>
+        <w:t>.</w:t>
+      </w:r>
+    </w:p>
+    <w:p>
+      <w:pPr>
+        <w:pStyle w:val="ListParagraph"/>
+        <w:numPr>
+          <w:ilvl w:val="0"/>
+          <w:numId w:val="7"/>
+        </w:numPr>
+        <w:rPr>
+          <w:rFonts w:eastAsiaTheme="minorEastAsia"/>
+          <w:lang w:val="en-US"/>
+        </w:rPr>
+      </w:pPr>
+      <w:r>
+        <w:rPr>
+          <w:rFonts w:eastAsiaTheme="minorEastAsia"/>
+          <w:lang w:val="en-US"/>
+        </w:rPr>
+        <w:t>Define hyperparameter</w:t>
+      </w:r>
+      <w:r>
+        <w:rPr>
+          <w:rFonts w:eastAsiaTheme="minorEastAsia"/>
+          <w:lang w:val="en-US"/>
+        </w:rPr>
+        <w:t>s</w:t>
+      </w:r>
+      <w:r>
+        <w:rPr>
+          <w:rFonts w:eastAsiaTheme="minorEastAsia"/>
+          <w:lang w:val="en-US"/>
+        </w:rPr>
+        <w:t xml:space="preserve"> </w:t>
+      </w:r>
+      <m:oMath>
+        <m:r>
+          <w:rPr>
+            <w:rFonts w:ascii="Cambria Math" w:eastAsiaTheme="minorEastAsia" w:hAnsi="Cambria Math"/>
+            <w:lang w:val="en-US"/>
+          </w:rPr>
+          <m:t>max</m:t>
+        </m:r>
+        <m:r>
+          <m:rPr>
+            <m:lit/>
+          </m:rPr>
+          <w:rPr>
+            <w:rFonts w:ascii="Cambria Math" w:eastAsiaTheme="minorEastAsia" w:hAnsi="Cambria Math"/>
+            <w:lang w:val="en-US"/>
+          </w:rPr>
+          <m:t>_</m:t>
+        </m:r>
+        <m:r>
+          <w:rPr>
+            <w:rFonts w:ascii="Cambria Math" w:eastAsiaTheme="minorEastAsia" w:hAnsi="Cambria Math"/>
+            <w:lang w:val="en-US"/>
+          </w:rPr>
+          <m:t>dist, λ</m:t>
+        </m:r>
+      </m:oMath>
+      <w:r>
+        <w:rPr>
+          <w:rFonts w:eastAsiaTheme="minorEastAsia"/>
+          <w:lang w:val="en-US"/>
+        </w:rPr>
+        <w:t>.</w:t>
+      </w:r>
+    </w:p>
+    <w:p>
+      <w:pPr>
+        <w:pStyle w:val="ListParagraph"/>
+        <w:numPr>
+          <w:ilvl w:val="0"/>
+          <w:numId w:val="7"/>
+        </w:numPr>
+        <w:rPr>
+          <w:rFonts w:eastAsiaTheme="minorEastAsia"/>
+          <w:lang w:val="en-US"/>
+        </w:rPr>
+      </w:pPr>
+      <w:r>
+        <w:rPr>
+          <w:rFonts w:eastAsiaTheme="minorEastAsia"/>
+          <w:lang w:val="en-US"/>
+        </w:rPr>
+        <w:t xml:space="preserve">Define </w:t>
+      </w:r>
+      <m:oMath>
+        <m:r>
+          <w:rPr>
+            <w:rFonts w:ascii="Cambria Math" w:eastAsiaTheme="minorEastAsia" w:hAnsi="Cambria Math"/>
+            <w:lang w:val="en-US"/>
+          </w:rPr>
+          <m:t>i=1</m:t>
+        </m:r>
+      </m:oMath>
+      <w:r>
+        <w:rPr>
+          <w:rFonts w:eastAsiaTheme="minorEastAsia"/>
+          <w:lang w:val="en-US"/>
+        </w:rPr>
+        <w:t xml:space="preserve">, </w:t>
+      </w:r>
+      <m:oMath>
+        <m:sSub>
+          <m:sSubPr>
+            <m:ctrlPr>
+              <w:rPr>
+                <w:rFonts w:ascii="Cambria Math" w:eastAsiaTheme="minorEastAsia" w:hAnsi="Cambria Math"/>
+                <w:i/>
+                <w:lang w:val="en-US"/>
+              </w:rPr>
+            </m:ctrlPr>
+          </m:sSubPr>
+          <m:e>
+            <m:r>
+              <w:rPr>
+                <w:rFonts w:ascii="Cambria Math" w:eastAsiaTheme="minorEastAsia" w:hAnsi="Cambria Math"/>
+                <w:lang w:val="en-US"/>
+              </w:rPr>
+              <m:t>F</m:t>
+            </m:r>
+          </m:e>
+          <m:sub>
+            <m:r>
+              <w:rPr>
+                <w:rFonts w:ascii="Cambria Math" w:eastAsiaTheme="minorEastAsia" w:hAnsi="Cambria Math"/>
+                <w:lang w:val="en-US"/>
+              </w:rPr>
+              <m:t>0</m:t>
+            </m:r>
+          </m:sub>
+        </m:sSub>
+        <m:r>
+          <w:rPr>
+            <w:rFonts w:ascii="Cambria Math" w:eastAsiaTheme="minorEastAsia" w:hAnsi="Cambria Math"/>
+            <w:lang w:val="en-US"/>
+          </w:rPr>
+          <m:t>=F</m:t>
+        </m:r>
+      </m:oMath>
+      <w:r>
+        <w:rPr>
+          <w:rFonts w:eastAsiaTheme="minorEastAsia"/>
+          <w:lang w:val="en-US"/>
+        </w:rPr>
+        <w:t>.</w:t>
+      </w:r>
+    </w:p>
+    <w:p>
+      <w:pPr>
+        <w:pStyle w:val="ListParagraph"/>
+        <w:numPr>
+          <w:ilvl w:val="0"/>
+          <w:numId w:val="7"/>
+        </w:numPr>
+        <w:rPr>
+          <w:rFonts w:eastAsiaTheme="minorEastAsia"/>
+          <w:lang w:val="en-US"/>
+        </w:rPr>
+      </w:pPr>
+      <w:r>
+        <w:rPr>
+          <w:rFonts w:eastAsiaTheme="minorEastAsia"/>
+          <w:lang w:val="en-US"/>
+        </w:rPr>
+        <w:t xml:space="preserve">Define </w:t>
+      </w:r>
+      <m:oMath>
+        <m:r>
+          <w:rPr>
+            <w:rFonts w:ascii="Cambria Math" w:eastAsiaTheme="minorEastAsia" w:hAnsi="Cambria Math"/>
+            <w:lang w:val="en-US"/>
+          </w:rPr>
+          <m:t>A={</m:t>
+        </m:r>
+        <m:sSub>
+          <m:sSubPr>
+            <m:ctrlPr>
+              <w:rPr>
+                <w:rFonts w:ascii="Cambria Math" w:eastAsiaTheme="minorEastAsia" w:hAnsi="Cambria Math"/>
+                <w:i/>
+                <w:lang w:val="en-US"/>
+              </w:rPr>
+            </m:ctrlPr>
+          </m:sSubPr>
+          <m:e>
+            <m:r>
+              <w:rPr>
+                <w:rFonts w:ascii="Cambria Math" w:eastAsiaTheme="minorEastAsia" w:hAnsi="Cambria Math"/>
+                <w:lang w:val="en-US"/>
+              </w:rPr>
+              <m:t>F</m:t>
+            </m:r>
+          </m:e>
+          <m:sub>
+            <m:r>
+              <w:rPr>
+                <w:rFonts w:ascii="Cambria Math" w:eastAsiaTheme="minorEastAsia" w:hAnsi="Cambria Math"/>
+                <w:lang w:val="en-US"/>
+              </w:rPr>
+              <m:t>i</m:t>
+            </m:r>
+          </m:sub>
+        </m:sSub>
+        <m:r>
+          <w:rPr>
+            <w:rFonts w:ascii="Cambria Math" w:eastAsiaTheme="minorEastAsia" w:hAnsi="Cambria Math"/>
+            <w:lang w:val="en-US"/>
+          </w:rPr>
+          <m:t>|</m:t>
+        </m:r>
+        <m:sSub>
+          <m:sSubPr>
+            <m:ctrlPr>
+              <w:rPr>
+                <w:rFonts w:ascii="Cambria Math" w:eastAsiaTheme="minorEastAsia" w:hAnsi="Cambria Math"/>
+                <w:i/>
+                <w:lang w:val="en-US"/>
+              </w:rPr>
+            </m:ctrlPr>
+          </m:sSubPr>
+          <m:e>
+            <m:r>
+              <w:rPr>
+                <w:rFonts w:ascii="Cambria Math" w:eastAsiaTheme="minorEastAsia" w:hAnsi="Cambria Math"/>
+                <w:lang w:val="en-US"/>
+              </w:rPr>
+              <m:t>F</m:t>
+            </m:r>
+          </m:e>
+          <m:sub>
+            <m:r>
+              <w:rPr>
+                <w:rFonts w:ascii="Cambria Math" w:eastAsiaTheme="minorEastAsia" w:hAnsi="Cambria Math"/>
+                <w:lang w:val="en-US"/>
+              </w:rPr>
+              <m:t>i</m:t>
+            </m:r>
+          </m:sub>
+        </m:sSub>
+        <m:r>
+          <w:rPr>
+            <w:rFonts w:ascii="Cambria Math" w:eastAsiaTheme="minorEastAsia" w:hAnsi="Cambria Math"/>
+            <w:lang w:val="en-US"/>
+          </w:rPr>
+          <m:t xml:space="preserve">is </m:t>
+        </m:r>
+        <m:sSub>
+          <m:sSubPr>
+            <m:ctrlPr>
+              <w:rPr>
+                <w:rFonts w:ascii="Cambria Math" w:eastAsiaTheme="minorEastAsia" w:hAnsi="Cambria Math"/>
+                <w:i/>
+                <w:lang w:val="en-US"/>
+              </w:rPr>
+            </m:ctrlPr>
+          </m:sSubPr>
+          <m:e>
+            <m:r>
+              <w:rPr>
+                <w:rFonts w:ascii="Cambria Math" w:eastAsiaTheme="minorEastAsia" w:hAnsi="Cambria Math"/>
+                <w:lang w:val="en-US"/>
+              </w:rPr>
+              <m:t>F</m:t>
+            </m:r>
+          </m:e>
+          <m:sub>
+            <m:r>
+              <w:rPr>
+                <w:rFonts w:ascii="Cambria Math" w:eastAsiaTheme="minorEastAsia" w:hAnsi="Cambria Math"/>
+                <w:lang w:val="en-US"/>
+              </w:rPr>
+              <m:t>i-1</m:t>
+            </m:r>
+          </m:sub>
+        </m:sSub>
+        <m:r>
+          <w:rPr>
+            <w:rFonts w:ascii="Cambria Math" w:eastAsiaTheme="minorEastAsia" w:hAnsi="Cambria Math"/>
+            <w:lang w:val="en-US"/>
+          </w:rPr>
+          <m:t xml:space="preserve"> with 1 weight zeroed}</m:t>
+        </m:r>
+      </m:oMath>
+      <w:r>
+        <w:rPr>
+          <w:rFonts w:eastAsiaTheme="minorEastAsia"/>
+          <w:lang w:val="en-US"/>
+        </w:rPr>
+        <w:t>.</w:t>
+      </w:r>
+    </w:p>
+    <w:p>
+      <w:pPr>
+        <w:pStyle w:val="ListParagraph"/>
+        <w:numPr>
+          <w:ilvl w:val="0"/>
+          <w:numId w:val="7"/>
+        </w:numPr>
+        <w:rPr>
+          <w:rFonts w:eastAsiaTheme="minorEastAsia"/>
+          <w:lang w:val="en-US"/>
+        </w:rPr>
+      </w:pPr>
+      <w:r>
+        <w:rPr>
+          <w:rFonts w:eastAsiaTheme="minorEastAsia"/>
+          <w:lang w:val="en-US"/>
+        </w:rPr>
+        <w:t xml:space="preserve">Pick </w:t>
+      </w:r>
+      <m:oMath>
+        <m:sSub>
+          <m:sSubPr>
+            <m:ctrlPr>
+              <w:rPr>
+                <w:rFonts w:ascii="Cambria Math" w:eastAsiaTheme="minorEastAsia" w:hAnsi="Cambria Math"/>
+                <w:i/>
+                <w:lang w:val="en-US"/>
+              </w:rPr>
+            </m:ctrlPr>
+          </m:sSubPr>
+          <m:e>
+            <m:r>
+              <w:rPr>
+                <w:rFonts w:ascii="Cambria Math" w:eastAsiaTheme="minorEastAsia" w:hAnsi="Cambria Math"/>
+                <w:lang w:val="en-US"/>
+              </w:rPr>
+              <m:t>F</m:t>
+            </m:r>
+          </m:e>
+          <m:sub>
+            <m:r>
+              <w:rPr>
+                <w:rFonts w:ascii="Cambria Math" w:eastAsiaTheme="minorEastAsia" w:hAnsi="Cambria Math"/>
+                <w:lang w:val="en-US"/>
+              </w:rPr>
+              <m:t>i</m:t>
+            </m:r>
+          </m:sub>
+        </m:sSub>
+        <m:r>
+          <w:rPr>
+            <w:rFonts w:ascii="Cambria Math" w:eastAsiaTheme="minorEastAsia" w:hAnsi="Cambria Math"/>
+            <w:lang w:val="en-US"/>
+          </w:rPr>
+          <m:t>∈A</m:t>
+        </m:r>
+      </m:oMath>
+      <w:r>
+        <w:rPr>
+          <w:rFonts w:eastAsiaTheme="minorEastAsia"/>
+          <w:lang w:val="en-US"/>
+        </w:rPr>
+        <w:t xml:space="preserve">, such that </w:t>
+      </w:r>
+      <m:oMath>
+        <m:func>
+          <m:funcPr>
+            <m:ctrlPr>
+              <w:rPr>
+                <w:rFonts w:ascii="Cambria Math" w:eastAsiaTheme="minorEastAsia" w:hAnsi="Cambria Math"/>
+                <w:i/>
+                <w:lang w:val="en-US"/>
+              </w:rPr>
+            </m:ctrlPr>
+          </m:funcPr>
+          <m:fName>
+            <m:limLow>
+              <m:limLowPr>
+                <m:ctrlPr>
+                  <w:rPr>
+                    <w:rFonts w:ascii="Cambria Math" w:eastAsiaTheme="minorEastAsia" w:hAnsi="Cambria Math"/>
+                    <w:lang w:val="en-US"/>
+                  </w:rPr>
+                </m:ctrlPr>
+              </m:limLowPr>
+              <m:e>
+                <m:r>
+                  <m:rPr>
+                    <m:sty m:val="p"/>
+                  </m:rPr>
+                  <w:rPr>
+                    <w:rFonts w:ascii="Cambria Math" w:eastAsiaTheme="minorEastAsia" w:hAnsi="Cambria Math"/>
+                    <w:lang w:val="en-US"/>
+                  </w:rPr>
+                  <m:t>max</m:t>
+                </m:r>
+              </m:e>
+              <m:lim>
                 <m:r>
                   <w:rPr>
                     <w:rFonts w:ascii="Cambria Math" w:eastAsiaTheme="minorEastAsia" w:hAnsi="Cambria Math"/>
                     <w:lang w:val="en-US"/>
                   </w:rPr>
-                  <m:t>i-j</m:t>
+                  <m:t>X∈</m:t>
                 </m:r>
+                <m:sSub>
+                  <m:sSubPr>
+                    <m:ctrlPr>
+                      <w:rPr>
+                        <w:rFonts w:ascii="Cambria Math" w:eastAsiaTheme="minorEastAsia" w:hAnsi="Cambria Math"/>
+                        <w:i/>
+                        <w:lang w:val="en-US"/>
+                      </w:rPr>
+                    </m:ctrlPr>
+                  </m:sSubPr>
+                  <m:e>
+                    <m:r>
+                      <w:rPr>
+                        <w:rFonts w:ascii="Cambria Math" w:eastAsiaTheme="minorEastAsia" w:hAnsi="Cambria Math"/>
+                        <w:lang w:val="en-US"/>
+                      </w:rPr>
+                      <m:t>B</m:t>
+                    </m:r>
+                  </m:e>
+                  <m:sub>
+                    <m:r>
+                      <w:rPr>
+                        <w:rFonts w:ascii="Cambria Math" w:eastAsiaTheme="minorEastAsia" w:hAnsi="Cambria Math"/>
+                        <w:lang w:val="en-US"/>
+                      </w:rPr>
+                      <m:t>X</m:t>
+                    </m:r>
+                  </m:sub>
+                </m:sSub>
+              </m:lim>
+            </m:limLow>
+          </m:fName>
+          <m:e>
+            <m:r>
+              <w:rPr>
+                <w:rFonts w:ascii="Cambria Math" w:eastAsiaTheme="minorEastAsia" w:hAnsi="Cambria Math"/>
+                <w:lang w:val="en-US"/>
+              </w:rPr>
+              <m:t>d</m:t>
+            </m:r>
+            <m:d>
+              <m:dPr>
+                <m:ctrlPr>
+                  <w:rPr>
+                    <w:rFonts w:ascii="Cambria Math" w:eastAsiaTheme="minorEastAsia" w:hAnsi="Cambria Math"/>
+                    <w:i/>
+                    <w:lang w:val="en-US"/>
+                  </w:rPr>
+                </m:ctrlPr>
+              </m:dPr>
+              <m:e>
+                <m:r>
+                  <w:rPr>
+                    <w:rFonts w:ascii="Cambria Math" w:eastAsiaTheme="minorEastAsia" w:hAnsi="Cambria Math"/>
+                    <w:lang w:val="en-US"/>
+                  </w:rPr>
+                  <m:t xml:space="preserve">Y, </m:t>
+                </m:r>
+                <m:sSub>
+                  <m:sSubPr>
+                    <m:ctrlPr>
+                      <w:rPr>
+                        <w:rFonts w:ascii="Cambria Math" w:eastAsiaTheme="minorEastAsia" w:hAnsi="Cambria Math"/>
+                        <w:i/>
+                        <w:lang w:val="en-US"/>
+                      </w:rPr>
+                    </m:ctrlPr>
+                  </m:sSubPr>
+                  <m:e>
+                    <m:r>
+                      <w:rPr>
+                        <w:rFonts w:ascii="Cambria Math" w:eastAsiaTheme="minorEastAsia" w:hAnsi="Cambria Math"/>
+                        <w:lang w:val="en-US"/>
+                      </w:rPr>
+                      <m:t>F</m:t>
+                    </m:r>
+                  </m:e>
+                  <m:sub>
+                    <m:r>
+                      <w:rPr>
+                        <w:rFonts w:ascii="Cambria Math" w:eastAsiaTheme="minorEastAsia" w:hAnsi="Cambria Math"/>
+                        <w:lang w:val="en-US"/>
+                      </w:rPr>
+                      <m:t>i</m:t>
+                    </m:r>
+                  </m:sub>
+                </m:sSub>
+                <m:d>
+                  <m:dPr>
+                    <m:ctrlPr>
+                      <w:rPr>
+                        <w:rFonts w:ascii="Cambria Math" w:eastAsiaTheme="minorEastAsia" w:hAnsi="Cambria Math"/>
+                        <w:i/>
+                        <w:lang w:val="en-US"/>
+                      </w:rPr>
+                    </m:ctrlPr>
+                  </m:dPr>
+                  <m:e>
+                    <m:r>
+                      <w:rPr>
+                        <w:rFonts w:ascii="Cambria Math" w:eastAsiaTheme="minorEastAsia" w:hAnsi="Cambria Math"/>
+                        <w:lang w:val="en-US"/>
+                      </w:rPr>
+                      <m:t>X</m:t>
+                    </m:r>
+                  </m:e>
+                </m:d>
+              </m:e>
+            </m:d>
+          </m:e>
+        </m:func>
+        <m:r>
+          <w:rPr>
+            <w:rFonts w:ascii="Cambria Math" w:eastAsiaTheme="minorEastAsia" w:hAnsi="Cambria Math"/>
+            <w:lang w:val="en-US"/>
+          </w:rPr>
+          <m:t>=</m:t>
+        </m:r>
+        <m:sSub>
+          <m:sSubPr>
+            <m:ctrlPr>
+              <w:rPr>
+                <w:rFonts w:ascii="Cambria Math" w:eastAsiaTheme="minorEastAsia" w:hAnsi="Cambria Math"/>
+                <w:i/>
+                <w:lang w:val="en-US"/>
+              </w:rPr>
+            </m:ctrlPr>
+          </m:sSubPr>
+          <m:e>
+            <m:r>
+              <w:rPr>
+                <w:rFonts w:ascii="Cambria Math" w:eastAsiaTheme="minorEastAsia" w:hAnsi="Cambria Math"/>
+                <w:lang w:val="en-US"/>
+              </w:rPr>
+              <m:t>l</m:t>
+            </m:r>
+          </m:e>
+          <m:sub>
+            <m:r>
+              <w:rPr>
+                <w:rFonts w:ascii="Cambria Math" w:eastAsiaTheme="minorEastAsia" w:hAnsi="Cambria Math"/>
+                <w:lang w:val="en-US"/>
+              </w:rPr>
+              <m:t>i</m:t>
+            </m:r>
+          </m:sub>
+        </m:sSub>
+      </m:oMath>
+      <w:r>
+        <w:rPr>
+          <w:rFonts w:eastAsiaTheme="minorEastAsia"/>
+          <w:lang w:val="en-US"/>
+        </w:rPr>
+        <w:t xml:space="preserve"> is minimal.</w:t>
+      </w:r>
+    </w:p>
+    <w:p>
+      <w:pPr>
+        <w:pStyle w:val="ListParagraph"/>
+        <w:numPr>
+          <w:ilvl w:val="0"/>
+          <w:numId w:val="7"/>
+        </w:numPr>
+        <w:rPr>
+          <w:rFonts w:eastAsiaTheme="minorEastAsia"/>
+          <w:lang w:val="en-US"/>
+        </w:rPr>
+      </w:pPr>
+      <w:r>
+        <w:rPr>
+          <w:rFonts w:eastAsiaTheme="minorEastAsia"/>
+          <w:lang w:val="en-US"/>
+        </w:rPr>
+        <w:t xml:space="preserve">Save </w:t>
+      </w:r>
+      <m:oMath>
+        <m:sSub>
+          <m:sSubPr>
+            <m:ctrlPr>
+              <w:rPr>
+                <w:rFonts w:ascii="Cambria Math" w:eastAsiaTheme="minorEastAsia" w:hAnsi="Cambria Math"/>
+                <w:i/>
+                <w:lang w:val="en-US"/>
+              </w:rPr>
+            </m:ctrlPr>
+          </m:sSubPr>
+          <m:e>
+            <m:r>
+              <w:rPr>
+                <w:rFonts w:ascii="Cambria Math" w:eastAsiaTheme="minorEastAsia" w:hAnsi="Cambria Math"/>
+                <w:lang w:val="en-US"/>
+              </w:rPr>
+              <m:t>F</m:t>
+            </m:r>
+          </m:e>
+          <m:sub>
+            <m:r>
+              <w:rPr>
+                <w:rFonts w:ascii="Cambria Math" w:eastAsiaTheme="minorEastAsia" w:hAnsi="Cambria Math"/>
+                <w:lang w:val="en-US"/>
+              </w:rPr>
+              <m:t>i</m:t>
+            </m:r>
+          </m:sub>
+        </m:sSub>
+      </m:oMath>
+      <w:r>
+        <w:rPr>
+          <w:rFonts w:eastAsiaTheme="minorEastAsia"/>
+          <w:lang w:val="en-US"/>
+        </w:rPr>
+        <w:t xml:space="preserve"> and </w:t>
+      </w:r>
+      <m:oMath>
+        <m:sSub>
+          <m:sSubPr>
+            <m:ctrlPr>
+              <w:rPr>
+                <w:rFonts w:ascii="Cambria Math" w:eastAsiaTheme="minorEastAsia" w:hAnsi="Cambria Math"/>
+                <w:i/>
+                <w:lang w:val="en-US"/>
+              </w:rPr>
+            </m:ctrlPr>
+          </m:sSubPr>
+          <m:e>
+            <m:r>
+              <w:rPr>
+                <w:rFonts w:ascii="Cambria Math" w:eastAsiaTheme="minorEastAsia" w:hAnsi="Cambria Math"/>
+                <w:lang w:val="en-US"/>
+              </w:rPr>
+              <m:t>l</m:t>
+            </m:r>
+          </m:e>
+          <m:sub>
+            <m:r>
+              <w:rPr>
+                <w:rFonts w:ascii="Cambria Math" w:eastAsiaTheme="minorEastAsia" w:hAnsi="Cambria Math"/>
+                <w:lang w:val="en-US"/>
+              </w:rPr>
+              <m:t>i</m:t>
+            </m:r>
+          </m:sub>
+        </m:sSub>
+      </m:oMath>
+      <w:r>
+        <w:rPr>
+          <w:rFonts w:eastAsiaTheme="minorEastAsia"/>
+          <w:lang w:val="en-US"/>
+        </w:rPr>
+        <w:t xml:space="preserve"> in a list.</w:t>
+      </w:r>
+    </w:p>
+    <w:p>
+      <w:pPr>
+        <w:pStyle w:val="ListParagraph"/>
+        <w:numPr>
+          <w:ilvl w:val="0"/>
+          <w:numId w:val="7"/>
+        </w:numPr>
+        <w:rPr>
+          <w:rFonts w:eastAsiaTheme="minorEastAsia"/>
+          <w:lang w:val="en-US"/>
+        </w:rPr>
+      </w:pPr>
+      <w:r>
+        <w:rPr>
+          <w:rFonts w:eastAsiaTheme="minorEastAsia"/>
+          <w:lang w:val="en-US"/>
+        </w:rPr>
+        <w:t xml:space="preserve">If </w:t>
+      </w:r>
+      <m:oMath>
+        <m:sSub>
+          <m:sSubPr>
+            <m:ctrlPr>
+              <w:rPr>
+                <w:rFonts w:ascii="Cambria Math" w:eastAsiaTheme="minorEastAsia" w:hAnsi="Cambria Math"/>
+                <w:i/>
+                <w:lang w:val="en-US"/>
+              </w:rPr>
+            </m:ctrlPr>
+          </m:sSubPr>
+          <m:e>
+            <m:r>
+              <w:rPr>
+                <w:rFonts w:ascii="Cambria Math" w:eastAsiaTheme="minorEastAsia" w:hAnsi="Cambria Math"/>
+                <w:lang w:val="en-US"/>
+              </w:rPr>
+              <m:t>l</m:t>
+            </m:r>
+          </m:e>
+          <m:sub>
+            <m:r>
+              <w:rPr>
+                <w:rFonts w:ascii="Cambria Math" w:eastAsiaTheme="minorEastAsia" w:hAnsi="Cambria Math"/>
+                <w:lang w:val="en-US"/>
+              </w:rPr>
+              <m:t>i</m:t>
+            </m:r>
+          </m:sub>
+        </m:sSub>
+        <m:r>
+          <w:rPr>
+            <w:rFonts w:ascii="Cambria Math" w:eastAsiaTheme="minorEastAsia" w:hAnsi="Cambria Math"/>
+            <w:lang w:val="en-US"/>
+          </w:rPr>
+          <m:t>&lt;max</m:t>
+        </m:r>
+        <m:r>
+          <m:rPr>
+            <m:lit/>
+          </m:rPr>
+          <w:rPr>
+            <w:rFonts w:ascii="Cambria Math" w:eastAsiaTheme="minorEastAsia" w:hAnsi="Cambria Math"/>
+            <w:lang w:val="en-US"/>
+          </w:rPr>
+          <m:t>_</m:t>
+        </m:r>
+        <m:r>
+          <w:rPr>
+            <w:rFonts w:ascii="Cambria Math" w:eastAsiaTheme="minorEastAsia" w:hAnsi="Cambria Math"/>
+            <w:lang w:val="en-US"/>
+          </w:rPr>
+          <m:t>dist</m:t>
+        </m:r>
+      </m:oMath>
+      <w:r>
+        <w:rPr>
+          <w:rFonts w:eastAsiaTheme="minorEastAsia"/>
+          <w:lang w:val="en-US"/>
+        </w:rPr>
+        <w:t xml:space="preserve">, set </w:t>
+      </w:r>
+      <m:oMath>
+        <m:r>
+          <w:rPr>
+            <w:rFonts w:ascii="Cambria Math" w:eastAsiaTheme="minorEastAsia" w:hAnsi="Cambria Math"/>
+            <w:lang w:val="en-US"/>
+          </w:rPr>
+          <m:t>i=i+1</m:t>
+        </m:r>
+      </m:oMath>
+      <w:r>
+        <w:rPr>
+          <w:rFonts w:eastAsiaTheme="minorEastAsia"/>
+          <w:lang w:val="en-US"/>
+        </w:rPr>
+        <w:t xml:space="preserve"> and return to step 4.</w:t>
+      </w:r>
+    </w:p>
+    <w:p>
+      <w:pPr>
+        <w:pStyle w:val="ListParagraph"/>
+        <w:numPr>
+          <w:ilvl w:val="0"/>
+          <w:numId w:val="7"/>
+        </w:numPr>
+        <w:rPr>
+          <w:rFonts w:eastAsiaTheme="minorEastAsia"/>
+          <w:lang w:val="en-US"/>
+        </w:rPr>
+      </w:pPr>
+      <w:r>
+        <w:rPr>
+          <w:rFonts w:eastAsiaTheme="minorEastAsia"/>
+          <w:lang w:val="en-US"/>
+        </w:rPr>
+        <w:t xml:space="preserve">Calculate </w:t>
+      </w:r>
+      <m:oMath>
+        <m:r>
+          <w:rPr>
+            <w:rFonts w:ascii="Cambria Math" w:eastAsiaTheme="minorEastAsia" w:hAnsi="Cambria Math"/>
+            <w:lang w:val="en-US"/>
+          </w:rPr>
+          <m:t>k=</m:t>
+        </m:r>
+        <m:func>
+          <m:funcPr>
+            <m:ctrlPr>
+              <w:rPr>
+                <w:rFonts w:ascii="Cambria Math" w:eastAsiaTheme="minorEastAsia" w:hAnsi="Cambria Math"/>
+                <w:i/>
+                <w:lang w:val="en-US"/>
+              </w:rPr>
+            </m:ctrlPr>
+          </m:funcPr>
+          <m:fName>
+            <m:limLow>
+              <m:limLowPr>
+                <m:ctrlPr>
+                  <w:rPr>
+                    <w:rFonts w:ascii="Cambria Math" w:eastAsiaTheme="minorEastAsia" w:hAnsi="Cambria Math"/>
+                    <w:i/>
+                    <w:lang w:val="en-US"/>
+                  </w:rPr>
+                </m:ctrlPr>
+              </m:limLowPr>
+              <m:e>
+                <m:r>
+                  <m:rPr>
+                    <m:sty m:val="p"/>
+                  </m:rPr>
+                  <w:rPr>
+                    <w:rFonts w:ascii="Cambria Math" w:eastAsiaTheme="minorEastAsia" w:hAnsi="Cambria Math"/>
+                    <w:lang w:val="en-US"/>
+                  </w:rPr>
+                  <m:t>argmax</m:t>
+                </m:r>
+                <m:ctrlPr>
+                  <w:rPr>
+                    <w:rFonts w:ascii="Cambria Math" w:eastAsiaTheme="minorEastAsia" w:hAnsi="Cambria Math"/>
+                    <w:lang w:val="en-US"/>
+                  </w:rPr>
+                </m:ctrlPr>
+              </m:e>
+              <m:lim>
+                <m:r>
+                  <w:rPr>
+                    <w:rFonts w:ascii="Cambria Math" w:eastAsiaTheme="minorEastAsia" w:hAnsi="Cambria Math"/>
+                    <w:lang w:val="en-US"/>
+                  </w:rPr>
+                  <m:t>j</m:t>
+                </m:r>
+                <m:ctrlPr>
+                  <w:rPr>
+                    <w:rFonts w:ascii="Cambria Math" w:eastAsiaTheme="minorEastAsia" w:hAnsi="Cambria Math"/>
+                    <w:lang w:val="en-US"/>
+                  </w:rPr>
+                </m:ctrlPr>
+              </m:lim>
+            </m:limLow>
+          </m:fName>
+          <m:e>
+            <m:f>
+              <m:fPr>
+                <m:ctrlPr>
+                  <w:rPr>
+                    <w:rFonts w:ascii="Cambria Math" w:eastAsiaTheme="minorEastAsia" w:hAnsi="Cambria Math"/>
+                    <w:i/>
+                    <w:lang w:val="en-US"/>
+                  </w:rPr>
+                </m:ctrlPr>
+              </m:fPr>
+              <m:num>
+                <m:r>
+                  <w:rPr>
+                    <w:rFonts w:ascii="Cambria Math" w:eastAsiaTheme="minorEastAsia" w:hAnsi="Cambria Math"/>
+                    <w:lang w:val="en-US"/>
+                  </w:rPr>
+                  <m:t>max</m:t>
+                </m:r>
+                <m:r>
+                  <m:rPr>
+                    <m:lit/>
+                  </m:rPr>
+                  <w:rPr>
+                    <w:rFonts w:ascii="Cambria Math" w:eastAsiaTheme="minorEastAsia" w:hAnsi="Cambria Math"/>
+                    <w:lang w:val="en-US"/>
+                  </w:rPr>
+                  <m:t>_</m:t>
+                </m:r>
+                <m:r>
+                  <w:rPr>
+                    <w:rFonts w:ascii="Cambria Math" w:eastAsiaTheme="minorEastAsia" w:hAnsi="Cambria Math"/>
+                    <w:lang w:val="en-US"/>
+                  </w:rPr>
+                  <m:t>dist-</m:t>
+                </m:r>
+                <m:sSub>
+                  <m:sSubPr>
+                    <m:ctrlPr>
+                      <w:rPr>
+                        <w:rFonts w:ascii="Cambria Math" w:eastAsiaTheme="minorEastAsia" w:hAnsi="Cambria Math"/>
+                        <w:i/>
+                        <w:lang w:val="en-US"/>
+                      </w:rPr>
+                    </m:ctrlPr>
+                  </m:sSubPr>
+                  <m:e>
+                    <m:r>
+                      <w:rPr>
+                        <w:rFonts w:ascii="Cambria Math" w:eastAsiaTheme="minorEastAsia" w:hAnsi="Cambria Math"/>
+                        <w:lang w:val="en-US"/>
+                      </w:rPr>
+                      <m:t>l</m:t>
+                    </m:r>
+                  </m:e>
+                  <m:sub>
+                    <m:r>
+                      <w:rPr>
+                        <w:rFonts w:ascii="Cambria Math" w:eastAsiaTheme="minorEastAsia" w:hAnsi="Cambria Math"/>
+                        <w:lang w:val="en-US"/>
+                      </w:rPr>
+                      <m:t>j</m:t>
+                    </m:r>
+                  </m:sub>
+                </m:sSub>
+              </m:num>
+              <m:den>
+                <m:sSup>
+                  <m:sSupPr>
+                    <m:ctrlPr>
+                      <w:rPr>
+                        <w:rFonts w:ascii="Cambria Math" w:eastAsiaTheme="minorEastAsia" w:hAnsi="Cambria Math"/>
+                        <w:i/>
+                        <w:lang w:val="en-US"/>
+                      </w:rPr>
+                    </m:ctrlPr>
+                  </m:sSupPr>
+                  <m:e>
+                    <m:d>
+                      <m:dPr>
+                        <m:ctrlPr>
+                          <w:rPr>
+                            <w:rFonts w:ascii="Cambria Math" w:eastAsiaTheme="minorEastAsia" w:hAnsi="Cambria Math"/>
+                            <w:i/>
+                            <w:lang w:val="en-US"/>
+                          </w:rPr>
+                        </m:ctrlPr>
+                      </m:dPr>
+                      <m:e>
+                        <m:r>
+                          <w:rPr>
+                            <w:rFonts w:ascii="Cambria Math" w:eastAsiaTheme="minorEastAsia" w:hAnsi="Cambria Math"/>
+                            <w:lang w:val="en-US"/>
+                          </w:rPr>
+                          <m:t>i-j</m:t>
+                        </m:r>
+                      </m:e>
+                    </m:d>
+                  </m:e>
+                  <m:sup>
+                    <m:r>
+                      <w:rPr>
+                        <w:rFonts w:ascii="Cambria Math" w:eastAsiaTheme="minorEastAsia" w:hAnsi="Cambria Math"/>
+                        <w:lang w:val="en-US"/>
+                      </w:rPr>
+                      <m:t>1+λ</m:t>
+                    </m:r>
+                  </m:sup>
+                </m:sSup>
               </m:den>
             </m:f>
           </m:e>
@@ -971,6 +3254,1270 @@
           <w:rFonts w:eastAsiaTheme="minorEastAsia"/>
           <w:lang w:val="en-US"/>
         </w:rPr>
+        <w:t>.</w:t>
+      </w:r>
+    </w:p>
+    <w:p>
+      <w:pPr>
+        <w:rPr>
+          <w:rFonts w:eastAsiaTheme="minorEastAsia"/>
+          <w:lang w:val="en-US"/>
+        </w:rPr>
+      </w:pPr>
+      <w:r>
+        <w:rPr>
+          <w:rFonts w:eastAsiaTheme="minorEastAsia"/>
+          <w:lang w:val="en-US"/>
+        </w:rPr>
+        <w:t>Now we consider multiple images while pruning and get a much better estimate of the Recoverability metri</w:t>
+      </w:r>
+      <w:r>
+        <w:rPr>
+          <w:rFonts w:eastAsiaTheme="minorEastAsia"/>
+          <w:lang w:val="en-US"/>
+        </w:rPr>
+        <w:t>c</w:t>
+      </w:r>
+      <w:r>
+        <w:rPr>
+          <w:rFonts w:eastAsiaTheme="minorEastAsia"/>
+          <w:lang w:val="en-US"/>
+        </w:rPr>
+        <w:t>.</w:t>
+      </w:r>
+    </w:p>
+    <w:p>
+      <w:pPr>
+        <w:pStyle w:val="Heading1"/>
+        <w:rPr>
+          <w:lang w:val="en-US"/>
+        </w:rPr>
+      </w:pPr>
+      <w:r>
+        <w:rPr>
+          <w:lang w:val="en-US"/>
+        </w:rPr>
+        <w:t>Experiments:</w:t>
+      </w:r>
+    </w:p>
+    <w:p>
+      <w:pPr>
+        <w:rPr>
+          <w:lang w:val="en-US"/>
+        </w:rPr>
+      </w:pPr>
+    </w:p>
+    <w:p>
+      <w:pPr>
+        <w:pStyle w:val="Heading1"/>
+        <w:rPr>
+          <w:lang w:val="en-US"/>
+        </w:rPr>
+      </w:pPr>
+      <w:r>
+        <w:rPr>
+          <w:lang w:val="en-US"/>
+        </w:rPr>
+        <w:t>Conclusion:</w:t>
+      </w:r>
+    </w:p>
+    <w:p>
+      <w:pPr>
+        <w:rPr>
+          <w:lang w:val="en-US"/>
+        </w:rPr>
+      </w:pPr>
+      <w:r>
+        <w:rPr>
+          <w:lang w:val="en-US"/>
+        </w:rPr>
+        <w:t>Does not</w:t>
+      </w:r>
+      <w:r>
+        <w:rPr>
+          <w:lang w:val="en-US"/>
+        </w:rPr>
+        <w:t xml:space="preserve"> work, run as far as possible.</w:t>
+      </w:r>
+    </w:p>
+    <w:p>
+      <w:pPr>
+        <w:pStyle w:val="Heading1"/>
+        <w:rPr>
+          <w:lang w:val="en-US"/>
+        </w:rPr>
+      </w:pPr>
+      <w:r>
+        <w:rPr>
+          <w:lang w:val="en-US"/>
+        </w:rPr>
+        <w:t>Future work:</w:t>
+      </w:r>
+    </w:p>
+    <w:p>
+      <w:pPr>
+        <w:rPr>
+          <w:lang w:val="en-US"/>
+        </w:rPr>
+      </w:pPr>
+      <w:r>
+        <w:rPr>
+          <w:lang w:val="en-US"/>
+        </w:rPr>
+        <w:t xml:space="preserve">Our pruning method worked in a greedy manner </w:t>
+      </w:r>
+      <w:proofErr w:type="gramStart"/>
+      <w:r>
+        <w:rPr>
+          <w:lang w:val="en-US"/>
+        </w:rPr>
+        <w:t>in order to</w:t>
+      </w:r>
+      <w:proofErr w:type="gramEnd"/>
+      <w:r>
+        <w:rPr>
+          <w:lang w:val="en-US"/>
+        </w:rPr>
+        <w:t xml:space="preserve"> save calculation time and resources, but it most definitely is not perfect. Using a better search method can lead to better results.</w:t>
+      </w:r>
+    </w:p>
+    <w:p>
+      <w:pPr>
+        <w:rPr>
+          <w:lang w:val="en-US"/>
+        </w:rPr>
+      </w:pPr>
+      <w:r>
+        <w:rPr>
+          <w:lang w:val="en-US"/>
+        </w:rPr>
+        <w:t xml:space="preserve">Since our research was </w:t>
+      </w:r>
+      <w:proofErr w:type="gramStart"/>
+      <w:r>
+        <w:rPr>
+          <w:lang w:val="en-US"/>
+        </w:rPr>
+        <w:t>rather small</w:t>
+      </w:r>
+      <w:proofErr w:type="gramEnd"/>
+      <w:r>
+        <w:rPr>
+          <w:lang w:val="en-US"/>
+        </w:rPr>
+        <w:t xml:space="preserve">, </w:t>
+      </w:r>
+      <w:r>
+        <w:rPr>
+          <w:lang w:val="en-US"/>
+        </w:rPr>
+        <w:t xml:space="preserve">we have only </w:t>
+      </w:r>
+      <w:r>
+        <w:rPr>
+          <w:lang w:val="en-US"/>
+        </w:rPr>
+        <w:t>shown</w:t>
+      </w:r>
+      <w:r>
+        <w:rPr>
+          <w:lang w:val="en-US"/>
+        </w:rPr>
+        <w:t xml:space="preserve"> how the performance changed as a function of the </w:t>
+      </w:r>
+      <w:r>
+        <w:rPr>
+          <w:lang w:val="en-US"/>
+        </w:rPr>
+        <w:t>number</w:t>
+      </w:r>
+      <w:r>
+        <w:rPr>
+          <w:lang w:val="en-US"/>
+        </w:rPr>
+        <w:t xml:space="preserve"> of weights zeroed</w:t>
+      </w:r>
+      <w:r>
+        <w:rPr>
+          <w:lang w:val="en-US"/>
+        </w:rPr>
+        <w:t xml:space="preserve">. We did not try to scale down the model based on those finding, which we believe is the next step that should </w:t>
+      </w:r>
+      <w:proofErr w:type="gramStart"/>
+      <w:r>
+        <w:rPr>
+          <w:lang w:val="en-US"/>
+        </w:rPr>
+        <w:t>be taken</w:t>
+      </w:r>
+      <w:proofErr w:type="gramEnd"/>
+      <w:r>
+        <w:rPr>
+          <w:lang w:val="en-US"/>
+        </w:rPr>
+        <w:t xml:space="preserve"> when exploring the capabilities pf this pruning method</w:t>
+      </w:r>
+      <w:r>
+        <w:rPr>
+          <w:lang w:val="en-US"/>
+        </w:rPr>
+        <w:t xml:space="preserve">. </w:t>
+      </w:r>
+    </w:p>
+    <w:p>
+      <w:pPr>
+        <w:pStyle w:val="Heading1"/>
+        <w:rPr>
+          <w:lang w:val="en-US"/>
+        </w:rPr>
+      </w:pPr>
+      <w:r>
+        <w:rPr>
+          <w:lang w:val="en-US"/>
+        </w:rPr>
+        <w:t>References:</w:t>
+      </w:r>
+    </w:p>
+    <w:p>
+      <w:pPr>
+        <w:pStyle w:val="Heading1"/>
+        <w:rPr>
+          <w:lang w:val="en-US"/>
+        </w:rPr>
+      </w:pPr>
+      <w:r>
+        <w:rPr>
+          <w:lang w:val="en-US"/>
+        </w:rPr>
+        <w:br w:type="page"/>
+      </w:r>
+    </w:p>
+    <w:p>
+      <w:pPr>
+        <w:pStyle w:val="Heading1"/>
+        <w:rPr>
+          <w:lang w:val="en-US"/>
+        </w:rPr>
+      </w:pPr>
+      <w:r>
+        <w:rPr>
+          <w:lang w:val="en-US"/>
+        </w:rPr>
+        <w:lastRenderedPageBreak/>
+        <w:t>Weight p</w:t>
+      </w:r>
+      <w:r>
+        <w:rPr>
+          <w:lang w:val="en-US"/>
+        </w:rPr>
+        <w:t>runing method:</w:t>
+      </w:r>
+    </w:p>
+    <w:p>
+      <w:pPr>
+        <w:pStyle w:val="ListParagraph"/>
+        <w:numPr>
+          <w:ilvl w:val="0"/>
+          <w:numId w:val="7"/>
+        </w:numPr>
+        <w:rPr>
+          <w:rFonts w:eastAsiaTheme="minorEastAsia"/>
+          <w:lang w:val="en-US"/>
+        </w:rPr>
+      </w:pPr>
+      <w:r>
+        <w:rPr>
+          <w:lang w:val="en-US"/>
+        </w:rPr>
+        <w:t xml:space="preserve">Start with the Layer </w:t>
+      </w:r>
+      <m:oMath>
+        <m:r>
+          <w:rPr>
+            <w:rFonts w:ascii="Cambria Math" w:hAnsi="Cambria Math"/>
+            <w:lang w:val="en-US"/>
+          </w:rPr>
+          <m:t>F</m:t>
+        </m:r>
+      </m:oMath>
+      <w:r>
+        <w:rPr>
+          <w:lang w:val="en-US"/>
+        </w:rPr>
+        <w:t xml:space="preserve">, input </w:t>
+      </w:r>
+      <m:oMath>
+        <m:r>
+          <w:rPr>
+            <w:rFonts w:ascii="Cambria Math" w:hAnsi="Cambria Math"/>
+            <w:lang w:val="en-US"/>
+          </w:rPr>
+          <m:t>X</m:t>
+        </m:r>
+      </m:oMath>
+      <w:r>
+        <w:rPr>
+          <w:lang w:val="en-US"/>
+        </w:rPr>
+        <w:t xml:space="preserve"> and vector </w:t>
+      </w:r>
+      <m:oMath>
+        <m:r>
+          <w:rPr>
+            <w:rFonts w:ascii="Cambria Math" w:hAnsi="Cambria Math"/>
+            <w:lang w:val="en-US"/>
+          </w:rPr>
+          <m:t>Y = F(X)</m:t>
+        </m:r>
+      </m:oMath>
+      <w:r>
+        <w:rPr>
+          <w:rFonts w:eastAsiaTheme="minorEastAsia"/>
+          <w:lang w:val="en-US"/>
+        </w:rPr>
+        <w:t>.</w:t>
+      </w:r>
+    </w:p>
+    <w:p>
+      <w:pPr>
+        <w:pStyle w:val="ListParagraph"/>
+        <w:numPr>
+          <w:ilvl w:val="0"/>
+          <w:numId w:val="7"/>
+        </w:numPr>
+        <w:rPr>
+          <w:rFonts w:eastAsiaTheme="minorEastAsia"/>
+          <w:lang w:val="en-US"/>
+        </w:rPr>
+      </w:pPr>
+      <w:r>
+        <w:rPr>
+          <w:rFonts w:eastAsiaTheme="minorEastAsia"/>
+          <w:lang w:val="en-US"/>
+        </w:rPr>
+        <w:t>Define hyperparameter</w:t>
+      </w:r>
+      <w:r>
+        <w:rPr>
+          <w:rFonts w:eastAsiaTheme="minorEastAsia"/>
+          <w:lang w:val="en-US"/>
+        </w:rPr>
+        <w:t>s</w:t>
+      </w:r>
+      <w:r>
+        <w:rPr>
+          <w:rFonts w:eastAsiaTheme="minorEastAsia"/>
+          <w:lang w:val="en-US"/>
+        </w:rPr>
+        <w:t xml:space="preserve"> </w:t>
+      </w:r>
+      <m:oMath>
+        <m:r>
+          <w:rPr>
+            <w:rFonts w:ascii="Cambria Math" w:eastAsiaTheme="minorEastAsia" w:hAnsi="Cambria Math"/>
+            <w:lang w:val="en-US"/>
+          </w:rPr>
+          <m:t>max</m:t>
+        </m:r>
+        <m:r>
+          <m:rPr>
+            <m:lit/>
+          </m:rPr>
+          <w:rPr>
+            <w:rFonts w:ascii="Cambria Math" w:eastAsiaTheme="minorEastAsia" w:hAnsi="Cambria Math"/>
+            <w:lang w:val="en-US"/>
+          </w:rPr>
+          <m:t>_</m:t>
+        </m:r>
+        <m:r>
+          <w:rPr>
+            <w:rFonts w:ascii="Cambria Math" w:eastAsiaTheme="minorEastAsia" w:hAnsi="Cambria Math"/>
+            <w:lang w:val="en-US"/>
+          </w:rPr>
+          <m:t>dist</m:t>
+        </m:r>
+        <m:r>
+          <w:rPr>
+            <w:rFonts w:ascii="Cambria Math" w:eastAsiaTheme="minorEastAsia" w:hAnsi="Cambria Math"/>
+            <w:lang w:val="en-US"/>
+          </w:rPr>
+          <m:t>, λ</m:t>
+        </m:r>
+      </m:oMath>
+      <w:r>
+        <w:rPr>
+          <w:rFonts w:eastAsiaTheme="minorEastAsia"/>
+          <w:lang w:val="en-US"/>
+        </w:rPr>
+        <w:t>.</w:t>
+      </w:r>
+    </w:p>
+    <w:p>
+      <w:pPr>
+        <w:pStyle w:val="ListParagraph"/>
+        <w:numPr>
+          <w:ilvl w:val="0"/>
+          <w:numId w:val="7"/>
+        </w:numPr>
+        <w:rPr>
+          <w:rFonts w:eastAsiaTheme="minorEastAsia"/>
+          <w:lang w:val="en-US"/>
+        </w:rPr>
+      </w:pPr>
+      <w:r>
+        <w:rPr>
+          <w:rFonts w:eastAsiaTheme="minorEastAsia"/>
+          <w:lang w:val="en-US"/>
+        </w:rPr>
+        <w:t xml:space="preserve">Define </w:t>
+      </w:r>
+      <m:oMath>
+        <m:r>
+          <w:rPr>
+            <w:rFonts w:ascii="Cambria Math" w:eastAsiaTheme="minorEastAsia" w:hAnsi="Cambria Math"/>
+            <w:lang w:val="en-US"/>
+          </w:rPr>
+          <m:t>i=1</m:t>
+        </m:r>
+      </m:oMath>
+      <w:r>
+        <w:rPr>
+          <w:rFonts w:eastAsiaTheme="minorEastAsia"/>
+          <w:lang w:val="en-US"/>
+        </w:rPr>
+        <w:t xml:space="preserve">, </w:t>
+      </w:r>
+      <m:oMath>
+        <m:sSub>
+          <m:sSubPr>
+            <m:ctrlPr>
+              <w:rPr>
+                <w:rFonts w:ascii="Cambria Math" w:eastAsiaTheme="minorEastAsia" w:hAnsi="Cambria Math"/>
+                <w:i/>
+                <w:lang w:val="en-US"/>
+              </w:rPr>
+            </m:ctrlPr>
+          </m:sSubPr>
+          <m:e>
+            <m:r>
+              <w:rPr>
+                <w:rFonts w:ascii="Cambria Math" w:eastAsiaTheme="minorEastAsia" w:hAnsi="Cambria Math"/>
+                <w:lang w:val="en-US"/>
+              </w:rPr>
+              <m:t>F</m:t>
+            </m:r>
+          </m:e>
+          <m:sub>
+            <m:r>
+              <w:rPr>
+                <w:rFonts w:ascii="Cambria Math" w:eastAsiaTheme="minorEastAsia" w:hAnsi="Cambria Math"/>
+                <w:lang w:val="en-US"/>
+              </w:rPr>
+              <m:t>0</m:t>
+            </m:r>
+          </m:sub>
+        </m:sSub>
+        <m:r>
+          <w:rPr>
+            <w:rFonts w:ascii="Cambria Math" w:eastAsiaTheme="minorEastAsia" w:hAnsi="Cambria Math"/>
+            <w:lang w:val="en-US"/>
+          </w:rPr>
+          <m:t>=F</m:t>
+        </m:r>
+      </m:oMath>
+      <w:r>
+        <w:rPr>
+          <w:rFonts w:eastAsiaTheme="minorEastAsia"/>
+          <w:lang w:val="en-US"/>
+        </w:rPr>
+        <w:t>.</w:t>
+      </w:r>
+    </w:p>
+    <w:p>
+      <w:pPr>
+        <w:pStyle w:val="ListParagraph"/>
+        <w:numPr>
+          <w:ilvl w:val="0"/>
+          <w:numId w:val="7"/>
+        </w:numPr>
+        <w:rPr>
+          <w:rFonts w:eastAsiaTheme="minorEastAsia"/>
+          <w:lang w:val="en-US"/>
+        </w:rPr>
+      </w:pPr>
+      <w:r>
+        <w:rPr>
+          <w:rFonts w:eastAsiaTheme="minorEastAsia"/>
+          <w:lang w:val="en-US"/>
+        </w:rPr>
+        <w:t xml:space="preserve">Define </w:t>
+      </w:r>
+      <m:oMath>
+        <m:r>
+          <w:rPr>
+            <w:rFonts w:ascii="Cambria Math" w:eastAsiaTheme="minorEastAsia" w:hAnsi="Cambria Math"/>
+            <w:lang w:val="en-US"/>
+          </w:rPr>
+          <m:t>A={</m:t>
+        </m:r>
+        <m:sSub>
+          <m:sSubPr>
+            <m:ctrlPr>
+              <w:rPr>
+                <w:rFonts w:ascii="Cambria Math" w:eastAsiaTheme="minorEastAsia" w:hAnsi="Cambria Math"/>
+                <w:i/>
+                <w:lang w:val="en-US"/>
+              </w:rPr>
+            </m:ctrlPr>
+          </m:sSubPr>
+          <m:e>
+            <m:r>
+              <w:rPr>
+                <w:rFonts w:ascii="Cambria Math" w:eastAsiaTheme="minorEastAsia" w:hAnsi="Cambria Math"/>
+                <w:lang w:val="en-US"/>
+              </w:rPr>
+              <m:t>F</m:t>
+            </m:r>
+          </m:e>
+          <m:sub>
+            <m:r>
+              <w:rPr>
+                <w:rFonts w:ascii="Cambria Math" w:eastAsiaTheme="minorEastAsia" w:hAnsi="Cambria Math"/>
+                <w:lang w:val="en-US"/>
+              </w:rPr>
+              <m:t>i</m:t>
+            </m:r>
+          </m:sub>
+        </m:sSub>
+        <m:r>
+          <w:rPr>
+            <w:rFonts w:ascii="Cambria Math" w:eastAsiaTheme="minorEastAsia" w:hAnsi="Cambria Math"/>
+            <w:lang w:val="en-US"/>
+          </w:rPr>
+          <m:t>|</m:t>
+        </m:r>
+        <m:sSub>
+          <m:sSubPr>
+            <m:ctrlPr>
+              <w:rPr>
+                <w:rFonts w:ascii="Cambria Math" w:eastAsiaTheme="minorEastAsia" w:hAnsi="Cambria Math"/>
+                <w:i/>
+                <w:lang w:val="en-US"/>
+              </w:rPr>
+            </m:ctrlPr>
+          </m:sSubPr>
+          <m:e>
+            <m:r>
+              <w:rPr>
+                <w:rFonts w:ascii="Cambria Math" w:eastAsiaTheme="minorEastAsia" w:hAnsi="Cambria Math"/>
+                <w:lang w:val="en-US"/>
+              </w:rPr>
+              <m:t>F</m:t>
+            </m:r>
+          </m:e>
+          <m:sub>
+            <m:r>
+              <w:rPr>
+                <w:rFonts w:ascii="Cambria Math" w:eastAsiaTheme="minorEastAsia" w:hAnsi="Cambria Math"/>
+                <w:lang w:val="en-US"/>
+              </w:rPr>
+              <m:t>i</m:t>
+            </m:r>
+          </m:sub>
+        </m:sSub>
+        <m:r>
+          <w:rPr>
+            <w:rFonts w:ascii="Cambria Math" w:eastAsiaTheme="minorEastAsia" w:hAnsi="Cambria Math"/>
+            <w:lang w:val="en-US"/>
+          </w:rPr>
+          <m:t xml:space="preserve">is </m:t>
+        </m:r>
+        <m:sSub>
+          <m:sSubPr>
+            <m:ctrlPr>
+              <w:rPr>
+                <w:rFonts w:ascii="Cambria Math" w:eastAsiaTheme="minorEastAsia" w:hAnsi="Cambria Math"/>
+                <w:i/>
+                <w:lang w:val="en-US"/>
+              </w:rPr>
+            </m:ctrlPr>
+          </m:sSubPr>
+          <m:e>
+            <m:r>
+              <w:rPr>
+                <w:rFonts w:ascii="Cambria Math" w:eastAsiaTheme="minorEastAsia" w:hAnsi="Cambria Math"/>
+                <w:lang w:val="en-US"/>
+              </w:rPr>
+              <m:t>F</m:t>
+            </m:r>
+          </m:e>
+          <m:sub>
+            <m:r>
+              <w:rPr>
+                <w:rFonts w:ascii="Cambria Math" w:eastAsiaTheme="minorEastAsia" w:hAnsi="Cambria Math"/>
+                <w:lang w:val="en-US"/>
+              </w:rPr>
+              <m:t>i-1</m:t>
+            </m:r>
+          </m:sub>
+        </m:sSub>
+        <m:r>
+          <w:rPr>
+            <w:rFonts w:ascii="Cambria Math" w:eastAsiaTheme="minorEastAsia" w:hAnsi="Cambria Math"/>
+            <w:lang w:val="en-US"/>
+          </w:rPr>
+          <m:t xml:space="preserve"> with 1 weight zeroed}</m:t>
+        </m:r>
+      </m:oMath>
+      <w:r>
+        <w:rPr>
+          <w:rFonts w:eastAsiaTheme="minorEastAsia"/>
+          <w:lang w:val="en-US"/>
+        </w:rPr>
+        <w:t>.</w:t>
+      </w:r>
+    </w:p>
+    <w:p>
+      <w:pPr>
+        <w:pStyle w:val="ListParagraph"/>
+        <w:numPr>
+          <w:ilvl w:val="0"/>
+          <w:numId w:val="7"/>
+        </w:numPr>
+        <w:rPr>
+          <w:rFonts w:eastAsiaTheme="minorEastAsia"/>
+          <w:lang w:val="en-US"/>
+        </w:rPr>
+      </w:pPr>
+      <w:r>
+        <w:rPr>
+          <w:rFonts w:eastAsiaTheme="minorEastAsia"/>
+          <w:lang w:val="en-US"/>
+        </w:rPr>
+        <w:t xml:space="preserve">Pick </w:t>
+      </w:r>
+      <m:oMath>
+        <m:sSub>
+          <m:sSubPr>
+            <m:ctrlPr>
+              <w:rPr>
+                <w:rFonts w:ascii="Cambria Math" w:eastAsiaTheme="minorEastAsia" w:hAnsi="Cambria Math"/>
+                <w:i/>
+                <w:lang w:val="en-US"/>
+              </w:rPr>
+            </m:ctrlPr>
+          </m:sSubPr>
+          <m:e>
+            <m:r>
+              <w:rPr>
+                <w:rFonts w:ascii="Cambria Math" w:eastAsiaTheme="minorEastAsia" w:hAnsi="Cambria Math"/>
+                <w:lang w:val="en-US"/>
+              </w:rPr>
+              <m:t>F</m:t>
+            </m:r>
+          </m:e>
+          <m:sub>
+            <m:r>
+              <w:rPr>
+                <w:rFonts w:ascii="Cambria Math" w:eastAsiaTheme="minorEastAsia" w:hAnsi="Cambria Math"/>
+                <w:lang w:val="en-US"/>
+              </w:rPr>
+              <m:t>i</m:t>
+            </m:r>
+          </m:sub>
+        </m:sSub>
+        <m:r>
+          <w:rPr>
+            <w:rFonts w:ascii="Cambria Math" w:eastAsiaTheme="minorEastAsia" w:hAnsi="Cambria Math"/>
+            <w:lang w:val="en-US"/>
+          </w:rPr>
+          <m:t>∈A</m:t>
+        </m:r>
+      </m:oMath>
+      <w:r>
+        <w:rPr>
+          <w:rFonts w:eastAsiaTheme="minorEastAsia"/>
+          <w:lang w:val="en-US"/>
+        </w:rPr>
+        <w:t xml:space="preserve">, such that </w:t>
+      </w:r>
+      <m:oMath>
+        <m:r>
+          <w:rPr>
+            <w:rFonts w:ascii="Cambria Math" w:eastAsiaTheme="minorEastAsia" w:hAnsi="Cambria Math"/>
+            <w:lang w:val="en-US"/>
+          </w:rPr>
+          <m:t>d</m:t>
+        </m:r>
+        <m:d>
+          <m:dPr>
+            <m:ctrlPr>
+              <w:rPr>
+                <w:rFonts w:ascii="Cambria Math" w:eastAsiaTheme="minorEastAsia" w:hAnsi="Cambria Math"/>
+                <w:i/>
+                <w:lang w:val="en-US"/>
+              </w:rPr>
+            </m:ctrlPr>
+          </m:dPr>
+          <m:e>
+            <m:r>
+              <w:rPr>
+                <w:rFonts w:ascii="Cambria Math" w:eastAsiaTheme="minorEastAsia" w:hAnsi="Cambria Math"/>
+                <w:lang w:val="en-US"/>
+              </w:rPr>
+              <m:t xml:space="preserve">Y, </m:t>
+            </m:r>
+            <m:sSub>
+              <m:sSubPr>
+                <m:ctrlPr>
+                  <w:rPr>
+                    <w:rFonts w:ascii="Cambria Math" w:eastAsiaTheme="minorEastAsia" w:hAnsi="Cambria Math"/>
+                    <w:i/>
+                    <w:lang w:val="en-US"/>
+                  </w:rPr>
+                </m:ctrlPr>
+              </m:sSubPr>
+              <m:e>
+                <m:r>
+                  <w:rPr>
+                    <w:rFonts w:ascii="Cambria Math" w:eastAsiaTheme="minorEastAsia" w:hAnsi="Cambria Math"/>
+                    <w:lang w:val="en-US"/>
+                  </w:rPr>
+                  <m:t>F</m:t>
+                </m:r>
+              </m:e>
+              <m:sub>
+                <m:r>
+                  <w:rPr>
+                    <w:rFonts w:ascii="Cambria Math" w:eastAsiaTheme="minorEastAsia" w:hAnsi="Cambria Math"/>
+                    <w:lang w:val="en-US"/>
+                  </w:rPr>
+                  <m:t>i</m:t>
+                </m:r>
+              </m:sub>
+            </m:sSub>
+            <m:d>
+              <m:dPr>
+                <m:ctrlPr>
+                  <w:rPr>
+                    <w:rFonts w:ascii="Cambria Math" w:eastAsiaTheme="minorEastAsia" w:hAnsi="Cambria Math"/>
+                    <w:i/>
+                    <w:lang w:val="en-US"/>
+                  </w:rPr>
+                </m:ctrlPr>
+              </m:dPr>
+              <m:e>
+                <m:r>
+                  <w:rPr>
+                    <w:rFonts w:ascii="Cambria Math" w:eastAsiaTheme="minorEastAsia" w:hAnsi="Cambria Math"/>
+                    <w:lang w:val="en-US"/>
+                  </w:rPr>
+                  <m:t>X</m:t>
+                </m:r>
+              </m:e>
+            </m:d>
+          </m:e>
+        </m:d>
+        <m:r>
+          <w:rPr>
+            <w:rFonts w:ascii="Cambria Math" w:eastAsiaTheme="minorEastAsia" w:hAnsi="Cambria Math"/>
+            <w:lang w:val="en-US"/>
+          </w:rPr>
+          <m:t>=</m:t>
+        </m:r>
+        <m:sSub>
+          <m:sSubPr>
+            <m:ctrlPr>
+              <w:rPr>
+                <w:rFonts w:ascii="Cambria Math" w:eastAsiaTheme="minorEastAsia" w:hAnsi="Cambria Math"/>
+                <w:i/>
+                <w:lang w:val="en-US"/>
+              </w:rPr>
+            </m:ctrlPr>
+          </m:sSubPr>
+          <m:e>
+            <m:r>
+              <w:rPr>
+                <w:rFonts w:ascii="Cambria Math" w:eastAsiaTheme="minorEastAsia" w:hAnsi="Cambria Math"/>
+                <w:lang w:val="en-US"/>
+              </w:rPr>
+              <m:t>l</m:t>
+            </m:r>
+          </m:e>
+          <m:sub>
+            <m:r>
+              <w:rPr>
+                <w:rFonts w:ascii="Cambria Math" w:eastAsiaTheme="minorEastAsia" w:hAnsi="Cambria Math"/>
+                <w:lang w:val="en-US"/>
+              </w:rPr>
+              <m:t>i</m:t>
+            </m:r>
+          </m:sub>
+        </m:sSub>
+      </m:oMath>
+      <w:r>
+        <w:rPr>
+          <w:rFonts w:eastAsiaTheme="minorEastAsia"/>
+          <w:lang w:val="en-US"/>
+        </w:rPr>
+        <w:t xml:space="preserve"> is minimal.</w:t>
+      </w:r>
+    </w:p>
+    <w:p>
+      <w:pPr>
+        <w:pStyle w:val="ListParagraph"/>
+        <w:numPr>
+          <w:ilvl w:val="0"/>
+          <w:numId w:val="7"/>
+        </w:numPr>
+        <w:rPr>
+          <w:rFonts w:eastAsiaTheme="minorEastAsia"/>
+          <w:lang w:val="en-US"/>
+        </w:rPr>
+      </w:pPr>
+      <w:r>
+        <w:rPr>
+          <w:rFonts w:eastAsiaTheme="minorEastAsia"/>
+          <w:lang w:val="en-US"/>
+        </w:rPr>
+        <w:t xml:space="preserve">Save </w:t>
+      </w:r>
+      <m:oMath>
+        <m:sSub>
+          <m:sSubPr>
+            <m:ctrlPr>
+              <w:rPr>
+                <w:rFonts w:ascii="Cambria Math" w:eastAsiaTheme="minorEastAsia" w:hAnsi="Cambria Math"/>
+                <w:i/>
+                <w:lang w:val="en-US"/>
+              </w:rPr>
+            </m:ctrlPr>
+          </m:sSubPr>
+          <m:e>
+            <m:r>
+              <w:rPr>
+                <w:rFonts w:ascii="Cambria Math" w:eastAsiaTheme="minorEastAsia" w:hAnsi="Cambria Math"/>
+                <w:lang w:val="en-US"/>
+              </w:rPr>
+              <m:t>F</m:t>
+            </m:r>
+          </m:e>
+          <m:sub>
+            <m:r>
+              <w:rPr>
+                <w:rFonts w:ascii="Cambria Math" w:eastAsiaTheme="minorEastAsia" w:hAnsi="Cambria Math"/>
+                <w:lang w:val="en-US"/>
+              </w:rPr>
+              <m:t>i</m:t>
+            </m:r>
+          </m:sub>
+        </m:sSub>
+      </m:oMath>
+      <w:r>
+        <w:rPr>
+          <w:rFonts w:eastAsiaTheme="minorEastAsia"/>
+          <w:lang w:val="en-US"/>
+        </w:rPr>
+        <w:t xml:space="preserve"> and </w:t>
+      </w:r>
+      <m:oMath>
+        <m:sSub>
+          <m:sSubPr>
+            <m:ctrlPr>
+              <w:rPr>
+                <w:rFonts w:ascii="Cambria Math" w:eastAsiaTheme="minorEastAsia" w:hAnsi="Cambria Math"/>
+                <w:i/>
+                <w:lang w:val="en-US"/>
+              </w:rPr>
+            </m:ctrlPr>
+          </m:sSubPr>
+          <m:e>
+            <m:r>
+              <w:rPr>
+                <w:rFonts w:ascii="Cambria Math" w:eastAsiaTheme="minorEastAsia" w:hAnsi="Cambria Math"/>
+                <w:lang w:val="en-US"/>
+              </w:rPr>
+              <m:t>l</m:t>
+            </m:r>
+          </m:e>
+          <m:sub>
+            <m:r>
+              <w:rPr>
+                <w:rFonts w:ascii="Cambria Math" w:eastAsiaTheme="minorEastAsia" w:hAnsi="Cambria Math"/>
+                <w:lang w:val="en-US"/>
+              </w:rPr>
+              <m:t>i</m:t>
+            </m:r>
+          </m:sub>
+        </m:sSub>
+      </m:oMath>
+      <w:r>
+        <w:rPr>
+          <w:rFonts w:eastAsiaTheme="minorEastAsia"/>
+          <w:lang w:val="en-US"/>
+        </w:rPr>
+        <w:t xml:space="preserve"> in a list.</w:t>
+      </w:r>
+    </w:p>
+    <w:p>
+      <w:pPr>
+        <w:pStyle w:val="ListParagraph"/>
+        <w:numPr>
+          <w:ilvl w:val="0"/>
+          <w:numId w:val="7"/>
+        </w:numPr>
+        <w:rPr>
+          <w:rFonts w:eastAsiaTheme="minorEastAsia"/>
+          <w:lang w:val="en-US"/>
+        </w:rPr>
+      </w:pPr>
+      <w:r>
+        <w:rPr>
+          <w:rFonts w:eastAsiaTheme="minorEastAsia"/>
+          <w:lang w:val="en-US"/>
+        </w:rPr>
+        <w:t xml:space="preserve">If </w:t>
+      </w:r>
+      <m:oMath>
+        <m:sSub>
+          <m:sSubPr>
+            <m:ctrlPr>
+              <w:rPr>
+                <w:rFonts w:ascii="Cambria Math" w:eastAsiaTheme="minorEastAsia" w:hAnsi="Cambria Math"/>
+                <w:i/>
+                <w:lang w:val="en-US"/>
+              </w:rPr>
+            </m:ctrlPr>
+          </m:sSubPr>
+          <m:e>
+            <m:r>
+              <w:rPr>
+                <w:rFonts w:ascii="Cambria Math" w:eastAsiaTheme="minorEastAsia" w:hAnsi="Cambria Math"/>
+                <w:lang w:val="en-US"/>
+              </w:rPr>
+              <m:t>l</m:t>
+            </m:r>
+          </m:e>
+          <m:sub>
+            <m:r>
+              <w:rPr>
+                <w:rFonts w:ascii="Cambria Math" w:eastAsiaTheme="minorEastAsia" w:hAnsi="Cambria Math"/>
+                <w:lang w:val="en-US"/>
+              </w:rPr>
+              <m:t>i</m:t>
+            </m:r>
+          </m:sub>
+        </m:sSub>
+        <m:r>
+          <w:rPr>
+            <w:rFonts w:ascii="Cambria Math" w:eastAsiaTheme="minorEastAsia" w:hAnsi="Cambria Math"/>
+            <w:lang w:val="en-US"/>
+          </w:rPr>
+          <m:t>&lt;max</m:t>
+        </m:r>
+        <m:r>
+          <m:rPr>
+            <m:lit/>
+          </m:rPr>
+          <w:rPr>
+            <w:rFonts w:ascii="Cambria Math" w:eastAsiaTheme="minorEastAsia" w:hAnsi="Cambria Math"/>
+            <w:lang w:val="en-US"/>
+          </w:rPr>
+          <m:t>_</m:t>
+        </m:r>
+        <m:r>
+          <w:rPr>
+            <w:rFonts w:ascii="Cambria Math" w:eastAsiaTheme="minorEastAsia" w:hAnsi="Cambria Math"/>
+            <w:lang w:val="en-US"/>
+          </w:rPr>
+          <m:t>dist</m:t>
+        </m:r>
+      </m:oMath>
+      <w:r>
+        <w:rPr>
+          <w:rFonts w:eastAsiaTheme="minorEastAsia"/>
+          <w:lang w:val="en-US"/>
+        </w:rPr>
+        <w:t xml:space="preserve">, set </w:t>
+      </w:r>
+      <m:oMath>
+        <m:r>
+          <w:rPr>
+            <w:rFonts w:ascii="Cambria Math" w:eastAsiaTheme="minorEastAsia" w:hAnsi="Cambria Math"/>
+            <w:lang w:val="en-US"/>
+          </w:rPr>
+          <m:t>i=i+1</m:t>
+        </m:r>
+      </m:oMath>
+      <w:r>
+        <w:rPr>
+          <w:rFonts w:eastAsiaTheme="minorEastAsia"/>
+          <w:lang w:val="en-US"/>
+        </w:rPr>
+        <w:t xml:space="preserve"> and return to step </w:t>
+      </w:r>
+      <w:r>
+        <w:rPr>
+          <w:rFonts w:eastAsiaTheme="minorEastAsia"/>
+          <w:lang w:val="en-US"/>
+        </w:rPr>
+        <w:t>4</w:t>
+      </w:r>
+      <w:r>
+        <w:rPr>
+          <w:rFonts w:eastAsiaTheme="minorEastAsia"/>
+          <w:lang w:val="en-US"/>
+        </w:rPr>
+        <w:t>.</w:t>
+      </w:r>
+    </w:p>
+    <w:p>
+      <w:pPr>
+        <w:pStyle w:val="ListParagraph"/>
+        <w:numPr>
+          <w:ilvl w:val="0"/>
+          <w:numId w:val="7"/>
+        </w:numPr>
+        <w:rPr>
+          <w:rFonts w:eastAsiaTheme="minorEastAsia"/>
+          <w:lang w:val="en-US"/>
+        </w:rPr>
+      </w:pPr>
+      <w:r>
+        <w:rPr>
+          <w:rFonts w:eastAsiaTheme="minorEastAsia"/>
+          <w:lang w:val="en-US"/>
+        </w:rPr>
+        <w:t>Calculate</w:t>
+      </w:r>
+      <w:r>
+        <w:rPr>
+          <w:rFonts w:eastAsiaTheme="minorEastAsia"/>
+          <w:lang w:val="en-US"/>
+        </w:rPr>
+        <w:t xml:space="preserve"> </w:t>
+      </w:r>
+      <m:oMath>
+        <m:r>
+          <w:rPr>
+            <w:rFonts w:ascii="Cambria Math" w:eastAsiaTheme="minorEastAsia" w:hAnsi="Cambria Math"/>
+            <w:lang w:val="en-US"/>
+          </w:rPr>
+          <m:t>k=</m:t>
+        </m:r>
+        <m:func>
+          <m:funcPr>
+            <m:ctrlPr>
+              <w:rPr>
+                <w:rFonts w:ascii="Cambria Math" w:eastAsiaTheme="minorEastAsia" w:hAnsi="Cambria Math"/>
+                <w:i/>
+                <w:lang w:val="en-US"/>
+              </w:rPr>
+            </m:ctrlPr>
+          </m:funcPr>
+          <m:fName>
+            <m:limLow>
+              <m:limLowPr>
+                <m:ctrlPr>
+                  <w:rPr>
+                    <w:rFonts w:ascii="Cambria Math" w:eastAsiaTheme="minorEastAsia" w:hAnsi="Cambria Math"/>
+                    <w:i/>
+                    <w:lang w:val="en-US"/>
+                  </w:rPr>
+                </m:ctrlPr>
+              </m:limLowPr>
+              <m:e>
+                <m:r>
+                  <m:rPr>
+                    <m:sty m:val="p"/>
+                  </m:rPr>
+                  <w:rPr>
+                    <w:rFonts w:ascii="Cambria Math" w:eastAsiaTheme="minorEastAsia" w:hAnsi="Cambria Math"/>
+                    <w:lang w:val="en-US"/>
+                  </w:rPr>
+                  <m:t>argmax</m:t>
+                </m:r>
+                <m:ctrlPr>
+                  <w:rPr>
+                    <w:rFonts w:ascii="Cambria Math" w:eastAsiaTheme="minorEastAsia" w:hAnsi="Cambria Math"/>
+                    <w:lang w:val="en-US"/>
+                  </w:rPr>
+                </m:ctrlPr>
+              </m:e>
+              <m:lim>
+                <m:r>
+                  <w:rPr>
+                    <w:rFonts w:ascii="Cambria Math" w:eastAsiaTheme="minorEastAsia" w:hAnsi="Cambria Math"/>
+                    <w:lang w:val="en-US"/>
+                  </w:rPr>
+                  <m:t>j</m:t>
+                </m:r>
+                <m:ctrlPr>
+                  <w:rPr>
+                    <w:rFonts w:ascii="Cambria Math" w:eastAsiaTheme="minorEastAsia" w:hAnsi="Cambria Math"/>
+                    <w:lang w:val="en-US"/>
+                  </w:rPr>
+                </m:ctrlPr>
+              </m:lim>
+            </m:limLow>
+          </m:fName>
+          <m:e>
+            <m:f>
+              <m:fPr>
+                <m:ctrlPr>
+                  <w:rPr>
+                    <w:rFonts w:ascii="Cambria Math" w:eastAsiaTheme="minorEastAsia" w:hAnsi="Cambria Math"/>
+                    <w:i/>
+                    <w:lang w:val="en-US"/>
+                  </w:rPr>
+                </m:ctrlPr>
+              </m:fPr>
+              <m:num>
+                <m:r>
+                  <w:rPr>
+                    <w:rFonts w:ascii="Cambria Math" w:eastAsiaTheme="minorEastAsia" w:hAnsi="Cambria Math"/>
+                    <w:lang w:val="en-US"/>
+                  </w:rPr>
+                  <m:t>max</m:t>
+                </m:r>
+                <m:r>
+                  <m:rPr>
+                    <m:lit/>
+                  </m:rPr>
+                  <w:rPr>
+                    <w:rFonts w:ascii="Cambria Math" w:eastAsiaTheme="minorEastAsia" w:hAnsi="Cambria Math"/>
+                    <w:lang w:val="en-US"/>
+                  </w:rPr>
+                  <m:t>_</m:t>
+                </m:r>
+                <m:r>
+                  <w:rPr>
+                    <w:rFonts w:ascii="Cambria Math" w:eastAsiaTheme="minorEastAsia" w:hAnsi="Cambria Math"/>
+                    <w:lang w:val="en-US"/>
+                  </w:rPr>
+                  <m:t>dist-</m:t>
+                </m:r>
+                <m:sSub>
+                  <m:sSubPr>
+                    <m:ctrlPr>
+                      <w:rPr>
+                        <w:rFonts w:ascii="Cambria Math" w:eastAsiaTheme="minorEastAsia" w:hAnsi="Cambria Math"/>
+                        <w:i/>
+                        <w:lang w:val="en-US"/>
+                      </w:rPr>
+                    </m:ctrlPr>
+                  </m:sSubPr>
+                  <m:e>
+                    <m:r>
+                      <w:rPr>
+                        <w:rFonts w:ascii="Cambria Math" w:eastAsiaTheme="minorEastAsia" w:hAnsi="Cambria Math"/>
+                        <w:lang w:val="en-US"/>
+                      </w:rPr>
+                      <m:t>l</m:t>
+                    </m:r>
+                  </m:e>
+                  <m:sub>
+                    <m:r>
+                      <w:rPr>
+                        <w:rFonts w:ascii="Cambria Math" w:eastAsiaTheme="minorEastAsia" w:hAnsi="Cambria Math"/>
+                        <w:lang w:val="en-US"/>
+                      </w:rPr>
+                      <m:t>j</m:t>
+                    </m:r>
+                  </m:sub>
+                </m:sSub>
+              </m:num>
+              <m:den>
+                <m:sSup>
+                  <m:sSupPr>
+                    <m:ctrlPr>
+                      <w:rPr>
+                        <w:rFonts w:ascii="Cambria Math" w:eastAsiaTheme="minorEastAsia" w:hAnsi="Cambria Math"/>
+                        <w:i/>
+                        <w:lang w:val="en-US"/>
+                      </w:rPr>
+                    </m:ctrlPr>
+                  </m:sSupPr>
+                  <m:e>
+                    <m:d>
+                      <m:dPr>
+                        <m:ctrlPr>
+                          <w:rPr>
+                            <w:rFonts w:ascii="Cambria Math" w:eastAsiaTheme="minorEastAsia" w:hAnsi="Cambria Math"/>
+                            <w:i/>
+                            <w:lang w:val="en-US"/>
+                          </w:rPr>
+                        </m:ctrlPr>
+                      </m:dPr>
+                      <m:e>
+                        <m:r>
+                          <w:rPr>
+                            <w:rFonts w:ascii="Cambria Math" w:eastAsiaTheme="minorEastAsia" w:hAnsi="Cambria Math"/>
+                            <w:lang w:val="en-US"/>
+                          </w:rPr>
+                          <m:t>i-j</m:t>
+                        </m:r>
+                      </m:e>
+                    </m:d>
+                  </m:e>
+                  <m:sup>
+                    <m:r>
+                      <w:rPr>
+                        <w:rFonts w:ascii="Cambria Math" w:eastAsiaTheme="minorEastAsia" w:hAnsi="Cambria Math"/>
+                        <w:lang w:val="en-US"/>
+                      </w:rPr>
+                      <m:t>1+λ</m:t>
+                    </m:r>
+                  </m:sup>
+                </m:sSup>
+              </m:den>
+            </m:f>
+          </m:e>
+        </m:func>
+      </m:oMath>
+      <w:r>
+        <w:rPr>
+          <w:rFonts w:eastAsiaTheme="minorEastAsia"/>
+          <w:lang w:val="en-US"/>
+        </w:rPr>
+        <w:t xml:space="preserve"> and return </w:t>
+      </w:r>
+      <m:oMath>
+        <m:sSub>
+          <m:sSubPr>
+            <m:ctrlPr>
+              <w:rPr>
+                <w:rFonts w:ascii="Cambria Math" w:eastAsiaTheme="minorEastAsia" w:hAnsi="Cambria Math"/>
+                <w:i/>
+                <w:lang w:val="en-US"/>
+              </w:rPr>
+            </m:ctrlPr>
+          </m:sSubPr>
+          <m:e>
+            <m:r>
+              <w:rPr>
+                <w:rFonts w:ascii="Cambria Math" w:eastAsiaTheme="minorEastAsia" w:hAnsi="Cambria Math"/>
+                <w:lang w:val="en-US"/>
+              </w:rPr>
+              <m:t>F</m:t>
+            </m:r>
+          </m:e>
+          <m:sub>
+            <m:r>
+              <w:rPr>
+                <w:rFonts w:ascii="Cambria Math" w:eastAsiaTheme="minorEastAsia" w:hAnsi="Cambria Math"/>
+                <w:lang w:val="en-US"/>
+              </w:rPr>
+              <m:t>k</m:t>
+            </m:r>
+          </m:sub>
+        </m:sSub>
+      </m:oMath>
+      <w:r>
+        <w:rPr>
+          <w:rFonts w:eastAsiaTheme="minorEastAsia"/>
+          <w:lang w:val="en-US"/>
+        </w:rPr>
         <w:t xml:space="preserve"> </w:t>
       </w:r>
       <w:r>
@@ -1269,7 +4816,23 @@
           <w:rFonts w:eastAsiaTheme="minorEastAsia"/>
           <w:lang w:val="en-US"/>
         </w:rPr>
-        <w:t xml:space="preserve">elies on a hyperparameter which we don’t know it’s optimal value. </w:t>
+        <w:t xml:space="preserve">elies on a hyperparameter which we </w:t>
+      </w:r>
+      <w:proofErr w:type="gramStart"/>
+      <w:r>
+        <w:rPr>
+          <w:rFonts w:eastAsiaTheme="minorEastAsia"/>
+          <w:lang w:val="en-US"/>
+        </w:rPr>
+        <w:t>don’t</w:t>
+      </w:r>
+      <w:proofErr w:type="gramEnd"/>
+      <w:r>
+        <w:rPr>
+          <w:rFonts w:eastAsiaTheme="minorEastAsia"/>
+          <w:lang w:val="en-US"/>
+        </w:rPr>
+        <w:t xml:space="preserve"> know it’s optimal value. </w:t>
       </w:r>
     </w:p>
     <w:p>
@@ -1303,7 +4866,23 @@
           <w:rFonts w:eastAsiaTheme="minorEastAsia"/>
           <w:lang w:val="en-US"/>
         </w:rPr>
-        <w:t xml:space="preserve"> (Not necessarily a bad thing).</w:t>
+        <w:t xml:space="preserve"> (Not necessarily </w:t>
+      </w:r>
+      <w:proofErr w:type="gramStart"/>
+      <w:r>
+        <w:rPr>
+          <w:rFonts w:eastAsiaTheme="minorEastAsia"/>
+          <w:lang w:val="en-US"/>
+        </w:rPr>
+        <w:t>a bad thing</w:t>
+      </w:r>
+      <w:proofErr w:type="gramEnd"/>
+      <w:r>
+        <w:rPr>
+          <w:rFonts w:eastAsiaTheme="minorEastAsia"/>
+          <w:lang w:val="en-US"/>
+        </w:rPr>
+        <w:t>).</w:t>
       </w:r>
       <w:r>
         <w:rPr>
@@ -1371,7 +4950,23 @@
           <w:rFonts w:eastAsiaTheme="minorEastAsia"/>
           <w:lang w:val="en-US"/>
         </w:rPr>
-        <w:t>Only using 1 X. Possible solution: Choose n random vectors and calculate ethe distance on all of them, then aggregate (Using average, worst case or voting).</w:t>
+        <w:t xml:space="preserve">Only using 1 X. </w:t>
+      </w:r>
+      <w:proofErr w:type="gramStart"/>
+      <w:r>
+        <w:rPr>
+          <w:rFonts w:eastAsiaTheme="minorEastAsia"/>
+          <w:lang w:val="en-US"/>
+        </w:rPr>
+        <w:t>Possible solution</w:t>
+      </w:r>
+      <w:proofErr w:type="gramEnd"/>
+      <w:r>
+        <w:rPr>
+          <w:rFonts w:eastAsiaTheme="minorEastAsia"/>
+          <w:lang w:val="en-US"/>
+        </w:rPr>
+        <w:t>: Choose n random vectors and calculate the distance on all of them, then aggregate (Using average, worst case or voting).</w:t>
       </w:r>
     </w:p>
     <w:p>
@@ -1418,7 +5013,21 @@
         <w:rPr>
           <w:lang w:val="en-US"/>
         </w:rPr>
-        <w:t>Do we need to prune individual weights, layers or both?</w:t>
+        <w:t xml:space="preserve">Do we need to prune individual weights, </w:t>
+      </w:r>
+      <w:proofErr w:type="gramStart"/>
+      <w:r>
+        <w:rPr>
+          <w:lang w:val="en-US"/>
+        </w:rPr>
+        <w:t>layers</w:t>
+      </w:r>
+      <w:proofErr w:type="gramEnd"/>
+      <w:r>
+        <w:rPr>
+          <w:lang w:val="en-US"/>
+        </w:rPr>
+        <w:t xml:space="preserve"> or both?</w:t>
       </w:r>
     </w:p>
     <w:p>
@@ -1436,7 +5045,21 @@
         <w:rPr>
           <w:lang w:val="en-US"/>
         </w:rPr>
-        <w:t>Ask about the 1000 layer network.</w:t>
+        <w:t xml:space="preserve">Ask about the </w:t>
+      </w:r>
+      <w:proofErr w:type="gramStart"/>
+      <w:r>
+        <w:rPr>
+          <w:lang w:val="en-US"/>
+        </w:rPr>
+        <w:t>1000 layer</w:t>
+      </w:r>
+      <w:proofErr w:type="gramEnd"/>
+      <w:r>
+        <w:rPr>
+          <w:lang w:val="en-US"/>
+        </w:rPr>
+        <w:t xml:space="preserve"> network.</w:t>
       </w:r>
     </w:p>
     <w:p>
@@ -1596,7 +5219,21 @@
             <w:rStyle w:val="Hyperlink"/>
             <w:lang w:val="en-US"/>
           </w:rPr>
-          <w:t>https://towardsdatascience.com/residual-network-implementing-resnet-a7da63c7b278</w:t>
+          <w:t>https://towardsdatasci</w:t>
+        </w:r>
+        <w:r>
+          <w:rPr>
+            <w:rStyle w:val="Hyperlink"/>
+            <w:lang w:val="en-US"/>
+          </w:rPr>
+          <w:t>e</w:t>
+        </w:r>
+        <w:r>
+          <w:rPr>
+            <w:rStyle w:val="Hyperlink"/>
+            <w:lang w:val="en-US"/>
+          </w:rPr>
+          <w:t>nce.com/residual-network-implementing-resnet-a7da63c7b278</w:t>
         </w:r>
       </w:hyperlink>
       <w:r>
@@ -2003,6 +5640,95 @@
     </w:lvl>
   </w:abstractNum>
   <w:abstractNum w:abstractNumId="4" w15:restartNumberingAfterBreak="0">
+    <w:nsid w:val="4FA36510"/>
+    <w:multiLevelType w:val="hybridMultilevel"/>
+    <w:tmpl w:val="35324380"/>
+    <w:lvl w:ilvl="0" w:tplc="FFFFFFFF">
+      <w:start w:val="1"/>
+      <w:numFmt w:val="decimal"/>
+      <w:lvlText w:val="%1."/>
+      <w:lvlJc w:val="left"/>
+      <w:pPr>
+        <w:ind w:left="720" w:hanging="360"/>
+      </w:pPr>
+      <w:rPr>
+        <w:rFonts w:eastAsiaTheme="minorHAnsi" w:hint="default"/>
+      </w:rPr>
+    </w:lvl>
+    <w:lvl w:ilvl="1" w:tplc="FFFFFFFF" w:tentative="1">
+      <w:start w:val="1"/>
+      <w:numFmt w:val="lowerLetter"/>
+      <w:lvlText w:val="%2."/>
+      <w:lvlJc w:val="left"/>
+      <w:pPr>
+        <w:ind w:left="1440" w:hanging="360"/>
+      </w:pPr>
+    </w:lvl>
+    <w:lvl w:ilvl="2" w:tplc="FFFFFFFF" w:tentative="1">
+      <w:start w:val="1"/>
+      <w:numFmt w:val="lowerRoman"/>
+      <w:lvlText w:val="%3."/>
+      <w:lvlJc w:val="right"/>
+      <w:pPr>
+        <w:ind w:left="2160" w:hanging="180"/>
+      </w:pPr>
+    </w:lvl>
+    <w:lvl w:ilvl="3" w:tplc="FFFFFFFF" w:tentative="1">
+      <w:start w:val="1"/>
+      <w:numFmt w:val="decimal"/>
+      <w:lvlText w:val="%4."/>
+      <w:lvlJc w:val="left"/>
+      <w:pPr>
+        <w:ind w:left="2880" w:hanging="360"/>
+      </w:pPr>
+    </w:lvl>
+    <w:lvl w:ilvl="4" w:tplc="FFFFFFFF" w:tentative="1">
+      <w:start w:val="1"/>
+      <w:numFmt w:val="lowerLetter"/>
+      <w:lvlText w:val="%5."/>
+      <w:lvlJc w:val="left"/>
+      <w:pPr>
+        <w:ind w:left="3600" w:hanging="360"/>
+      </w:pPr>
+    </w:lvl>
+    <w:lvl w:ilvl="5" w:tplc="FFFFFFFF" w:tentative="1">
+      <w:start w:val="1"/>
+      <w:numFmt w:val="lowerRoman"/>
+      <w:lvlText w:val="%6."/>
+      <w:lvlJc w:val="right"/>
+      <w:pPr>
+        <w:ind w:left="4320" w:hanging="180"/>
+      </w:pPr>
+    </w:lvl>
+    <w:lvl w:ilvl="6" w:tplc="FFFFFFFF" w:tentative="1">
+      <w:start w:val="1"/>
+      <w:numFmt w:val="decimal"/>
+      <w:lvlText w:val="%7."/>
+      <w:lvlJc w:val="left"/>
+      <w:pPr>
+        <w:ind w:left="5040" w:hanging="360"/>
+      </w:pPr>
+    </w:lvl>
+    <w:lvl w:ilvl="7" w:tplc="FFFFFFFF" w:tentative="1">
+      <w:start w:val="1"/>
+      <w:numFmt w:val="lowerLetter"/>
+      <w:lvlText w:val="%8."/>
+      <w:lvlJc w:val="left"/>
+      <w:pPr>
+        <w:ind w:left="5760" w:hanging="360"/>
+      </w:pPr>
+    </w:lvl>
+    <w:lvl w:ilvl="8" w:tplc="FFFFFFFF" w:tentative="1">
+      <w:start w:val="1"/>
+      <w:numFmt w:val="lowerRoman"/>
+      <w:lvlText w:val="%9."/>
+      <w:lvlJc w:val="right"/>
+      <w:pPr>
+        <w:ind w:left="6480" w:hanging="180"/>
+      </w:pPr>
+    </w:lvl>
+  </w:abstractNum>
+  <w:abstractNum w:abstractNumId="5" w15:restartNumberingAfterBreak="0">
     <w:nsid w:val="517A76F9"/>
     <w:multiLevelType w:val="hybridMultilevel"/>
     <w:tmpl w:val="35324380"/>
@@ -2091,7 +5817,7 @@
       </w:pPr>
     </w:lvl>
   </w:abstractNum>
-  <w:abstractNum w:abstractNumId="5" w15:restartNumberingAfterBreak="0">
+  <w:abstractNum w:abstractNumId="6" w15:restartNumberingAfterBreak="0">
     <w:nsid w:val="79697615"/>
     <w:multiLevelType w:val="hybridMultilevel"/>
     <w:tmpl w:val="0BC8333E"/>
@@ -2181,13 +5907,13 @@
     </w:lvl>
   </w:abstractNum>
   <w:num w:numId="1" w16cid:durableId="1594363069">
-    <w:abstractNumId w:val="4"/>
+    <w:abstractNumId w:val="5"/>
   </w:num>
   <w:num w:numId="2" w16cid:durableId="198276643">
     <w:abstractNumId w:val="0"/>
   </w:num>
   <w:num w:numId="3" w16cid:durableId="1278218010">
-    <w:abstractNumId w:val="5"/>
+    <w:abstractNumId w:val="6"/>
   </w:num>
   <w:num w:numId="4" w16cid:durableId="293947491">
     <w:abstractNumId w:val="2"/>
@@ -2197,6 +5923,9 @@
   </w:num>
   <w:num w:numId="6" w16cid:durableId="1542011235">
     <w:abstractNumId w:val="3"/>
+  </w:num>
+  <w:num w:numId="7" w16cid:durableId="1391461997">
+    <w:abstractNumId w:val="4"/>
   </w:num>
 </w:numbering>
 </file>
@@ -2621,6 +6350,28 @@
       <w:szCs w:val="32"/>
     </w:rPr>
   </w:style>
+  <w:style w:type="paragraph" w:styleId="Heading2">
+    <w:name w:val="heading 2"/>
+    <w:basedOn w:val="Normal"/>
+    <w:next w:val="Normal"/>
+    <w:link w:val="Heading2Char"/>
+    <w:uiPriority w:val="9"/>
+    <w:unhideWhenUsed/>
+    <w:qFormat/>
+    <w:rsid w:val="00A94D27"/>
+    <w:pPr>
+      <w:keepNext/>
+      <w:keepLines/>
+      <w:spacing w:before="40" w:after="0"/>
+      <w:outlineLvl w:val="1"/>
+    </w:pPr>
+    <w:rPr>
+      <w:rFonts w:asciiTheme="majorHAnsi" w:eastAsiaTheme="majorEastAsia" w:hAnsiTheme="majorHAnsi" w:cstheme="majorBidi"/>
+      <w:color w:val="2F5496" w:themeColor="accent1" w:themeShade="BF"/>
+      <w:sz w:val="26"/>
+      <w:szCs w:val="26"/>
+    </w:rPr>
+  </w:style>
   <w:style w:type="character" w:default="1" w:styleId="DefaultParagraphFont">
     <w:name w:val="Default Paragraph Font"/>
     <w:uiPriority w:val="1"/>
@@ -2738,6 +6489,31 @@
       <w:ind w:left="720"/>
       <w:contextualSpacing/>
     </w:pPr>
+  </w:style>
+  <w:style w:type="character" w:styleId="FollowedHyperlink">
+    <w:name w:val="FollowedHyperlink"/>
+    <w:basedOn w:val="DefaultParagraphFont"/>
+    <w:uiPriority w:val="99"/>
+    <w:semiHidden/>
+    <w:unhideWhenUsed/>
+    <w:rsid w:val="007A0B4C"/>
+    <w:rPr>
+      <w:color w:val="954F72" w:themeColor="followedHyperlink"/>
+      <w:u w:val="single"/>
+    </w:rPr>
+  </w:style>
+  <w:style w:type="character" w:customStyle="1" w:styleId="Heading2Char">
+    <w:name w:val="Heading 2 Char"/>
+    <w:basedOn w:val="DefaultParagraphFont"/>
+    <w:link w:val="Heading2"/>
+    <w:uiPriority w:val="9"/>
+    <w:rsid w:val="00A94D27"/>
+    <w:rPr>
+      <w:rFonts w:asciiTheme="majorHAnsi" w:eastAsiaTheme="majorEastAsia" w:hAnsiTheme="majorHAnsi" w:cstheme="majorBidi"/>
+      <w:color w:val="2F5496" w:themeColor="accent1" w:themeShade="BF"/>
+      <w:sz w:val="26"/>
+      <w:szCs w:val="26"/>
+    </w:rPr>
   </w:style>
 </w:styles>
 </file>

</xml_diff>